<commit_message>
JWT done with Authentication errors
</commit_message>
<xml_diff>
--- a/Note.docx
+++ b/Note.docx
@@ -319,30 +319,602 @@
           <w:b/>
           <w:sz w:val="28"/>
           <w:szCs w:val="28"/>
+        </w:rPr>
+      </w:pPr>
+      <w:r>
+        <w:rPr>
+          <w:b/>
+          <w:sz w:val="28"/>
+          <w:szCs w:val="28"/>
+        </w:rPr>
+        <w:t xml:space="preserve">We have to Hashing and Salting password method to store in </w:t>
+      </w:r>
+      <w:proofErr w:type="spellStart"/>
+      <w:r>
+        <w:rPr>
+          <w:b/>
+          <w:sz w:val="28"/>
+          <w:szCs w:val="28"/>
+        </w:rPr>
+        <w:t>db</w:t>
+      </w:r>
+      <w:proofErr w:type="spellEnd"/>
+    </w:p>
+    <w:p>
+      <w:pPr>
+        <w:pStyle w:val="ListParagraph"/>
+        <w:jc w:val="both"/>
+        <w:rPr>
+          <w:b/>
+          <w:sz w:val="28"/>
+          <w:szCs w:val="28"/>
+        </w:rPr>
+      </w:pPr>
+    </w:p>
+    <w:p>
+      <w:pPr>
+        <w:pStyle w:val="ListParagraph"/>
+        <w:jc w:val="both"/>
+        <w:rPr>
+          <w:b/>
+          <w:sz w:val="32"/>
+          <w:szCs w:val="28"/>
           <w:u w:val="single"/>
         </w:rPr>
       </w:pPr>
       <w:r>
         <w:rPr>
           <w:b/>
-          <w:sz w:val="28"/>
-          <w:szCs w:val="28"/>
-        </w:rPr>
-        <w:t>We have to Hashing and Salting password method to store in db</w:t>
+          <w:sz w:val="32"/>
+          <w:szCs w:val="28"/>
+          <w:u w:val="single"/>
+        </w:rPr>
+        <w:t>JWT (JSON Web Token)</w:t>
+      </w:r>
+    </w:p>
+    <w:p>
+      <w:pPr>
+        <w:jc w:val="both"/>
+        <w:rPr>
+          <w:b/>
+          <w:sz w:val="32"/>
+          <w:szCs w:val="28"/>
+          <w:u w:val="single"/>
+        </w:rPr>
+      </w:pPr>
+      <w:r>
+        <w:rPr>
+          <w:b/>
+          <w:sz w:val="32"/>
+          <w:szCs w:val="28"/>
+          <w:u w:val="single"/>
+        </w:rPr>
+        <w:t xml:space="preserve">Format </w:t>
+      </w:r>
+    </w:p>
+    <w:p>
+      <w:pPr>
+        <w:jc w:val="both"/>
+        <w:rPr>
+          <w:b/>
+          <w:sz w:val="32"/>
+          <w:szCs w:val="28"/>
+          <w:u w:val="single"/>
+        </w:rPr>
+      </w:pPr>
+      <w:r>
+        <w:rPr>
+          <w:noProof/>
+        </w:rPr>
+        <w:lastRenderedPageBreak/>
+        <w:drawing>
+          <wp:inline distT="0" distB="0" distL="0" distR="0">
+            <wp:extent cx="5943600" cy="6687325"/>
+            <wp:effectExtent l="0" t="0" r="0" b="0"/>
+            <wp:docPr id="1" name="Picture 1" descr="JWT.io Debugger"/>
+            <wp:cNvGraphicFramePr>
+              <a:graphicFrameLocks xmlns:a="http://schemas.openxmlformats.org/drawingml/2006/main" noChangeAspect="1"/>
+            </wp:cNvGraphicFramePr>
+            <a:graphic xmlns:a="http://schemas.openxmlformats.org/drawingml/2006/main">
+              <a:graphicData uri="http://schemas.openxmlformats.org/drawingml/2006/picture">
+                <pic:pic xmlns:pic="http://schemas.openxmlformats.org/drawingml/2006/picture">
+                  <pic:nvPicPr>
+                    <pic:cNvPr id="0" name="Picture 1" descr="JWT.io Debugger"/>
+                    <pic:cNvPicPr>
+                      <a:picLocks noChangeAspect="1" noChangeArrowheads="1"/>
+                    </pic:cNvPicPr>
+                  </pic:nvPicPr>
+                  <pic:blipFill>
+                    <a:blip r:embed="rId5">
+                      <a:extLst>
+                        <a:ext uri="{28A0092B-C50C-407E-A947-70E740481C1C}">
+                          <a14:useLocalDpi xmlns:a14="http://schemas.microsoft.com/office/drawing/2010/main" val="0"/>
+                        </a:ext>
+                      </a:extLst>
+                    </a:blip>
+                    <a:srcRect/>
+                    <a:stretch>
+                      <a:fillRect/>
+                    </a:stretch>
+                  </pic:blipFill>
+                  <pic:spPr bwMode="auto">
+                    <a:xfrm>
+                      <a:off x="0" y="0"/>
+                      <a:ext cx="5943600" cy="6687325"/>
+                    </a:xfrm>
+                    <a:prstGeom prst="rect">
+                      <a:avLst/>
+                    </a:prstGeom>
+                    <a:noFill/>
+                    <a:ln>
+                      <a:noFill/>
+                    </a:ln>
+                  </pic:spPr>
+                </pic:pic>
+              </a:graphicData>
+            </a:graphic>
+          </wp:inline>
+        </w:drawing>
+      </w:r>
+    </w:p>
+    <w:p>
+      <w:pPr>
+        <w:jc w:val="both"/>
+        <w:rPr>
+          <w:b/>
+          <w:sz w:val="32"/>
+          <w:szCs w:val="28"/>
+          <w:u w:val="single"/>
+        </w:rPr>
+      </w:pPr>
+    </w:p>
+    <w:p>
+      <w:pPr>
+        <w:jc w:val="both"/>
+        <w:rPr>
+          <w:b/>
+          <w:sz w:val="32"/>
+          <w:szCs w:val="28"/>
+          <w:u w:val="single"/>
+        </w:rPr>
+      </w:pPr>
+    </w:p>
+    <w:p>
+      <w:pPr>
+        <w:jc w:val="both"/>
+        <w:rPr>
+          <w:b/>
+          <w:sz w:val="32"/>
+          <w:szCs w:val="28"/>
+          <w:u w:val="single"/>
+        </w:rPr>
+      </w:pPr>
+    </w:p>
+    <w:p>
+      <w:pPr>
+        <w:jc w:val="both"/>
+        <w:rPr>
+          <w:b/>
+          <w:sz w:val="32"/>
+          <w:szCs w:val="28"/>
+          <w:u w:val="single"/>
+        </w:rPr>
+      </w:pPr>
+    </w:p>
+    <w:p>
+      <w:pPr>
+        <w:jc w:val="both"/>
+        <w:rPr>
+          <w:b/>
+          <w:sz w:val="32"/>
+          <w:szCs w:val="28"/>
+          <w:u w:val="single"/>
+        </w:rPr>
+      </w:pPr>
+      <w:r>
+        <w:rPr>
+          <w:b/>
+          <w:sz w:val="32"/>
+          <w:szCs w:val="28"/>
+          <w:u w:val="single"/>
+        </w:rPr>
+        <w:lastRenderedPageBreak/>
+        <w:t>Token Authentication</w:t>
+      </w:r>
+    </w:p>
+    <w:p>
+      <w:pPr>
+        <w:jc w:val="both"/>
+        <w:rPr>
+          <w:b/>
+          <w:sz w:val="32"/>
+          <w:szCs w:val="28"/>
+          <w:u w:val="single"/>
+        </w:rPr>
+      </w:pPr>
+    </w:p>
+    <w:p>
+      <w:pPr>
+        <w:pStyle w:val="ListParagraph"/>
+        <w:jc w:val="both"/>
+        <w:rPr>
+          <w:b/>
+          <w:sz w:val="28"/>
+          <w:szCs w:val="28"/>
+        </w:rPr>
+      </w:pPr>
+      <w:r>
+        <w:rPr>
+          <w:b/>
+          <w:sz w:val="28"/>
+          <w:szCs w:val="28"/>
+          <w:highlight w:val="yellow"/>
+        </w:rPr>
+        <w:t>Client</w:t>
+      </w:r>
+      <w:r>
+        <w:rPr>
+          <w:b/>
+          <w:sz w:val="28"/>
+          <w:szCs w:val="28"/>
+        </w:rPr>
+        <w:t xml:space="preserve"> ---------send username &amp; pass--------------------------------</w:t>
+      </w:r>
+      <w:r>
+        <w:rPr>
+          <w:b/>
+          <w:sz w:val="28"/>
+          <w:szCs w:val="28"/>
+        </w:rPr>
+        <w:sym w:font="Wingdings" w:char="F0E0"/>
+      </w:r>
+      <w:r>
+        <w:rPr>
+          <w:b/>
+          <w:sz w:val="28"/>
+          <w:szCs w:val="28"/>
+        </w:rPr>
+        <w:t xml:space="preserve">  </w:t>
+      </w:r>
+      <w:r>
+        <w:rPr>
+          <w:b/>
+          <w:sz w:val="28"/>
+          <w:szCs w:val="28"/>
+          <w:highlight w:val="cyan"/>
+        </w:rPr>
+        <w:t>Server</w:t>
+      </w:r>
+    </w:p>
+    <w:p>
+      <w:pPr>
+        <w:pStyle w:val="ListParagraph"/>
+        <w:jc w:val="both"/>
+        <w:rPr>
+          <w:b/>
+          <w:sz w:val="28"/>
+          <w:szCs w:val="28"/>
+        </w:rPr>
+      </w:pPr>
+      <w:r>
+        <w:rPr>
+          <w:b/>
+          <w:sz w:val="28"/>
+          <w:szCs w:val="28"/>
+        </w:rPr>
+        <w:t xml:space="preserve">           </w:t>
+      </w:r>
+      <w:r>
+        <w:rPr>
+          <w:b/>
+          <w:sz w:val="28"/>
+          <w:szCs w:val="28"/>
+        </w:rPr>
+        <w:t>&lt; -------------</w:t>
+      </w:r>
+      <w:r>
+        <w:rPr>
+          <w:b/>
+          <w:sz w:val="28"/>
+          <w:szCs w:val="28"/>
+        </w:rPr>
+        <w:t xml:space="preserve">validate </w:t>
+      </w:r>
+      <w:proofErr w:type="spellStart"/>
+      <w:r>
+        <w:rPr>
+          <w:b/>
+          <w:sz w:val="28"/>
+          <w:szCs w:val="28"/>
+        </w:rPr>
+        <w:t>credin</w:t>
+      </w:r>
+      <w:proofErr w:type="spellEnd"/>
+      <w:r>
+        <w:rPr>
+          <w:b/>
+          <w:sz w:val="28"/>
+          <w:szCs w:val="28"/>
+        </w:rPr>
+        <w:t xml:space="preserve"> and return JWT</w:t>
+      </w:r>
+      <w:r>
+        <w:rPr>
+          <w:b/>
+          <w:sz w:val="28"/>
+          <w:szCs w:val="28"/>
+        </w:rPr>
+        <w:t>----------</w:t>
+      </w:r>
+      <w:r>
+        <w:rPr>
+          <w:b/>
+          <w:sz w:val="28"/>
+          <w:szCs w:val="28"/>
+        </w:rPr>
+        <w:t>------------</w:t>
+      </w:r>
+    </w:p>
+    <w:p>
+      <w:pPr>
+        <w:pStyle w:val="ListParagraph"/>
+        <w:numPr>
+          <w:ilvl w:val="0"/>
+          <w:numId w:val="2"/>
+        </w:numPr>
+        <w:jc w:val="both"/>
+        <w:rPr>
+          <w:b/>
+          <w:sz w:val="28"/>
+          <w:szCs w:val="28"/>
+        </w:rPr>
+      </w:pPr>
+      <w:r>
+        <w:rPr>
+          <w:b/>
+          <w:sz w:val="28"/>
+          <w:szCs w:val="28"/>
+        </w:rPr>
+        <w:t>Client store JWT in web browser</w:t>
+      </w:r>
+    </w:p>
+    <w:p>
+      <w:pPr>
+        <w:pStyle w:val="ListParagraph"/>
+        <w:numPr>
+          <w:ilvl w:val="0"/>
+          <w:numId w:val="2"/>
+        </w:numPr>
+        <w:jc w:val="both"/>
+        <w:rPr>
+          <w:b/>
+          <w:sz w:val="28"/>
+          <w:szCs w:val="28"/>
+        </w:rPr>
+      </w:pPr>
+      <w:r>
+        <w:rPr>
+          <w:b/>
+          <w:sz w:val="28"/>
+          <w:szCs w:val="28"/>
+        </w:rPr>
+        <w:t xml:space="preserve">And in every request </w:t>
+      </w:r>
+      <w:proofErr w:type="spellStart"/>
+      <w:r>
+        <w:rPr>
+          <w:b/>
+          <w:sz w:val="28"/>
+          <w:szCs w:val="28"/>
+        </w:rPr>
+        <w:t>jwt</w:t>
+      </w:r>
+      <w:proofErr w:type="spellEnd"/>
+      <w:r>
+        <w:rPr>
+          <w:b/>
+          <w:sz w:val="28"/>
+          <w:szCs w:val="28"/>
+        </w:rPr>
+        <w:t xml:space="preserve"> also sent to server</w:t>
+      </w:r>
+    </w:p>
+    <w:p>
+      <w:pPr>
+        <w:pStyle w:val="ListParagraph"/>
+        <w:numPr>
+          <w:ilvl w:val="0"/>
+          <w:numId w:val="2"/>
+        </w:numPr>
+        <w:jc w:val="both"/>
+        <w:rPr>
+          <w:b/>
+          <w:sz w:val="28"/>
+          <w:szCs w:val="28"/>
+        </w:rPr>
+      </w:pPr>
+      <w:r>
+        <w:rPr>
+          <w:b/>
+          <w:sz w:val="28"/>
+          <w:szCs w:val="28"/>
+        </w:rPr>
+        <w:t xml:space="preserve">Server validate user without checking the database with that </w:t>
+      </w:r>
+      <w:proofErr w:type="spellStart"/>
+      <w:r>
+        <w:rPr>
+          <w:b/>
+          <w:sz w:val="28"/>
+          <w:szCs w:val="28"/>
+        </w:rPr>
+        <w:t>jwt</w:t>
+      </w:r>
+      <w:proofErr w:type="spellEnd"/>
+    </w:p>
+    <w:p>
+      <w:pPr>
+        <w:jc w:val="both"/>
+        <w:rPr>
+          <w:b/>
+          <w:sz w:val="28"/>
+          <w:szCs w:val="28"/>
+        </w:rPr>
+      </w:pPr>
+      <w:r>
+        <w:rPr>
+          <w:b/>
+          <w:sz w:val="28"/>
+          <w:szCs w:val="28"/>
+          <w:highlight w:val="cyan"/>
+        </w:rPr>
+        <w:t xml:space="preserve">Advantage </w:t>
+      </w:r>
+      <w:proofErr w:type="gramStart"/>
+      <w:r>
+        <w:rPr>
+          <w:b/>
+          <w:sz w:val="28"/>
+          <w:szCs w:val="28"/>
+          <w:highlight w:val="cyan"/>
+        </w:rPr>
+        <w:t>of  JWT</w:t>
+      </w:r>
+      <w:proofErr w:type="gramEnd"/>
+      <w:r>
+        <w:rPr>
+          <w:b/>
+          <w:sz w:val="28"/>
+          <w:szCs w:val="28"/>
+        </w:rPr>
+        <w:t xml:space="preserve"> ----- </w:t>
+      </w:r>
+    </w:p>
+    <w:p>
+      <w:pPr>
+        <w:pStyle w:val="ListParagraph"/>
+        <w:numPr>
+          <w:ilvl w:val="0"/>
+          <w:numId w:val="3"/>
+        </w:numPr>
+        <w:rPr>
+          <w:b/>
+          <w:sz w:val="28"/>
+          <w:szCs w:val="28"/>
+        </w:rPr>
+      </w:pPr>
+      <w:r>
+        <w:rPr>
+          <w:b/>
+          <w:sz w:val="28"/>
+          <w:szCs w:val="28"/>
+        </w:rPr>
+        <w:t>no session is require</w:t>
+      </w:r>
+    </w:p>
+    <w:p>
+      <w:pPr>
+        <w:pStyle w:val="ListParagraph"/>
+        <w:numPr>
+          <w:ilvl w:val="0"/>
+          <w:numId w:val="3"/>
+        </w:numPr>
+        <w:jc w:val="both"/>
+        <w:rPr>
+          <w:b/>
+          <w:sz w:val="28"/>
+          <w:szCs w:val="28"/>
+        </w:rPr>
+      </w:pPr>
+      <w:r>
+        <w:rPr>
+          <w:b/>
+          <w:sz w:val="28"/>
+          <w:szCs w:val="28"/>
+        </w:rPr>
+        <w:t xml:space="preserve">single token can be using with multiple </w:t>
+      </w:r>
+      <w:proofErr w:type="spellStart"/>
+      <w:r>
+        <w:rPr>
+          <w:b/>
+          <w:sz w:val="28"/>
+          <w:szCs w:val="28"/>
+        </w:rPr>
+        <w:t>backends</w:t>
+      </w:r>
+      <w:proofErr w:type="spellEnd"/>
+    </w:p>
+    <w:p>
+      <w:pPr>
+        <w:pStyle w:val="ListParagraph"/>
+        <w:numPr>
+          <w:ilvl w:val="0"/>
+          <w:numId w:val="3"/>
+        </w:numPr>
+        <w:jc w:val="both"/>
+        <w:rPr>
+          <w:b/>
+          <w:sz w:val="28"/>
+          <w:szCs w:val="28"/>
+        </w:rPr>
+      </w:pPr>
+      <w:r>
+        <w:rPr>
+          <w:b/>
+          <w:sz w:val="28"/>
+          <w:szCs w:val="28"/>
+        </w:rPr>
+        <w:t xml:space="preserve">mobile friendly </w:t>
+      </w:r>
+    </w:p>
+    <w:p>
+      <w:pPr>
+        <w:pStyle w:val="ListParagraph"/>
+        <w:numPr>
+          <w:ilvl w:val="0"/>
+          <w:numId w:val="3"/>
+        </w:numPr>
+        <w:jc w:val="both"/>
+        <w:rPr>
+          <w:b/>
+          <w:sz w:val="28"/>
+          <w:szCs w:val="28"/>
+        </w:rPr>
+      </w:pPr>
+      <w:r>
+        <w:rPr>
+          <w:b/>
+          <w:sz w:val="28"/>
+          <w:szCs w:val="28"/>
+        </w:rPr>
+        <w:t>performance</w:t>
+      </w:r>
+    </w:p>
+    <w:p>
+      <w:pPr>
+        <w:pStyle w:val="ListParagraph"/>
+        <w:numPr>
+          <w:ilvl w:val="0"/>
+          <w:numId w:val="3"/>
+        </w:numPr>
+        <w:jc w:val="both"/>
+        <w:rPr>
+          <w:b/>
+          <w:sz w:val="28"/>
+          <w:szCs w:val="28"/>
+        </w:rPr>
+      </w:pPr>
+      <w:r>
+        <w:rPr>
+          <w:b/>
+          <w:sz w:val="28"/>
+          <w:szCs w:val="28"/>
+        </w:rPr>
+        <w:t>no cookies require</w:t>
       </w:r>
       <w:bookmarkStart w:id="0" w:name="_GoBack"/>
       <w:bookmarkEnd w:id="0"/>
-    </w:p>
-    <w:p>
-      <w:pPr>
-        <w:pStyle w:val="ListParagraph"/>
-        <w:jc w:val="both"/>
-        <w:rPr>
-          <w:b/>
-          <w:sz w:val="28"/>
-          <w:szCs w:val="28"/>
-        </w:rPr>
-      </w:pPr>
     </w:p>
     <w:sectPr>
       <w:pgSz w:w="12240" w:h="15840"/>
@@ -357,6 +929,232 @@
 <file path=word/numbering.xml><?xml version="1.0" encoding="utf-8"?>
 <w:numbering xmlns:wpc="http://schemas.microsoft.com/office/word/2010/wordprocessingCanvas" xmlns:mc="http://schemas.openxmlformats.org/markup-compatibility/2006" xmlns:o="urn:schemas-microsoft-com:office:office" xmlns:r="http://schemas.openxmlformats.org/officeDocument/2006/relationships" xmlns:m="http://schemas.openxmlformats.org/officeDocument/2006/math" xmlns:v="urn:schemas-microsoft-com:vml" xmlns:wp14="http://schemas.microsoft.com/office/word/2010/wordprocessingDrawing" xmlns:wp="http://schemas.openxmlformats.org/drawingml/2006/wordprocessingDrawing" xmlns:w10="urn:schemas-microsoft-com:office:word" xmlns:w="http://schemas.openxmlformats.org/wordprocessingml/2006/main" xmlns:w14="http://schemas.microsoft.com/office/word/2010/wordml" xmlns:w15="http://schemas.microsoft.com/office/word/2012/wordml" xmlns:wpg="http://schemas.microsoft.com/office/word/2010/wordprocessingGroup" xmlns:wpi="http://schemas.microsoft.com/office/word/2010/wordprocessingInk" xmlns:wne="http://schemas.microsoft.com/office/word/2006/wordml" xmlns:wps="http://schemas.microsoft.com/office/word/2010/wordprocessingShape" mc:Ignorable="w14 w15 wp14">
   <w:abstractNum w:abstractNumId="0" w15:restartNumberingAfterBreak="0">
+    <w:nsid w:val="01F831EC"/>
+    <w:multiLevelType w:val="hybridMultilevel"/>
+    <w:tmpl w:val="038EC396"/>
+    <w:lvl w:ilvl="0" w:tplc="04090001">
+      <w:start w:val="1"/>
+      <w:numFmt w:val="bullet"/>
+      <w:lvlText w:val=""/>
+      <w:lvlJc w:val="left"/>
+      <w:pPr>
+        <w:ind w:left="720" w:hanging="360"/>
+      </w:pPr>
+      <w:rPr>
+        <w:rFonts w:ascii="Symbol" w:hAnsi="Symbol" w:hint="default"/>
+      </w:rPr>
+    </w:lvl>
+    <w:lvl w:ilvl="1" w:tplc="04090003" w:tentative="1">
+      <w:start w:val="1"/>
+      <w:numFmt w:val="bullet"/>
+      <w:lvlText w:val="o"/>
+      <w:lvlJc w:val="left"/>
+      <w:pPr>
+        <w:ind w:left="1440" w:hanging="360"/>
+      </w:pPr>
+      <w:rPr>
+        <w:rFonts w:ascii="Courier New" w:hAnsi="Courier New" w:cs="Courier New" w:hint="default"/>
+      </w:rPr>
+    </w:lvl>
+    <w:lvl w:ilvl="2" w:tplc="04090005" w:tentative="1">
+      <w:start w:val="1"/>
+      <w:numFmt w:val="bullet"/>
+      <w:lvlText w:val=""/>
+      <w:lvlJc w:val="left"/>
+      <w:pPr>
+        <w:ind w:left="2160" w:hanging="360"/>
+      </w:pPr>
+      <w:rPr>
+        <w:rFonts w:ascii="Wingdings" w:hAnsi="Wingdings" w:hint="default"/>
+      </w:rPr>
+    </w:lvl>
+    <w:lvl w:ilvl="3" w:tplc="04090001" w:tentative="1">
+      <w:start w:val="1"/>
+      <w:numFmt w:val="bullet"/>
+      <w:lvlText w:val=""/>
+      <w:lvlJc w:val="left"/>
+      <w:pPr>
+        <w:ind w:left="2880" w:hanging="360"/>
+      </w:pPr>
+      <w:rPr>
+        <w:rFonts w:ascii="Symbol" w:hAnsi="Symbol" w:hint="default"/>
+      </w:rPr>
+    </w:lvl>
+    <w:lvl w:ilvl="4" w:tplc="04090003" w:tentative="1">
+      <w:start w:val="1"/>
+      <w:numFmt w:val="bullet"/>
+      <w:lvlText w:val="o"/>
+      <w:lvlJc w:val="left"/>
+      <w:pPr>
+        <w:ind w:left="3600" w:hanging="360"/>
+      </w:pPr>
+      <w:rPr>
+        <w:rFonts w:ascii="Courier New" w:hAnsi="Courier New" w:cs="Courier New" w:hint="default"/>
+      </w:rPr>
+    </w:lvl>
+    <w:lvl w:ilvl="5" w:tplc="04090005" w:tentative="1">
+      <w:start w:val="1"/>
+      <w:numFmt w:val="bullet"/>
+      <w:lvlText w:val=""/>
+      <w:lvlJc w:val="left"/>
+      <w:pPr>
+        <w:ind w:left="4320" w:hanging="360"/>
+      </w:pPr>
+      <w:rPr>
+        <w:rFonts w:ascii="Wingdings" w:hAnsi="Wingdings" w:hint="default"/>
+      </w:rPr>
+    </w:lvl>
+    <w:lvl w:ilvl="6" w:tplc="04090001" w:tentative="1">
+      <w:start w:val="1"/>
+      <w:numFmt w:val="bullet"/>
+      <w:lvlText w:val=""/>
+      <w:lvlJc w:val="left"/>
+      <w:pPr>
+        <w:ind w:left="5040" w:hanging="360"/>
+      </w:pPr>
+      <w:rPr>
+        <w:rFonts w:ascii="Symbol" w:hAnsi="Symbol" w:hint="default"/>
+      </w:rPr>
+    </w:lvl>
+    <w:lvl w:ilvl="7" w:tplc="04090003" w:tentative="1">
+      <w:start w:val="1"/>
+      <w:numFmt w:val="bullet"/>
+      <w:lvlText w:val="o"/>
+      <w:lvlJc w:val="left"/>
+      <w:pPr>
+        <w:ind w:left="5760" w:hanging="360"/>
+      </w:pPr>
+      <w:rPr>
+        <w:rFonts w:ascii="Courier New" w:hAnsi="Courier New" w:cs="Courier New" w:hint="default"/>
+      </w:rPr>
+    </w:lvl>
+    <w:lvl w:ilvl="8" w:tplc="04090005" w:tentative="1">
+      <w:start w:val="1"/>
+      <w:numFmt w:val="bullet"/>
+      <w:lvlText w:val=""/>
+      <w:lvlJc w:val="left"/>
+      <w:pPr>
+        <w:ind w:left="6480" w:hanging="360"/>
+      </w:pPr>
+      <w:rPr>
+        <w:rFonts w:ascii="Wingdings" w:hAnsi="Wingdings" w:hint="default"/>
+      </w:rPr>
+    </w:lvl>
+  </w:abstractNum>
+  <w:abstractNum w:abstractNumId="1" w15:restartNumberingAfterBreak="0">
+    <w:nsid w:val="2A996FE1"/>
+    <w:multiLevelType w:val="hybridMultilevel"/>
+    <w:tmpl w:val="F5F2DDAE"/>
+    <w:lvl w:ilvl="0" w:tplc="04090001">
+      <w:start w:val="1"/>
+      <w:numFmt w:val="bullet"/>
+      <w:lvlText w:val=""/>
+      <w:lvlJc w:val="left"/>
+      <w:pPr>
+        <w:ind w:left="1440" w:hanging="360"/>
+      </w:pPr>
+      <w:rPr>
+        <w:rFonts w:ascii="Symbol" w:hAnsi="Symbol" w:hint="default"/>
+      </w:rPr>
+    </w:lvl>
+    <w:lvl w:ilvl="1" w:tplc="04090003" w:tentative="1">
+      <w:start w:val="1"/>
+      <w:numFmt w:val="bullet"/>
+      <w:lvlText w:val="o"/>
+      <w:lvlJc w:val="left"/>
+      <w:pPr>
+        <w:ind w:left="2160" w:hanging="360"/>
+      </w:pPr>
+      <w:rPr>
+        <w:rFonts w:ascii="Courier New" w:hAnsi="Courier New" w:cs="Courier New" w:hint="default"/>
+      </w:rPr>
+    </w:lvl>
+    <w:lvl w:ilvl="2" w:tplc="04090005" w:tentative="1">
+      <w:start w:val="1"/>
+      <w:numFmt w:val="bullet"/>
+      <w:lvlText w:val=""/>
+      <w:lvlJc w:val="left"/>
+      <w:pPr>
+        <w:ind w:left="2880" w:hanging="360"/>
+      </w:pPr>
+      <w:rPr>
+        <w:rFonts w:ascii="Wingdings" w:hAnsi="Wingdings" w:hint="default"/>
+      </w:rPr>
+    </w:lvl>
+    <w:lvl w:ilvl="3" w:tplc="04090001" w:tentative="1">
+      <w:start w:val="1"/>
+      <w:numFmt w:val="bullet"/>
+      <w:lvlText w:val=""/>
+      <w:lvlJc w:val="left"/>
+      <w:pPr>
+        <w:ind w:left="3600" w:hanging="360"/>
+      </w:pPr>
+      <w:rPr>
+        <w:rFonts w:ascii="Symbol" w:hAnsi="Symbol" w:hint="default"/>
+      </w:rPr>
+    </w:lvl>
+    <w:lvl w:ilvl="4" w:tplc="04090003" w:tentative="1">
+      <w:start w:val="1"/>
+      <w:numFmt w:val="bullet"/>
+      <w:lvlText w:val="o"/>
+      <w:lvlJc w:val="left"/>
+      <w:pPr>
+        <w:ind w:left="4320" w:hanging="360"/>
+      </w:pPr>
+      <w:rPr>
+        <w:rFonts w:ascii="Courier New" w:hAnsi="Courier New" w:cs="Courier New" w:hint="default"/>
+      </w:rPr>
+    </w:lvl>
+    <w:lvl w:ilvl="5" w:tplc="04090005" w:tentative="1">
+      <w:start w:val="1"/>
+      <w:numFmt w:val="bullet"/>
+      <w:lvlText w:val=""/>
+      <w:lvlJc w:val="left"/>
+      <w:pPr>
+        <w:ind w:left="5040" w:hanging="360"/>
+      </w:pPr>
+      <w:rPr>
+        <w:rFonts w:ascii="Wingdings" w:hAnsi="Wingdings" w:hint="default"/>
+      </w:rPr>
+    </w:lvl>
+    <w:lvl w:ilvl="6" w:tplc="04090001" w:tentative="1">
+      <w:start w:val="1"/>
+      <w:numFmt w:val="bullet"/>
+      <w:lvlText w:val=""/>
+      <w:lvlJc w:val="left"/>
+      <w:pPr>
+        <w:ind w:left="5760" w:hanging="360"/>
+      </w:pPr>
+      <w:rPr>
+        <w:rFonts w:ascii="Symbol" w:hAnsi="Symbol" w:hint="default"/>
+      </w:rPr>
+    </w:lvl>
+    <w:lvl w:ilvl="7" w:tplc="04090003" w:tentative="1">
+      <w:start w:val="1"/>
+      <w:numFmt w:val="bullet"/>
+      <w:lvlText w:val="o"/>
+      <w:lvlJc w:val="left"/>
+      <w:pPr>
+        <w:ind w:left="6480" w:hanging="360"/>
+      </w:pPr>
+      <w:rPr>
+        <w:rFonts w:ascii="Courier New" w:hAnsi="Courier New" w:cs="Courier New" w:hint="default"/>
+      </w:rPr>
+    </w:lvl>
+    <w:lvl w:ilvl="8" w:tplc="04090005" w:tentative="1">
+      <w:start w:val="1"/>
+      <w:numFmt w:val="bullet"/>
+      <w:lvlText w:val=""/>
+      <w:lvlJc w:val="left"/>
+      <w:pPr>
+        <w:ind w:left="7200" w:hanging="360"/>
+      </w:pPr>
+      <w:rPr>
+        <w:rFonts w:ascii="Wingdings" w:hAnsi="Wingdings" w:hint="default"/>
+      </w:rPr>
+    </w:lvl>
+  </w:abstractNum>
+  <w:abstractNum w:abstractNumId="2" w15:restartNumberingAfterBreak="0">
     <w:nsid w:val="49156CD9"/>
     <w:multiLevelType w:val="hybridMultilevel"/>
     <w:tmpl w:val="31E8DF2C"/>
@@ -470,6 +1268,12 @@
     </w:lvl>
   </w:abstractNum>
   <w:num w:numId="1">
+    <w:abstractNumId w:val="2"/>
+  </w:num>
+  <w:num w:numId="2">
+    <w:abstractNumId w:val="1"/>
+  </w:num>
+  <w:num w:numId="3">
     <w:abstractNumId w:val="0"/>
   </w:num>
 </w:numbering>

</xml_diff>

<commit_message>
End of Section 5
</commit_message>
<xml_diff>
--- a/Note.docx
+++ b/Note.docx
@@ -327,8 +327,18 @@
           <w:sz w:val="28"/>
           <w:szCs w:val="28"/>
         </w:rPr>
-        <w:t>We have to Hashing and Salting password method to store in db</w:t>
-      </w:r>
+        <w:t xml:space="preserve">We have to Hashing and Salting password method to store in </w:t>
+      </w:r>
+      <w:proofErr w:type="spellStart"/>
+      <w:r>
+        <w:rPr>
+          <w:b/>
+          <w:sz w:val="28"/>
+          <w:szCs w:val="28"/>
+        </w:rPr>
+        <w:t>db</w:t>
+      </w:r>
+      <w:proofErr w:type="spellEnd"/>
     </w:p>
     <w:p>
       <w:pPr>
@@ -619,7 +629,25 @@
           <w:sz w:val="28"/>
           <w:szCs w:val="28"/>
         </w:rPr>
-        <w:t>validate credin and return JWT</w:t>
+        <w:t xml:space="preserve">validate </w:t>
+      </w:r>
+      <w:proofErr w:type="spellStart"/>
+      <w:r>
+        <w:rPr>
+          <w:b/>
+          <w:sz w:val="28"/>
+          <w:szCs w:val="28"/>
+        </w:rPr>
+        <w:t>credin</w:t>
+      </w:r>
+      <w:proofErr w:type="spellEnd"/>
+      <w:r>
+        <w:rPr>
+          <w:b/>
+          <w:sz w:val="28"/>
+          <w:szCs w:val="28"/>
+        </w:rPr>
+        <w:t xml:space="preserve"> and return JWT</w:t>
       </w:r>
       <w:r>
         <w:rPr>
@@ -681,7 +709,25 @@
           <w:sz w:val="28"/>
           <w:szCs w:val="28"/>
         </w:rPr>
-        <w:t>And in every request jwt also sent to server</w:t>
+        <w:t xml:space="preserve">And in every request </w:t>
+      </w:r>
+      <w:proofErr w:type="spellStart"/>
+      <w:r>
+        <w:rPr>
+          <w:b/>
+          <w:sz w:val="28"/>
+          <w:szCs w:val="28"/>
+        </w:rPr>
+        <w:t>jwt</w:t>
+      </w:r>
+      <w:proofErr w:type="spellEnd"/>
+      <w:r>
+        <w:rPr>
+          <w:b/>
+          <w:sz w:val="28"/>
+          <w:szCs w:val="28"/>
+        </w:rPr>
+        <w:t xml:space="preserve"> also sent to server</w:t>
       </w:r>
     </w:p>
     <w:p>
@@ -704,8 +750,18 @@
           <w:sz w:val="28"/>
           <w:szCs w:val="28"/>
         </w:rPr>
-        <w:t>Server validate user without checking the database with that jwt</w:t>
-      </w:r>
+        <w:t xml:space="preserve">Server validate user without checking the database with that </w:t>
+      </w:r>
+      <w:proofErr w:type="spellStart"/>
+      <w:r>
+        <w:rPr>
+          <w:b/>
+          <w:sz w:val="28"/>
+          <w:szCs w:val="28"/>
+        </w:rPr>
+        <w:t>jwt</w:t>
+      </w:r>
+      <w:proofErr w:type="spellEnd"/>
     </w:p>
     <w:p>
       <w:pPr>
@@ -723,8 +779,19 @@
           <w:szCs w:val="28"/>
           <w:highlight w:val="cyan"/>
         </w:rPr>
-        <w:t>Advantage of  JWT</w:t>
-      </w:r>
+        <w:t xml:space="preserve">Advantage </w:t>
+      </w:r>
+      <w:proofErr w:type="gramStart"/>
+      <w:r>
+        <w:rPr>
+          <w:b/>
+          <w:sz w:val="28"/>
+          <w:szCs w:val="28"/>
+          <w:highlight w:val="cyan"/>
+        </w:rPr>
+        <w:t>of  JWT</w:t>
+      </w:r>
+      <w:proofErr w:type="gramEnd"/>
       <w:r>
         <w:rPr>
           <w:b/>
@@ -776,8 +843,18 @@
           <w:sz w:val="28"/>
           <w:szCs w:val="28"/>
         </w:rPr>
-        <w:t>single token can be using with multiple backends</w:t>
-      </w:r>
+        <w:t xml:space="preserve">single token can be using with multiple </w:t>
+      </w:r>
+      <w:proofErr w:type="spellStart"/>
+      <w:r>
+        <w:rPr>
+          <w:b/>
+          <w:sz w:val="28"/>
+          <w:szCs w:val="28"/>
+        </w:rPr>
+        <w:t>backends</w:t>
+      </w:r>
+      <w:proofErr w:type="spellEnd"/>
     </w:p>
     <w:p>
       <w:pPr>
@@ -901,6 +978,7 @@
       <w:r>
         <w:rPr>
           <w:b/>
+          <w:noProof/>
           <w:sz w:val="28"/>
           <w:szCs w:val="28"/>
         </w:rPr>
@@ -1000,7 +1078,25 @@
           <w:sz w:val="28"/>
           <w:szCs w:val="28"/>
         </w:rPr>
-        <w:t>#ng g c nav – skip-tests</w:t>
+        <w:t xml:space="preserve">#ng g c </w:t>
+      </w:r>
+      <w:proofErr w:type="spellStart"/>
+      <w:r>
+        <w:rPr>
+          <w:b/>
+          <w:sz w:val="28"/>
+          <w:szCs w:val="28"/>
+        </w:rPr>
+        <w:t>nav</w:t>
+      </w:r>
+      <w:proofErr w:type="spellEnd"/>
+      <w:r>
+        <w:rPr>
+          <w:b/>
+          <w:sz w:val="28"/>
+          <w:szCs w:val="28"/>
+        </w:rPr>
+        <w:t xml:space="preserve"> – skip-tests</w:t>
       </w:r>
     </w:p>
     <w:p>
@@ -1034,8 +1130,18 @@
           <w:sz w:val="28"/>
           <w:szCs w:val="28"/>
         </w:rPr>
-        <w:t>Angular provide two way binding that means binding data or properties on our component and display on our template that is called Two way Data Bindng</w:t>
-      </w:r>
+        <w:t xml:space="preserve">Angular provide two way binding that means binding data or properties on our component and display on our template that is called Two way Data </w:t>
+      </w:r>
+      <w:proofErr w:type="spellStart"/>
+      <w:r>
+        <w:rPr>
+          <w:b/>
+          <w:sz w:val="28"/>
+          <w:szCs w:val="28"/>
+        </w:rPr>
+        <w:t>Bindng</w:t>
+      </w:r>
+      <w:proofErr w:type="spellEnd"/>
     </w:p>
     <w:p>
       <w:pPr>
@@ -1090,8 +1196,19 @@
           <w:sz w:val="21"/>
           <w:szCs w:val="21"/>
         </w:rPr>
-        <w:t>#loginForm</w:t>
-      </w:r>
+        <w:t>#</w:t>
+      </w:r>
+      <w:proofErr w:type="spellStart"/>
+      <w:r>
+        <w:rPr>
+          <w:rFonts w:ascii="Consolas" w:eastAsia="Times New Roman" w:hAnsi="Consolas" w:cs="Times New Roman"/>
+          <w:color w:val="9CDCFE"/>
+          <w:sz w:val="21"/>
+          <w:szCs w:val="21"/>
+        </w:rPr>
+        <w:t>loginForm</w:t>
+      </w:r>
+      <w:proofErr w:type="spellEnd"/>
       <w:r>
         <w:rPr>
           <w:rFonts w:ascii="Consolas" w:eastAsia="Times New Roman" w:hAnsi="Consolas" w:cs="Times New Roman"/>
@@ -1108,7 +1225,27 @@
           <w:sz w:val="21"/>
           <w:szCs w:val="21"/>
         </w:rPr>
-        <w:t>"ngForm"</w:t>
+        <w:t>"</w:t>
+      </w:r>
+      <w:proofErr w:type="spellStart"/>
+      <w:r>
+        <w:rPr>
+          <w:rFonts w:ascii="Consolas" w:eastAsia="Times New Roman" w:hAnsi="Consolas" w:cs="Times New Roman"/>
+          <w:color w:val="CE9178"/>
+          <w:sz w:val="21"/>
+          <w:szCs w:val="21"/>
+        </w:rPr>
+        <w:t>ngForm</w:t>
+      </w:r>
+      <w:proofErr w:type="spellEnd"/>
+      <w:r>
+        <w:rPr>
+          <w:rFonts w:ascii="Consolas" w:eastAsia="Times New Roman" w:hAnsi="Consolas" w:cs="Times New Roman"/>
+          <w:color w:val="CE9178"/>
+          <w:sz w:val="21"/>
+          <w:szCs w:val="21"/>
+        </w:rPr>
+        <w:t>"</w:t>
       </w:r>
       <w:r>
         <w:rPr>
@@ -1162,7 +1299,28 @@
           <w:sz w:val="21"/>
           <w:szCs w:val="21"/>
         </w:rPr>
-        <w:t>(ngSubmit)</w:t>
+        <w:t>(</w:t>
+      </w:r>
+      <w:proofErr w:type="spellStart"/>
+      <w:r>
+        <w:rPr>
+          <w:rFonts w:ascii="Consolas" w:eastAsia="Times New Roman" w:hAnsi="Consolas" w:cs="Times New Roman"/>
+          <w:color w:val="9CDCFE"/>
+          <w:sz w:val="21"/>
+          <w:szCs w:val="21"/>
+        </w:rPr>
+        <w:t>ngSubmit</w:t>
+      </w:r>
+      <w:proofErr w:type="spellEnd"/>
+      <w:proofErr w:type="gramStart"/>
+      <w:r>
+        <w:rPr>
+          <w:rFonts w:ascii="Consolas" w:eastAsia="Times New Roman" w:hAnsi="Consolas" w:cs="Times New Roman"/>
+          <w:color w:val="9CDCFE"/>
+          <w:sz w:val="21"/>
+          <w:szCs w:val="21"/>
+        </w:rPr>
+        <w:t>)</w:t>
       </w:r>
       <w:r>
         <w:rPr>
@@ -1173,6 +1331,7 @@
         </w:rPr>
         <w:t>=</w:t>
       </w:r>
+      <w:proofErr w:type="gramEnd"/>
       <w:r>
         <w:rPr>
           <w:rFonts w:ascii="Consolas" w:eastAsia="Times New Roman" w:hAnsi="Consolas" w:cs="Times New Roman"/>
@@ -1277,26 +1436,1236 @@
         </w:rPr>
         <w:t>To create services #</w:t>
       </w:r>
+      <w:r>
+        <w:rPr>
+          <w:b/>
+          <w:sz w:val="28"/>
+          <w:szCs w:val="28"/>
+        </w:rPr>
+        <w:t>ng g s account --skip-tests</w:t>
+      </w:r>
+    </w:p>
+    <w:p>
+      <w:pPr>
+        <w:jc w:val="both"/>
+        <w:rPr>
+          <w:b/>
+          <w:sz w:val="28"/>
+          <w:szCs w:val="28"/>
+        </w:rPr>
+      </w:pPr>
+    </w:p>
+    <w:p>
+      <w:pPr>
+        <w:jc w:val="both"/>
+        <w:rPr>
+          <w:b/>
+          <w:sz w:val="28"/>
+          <w:szCs w:val="28"/>
+        </w:rPr>
+      </w:pPr>
+      <w:r>
+        <w:rPr>
+          <w:b/>
+          <w:sz w:val="28"/>
+          <w:szCs w:val="28"/>
+        </w:rPr>
+        <w:t>Observable</w:t>
+      </w:r>
+    </w:p>
+    <w:p>
+      <w:pPr>
+        <w:jc w:val="both"/>
+        <w:rPr>
+          <w:b/>
+          <w:sz w:val="28"/>
+          <w:szCs w:val="28"/>
+        </w:rPr>
+      </w:pPr>
+      <w:r>
+        <w:rPr>
+          <w:b/>
+          <w:noProof/>
+          <w:sz w:val="28"/>
+          <w:szCs w:val="28"/>
+        </w:rPr>
+        <w:drawing>
+          <wp:inline distT="0" distB="0" distL="0" distR="0" wp14:anchorId="7F2E5223" wp14:editId="0ADC9465">
+            <wp:extent cx="4686954" cy="1895740"/>
+            <wp:effectExtent l="0" t="0" r="0" b="9525"/>
+            <wp:docPr id="4" name="Picture 4"/>
+            <wp:cNvGraphicFramePr>
+              <a:graphicFrameLocks xmlns:a="http://schemas.openxmlformats.org/drawingml/2006/main" noChangeAspect="1"/>
+            </wp:cNvGraphicFramePr>
+            <a:graphic xmlns:a="http://schemas.openxmlformats.org/drawingml/2006/main">
+              <a:graphicData uri="http://schemas.openxmlformats.org/drawingml/2006/picture">
+                <pic:pic xmlns:pic="http://schemas.openxmlformats.org/drawingml/2006/picture">
+                  <pic:nvPicPr>
+                    <pic:cNvPr id="1" name=""/>
+                    <pic:cNvPicPr/>
+                  </pic:nvPicPr>
+                  <pic:blipFill>
+                    <a:blip r:embed="rId7"/>
+                    <a:stretch>
+                      <a:fillRect/>
+                    </a:stretch>
+                  </pic:blipFill>
+                  <pic:spPr>
+                    <a:xfrm>
+                      <a:off x="0" y="0"/>
+                      <a:ext cx="4686954" cy="1895740"/>
+                    </a:xfrm>
+                    <a:prstGeom prst="rect">
+                      <a:avLst/>
+                    </a:prstGeom>
+                  </pic:spPr>
+                </pic:pic>
+              </a:graphicData>
+            </a:graphic>
+          </wp:inline>
+        </w:drawing>
+      </w:r>
+    </w:p>
+    <w:p>
+      <w:pPr>
+        <w:jc w:val="both"/>
+        <w:rPr>
+          <w:b/>
+          <w:sz w:val="28"/>
+          <w:szCs w:val="28"/>
+        </w:rPr>
+      </w:pPr>
+      <w:r>
+        <w:rPr>
+          <w:b/>
+          <w:noProof/>
+          <w:sz w:val="28"/>
+          <w:szCs w:val="28"/>
+        </w:rPr>
+        <w:drawing>
+          <wp:inline distT="0" distB="0" distL="0" distR="0" wp14:anchorId="01FA59BA" wp14:editId="15C3B867">
+            <wp:extent cx="4734586" cy="1962424"/>
+            <wp:effectExtent l="0" t="0" r="8890" b="0"/>
+            <wp:docPr id="5" name="Picture 5"/>
+            <wp:cNvGraphicFramePr>
+              <a:graphicFrameLocks xmlns:a="http://schemas.openxmlformats.org/drawingml/2006/main" noChangeAspect="1"/>
+            </wp:cNvGraphicFramePr>
+            <a:graphic xmlns:a="http://schemas.openxmlformats.org/drawingml/2006/main">
+              <a:graphicData uri="http://schemas.openxmlformats.org/drawingml/2006/picture">
+                <pic:pic xmlns:pic="http://schemas.openxmlformats.org/drawingml/2006/picture">
+                  <pic:nvPicPr>
+                    <pic:cNvPr id="1" name=""/>
+                    <pic:cNvPicPr/>
+                  </pic:nvPicPr>
+                  <pic:blipFill>
+                    <a:blip r:embed="rId8"/>
+                    <a:stretch>
+                      <a:fillRect/>
+                    </a:stretch>
+                  </pic:blipFill>
+                  <pic:spPr>
+                    <a:xfrm>
+                      <a:off x="0" y="0"/>
+                      <a:ext cx="4734586" cy="1962424"/>
+                    </a:xfrm>
+                    <a:prstGeom prst="rect">
+                      <a:avLst/>
+                    </a:prstGeom>
+                  </pic:spPr>
+                </pic:pic>
+              </a:graphicData>
+            </a:graphic>
+          </wp:inline>
+        </w:drawing>
+      </w:r>
+    </w:p>
+    <w:p>
+      <w:pPr>
+        <w:jc w:val="both"/>
+        <w:rPr>
+          <w:b/>
+          <w:sz w:val="28"/>
+          <w:szCs w:val="28"/>
+        </w:rPr>
+      </w:pPr>
+      <w:r>
+        <w:rPr>
+          <w:b/>
+          <w:noProof/>
+          <w:sz w:val="28"/>
+          <w:szCs w:val="28"/>
+        </w:rPr>
+        <w:lastRenderedPageBreak/>
+        <w:drawing>
+          <wp:inline distT="0" distB="0" distL="0" distR="0" wp14:anchorId="7BE7F430" wp14:editId="086793E0">
+            <wp:extent cx="4953691" cy="2543530"/>
+            <wp:effectExtent l="0" t="0" r="0" b="9525"/>
+            <wp:docPr id="6" name="Picture 6"/>
+            <wp:cNvGraphicFramePr>
+              <a:graphicFrameLocks xmlns:a="http://schemas.openxmlformats.org/drawingml/2006/main" noChangeAspect="1"/>
+            </wp:cNvGraphicFramePr>
+            <a:graphic xmlns:a="http://schemas.openxmlformats.org/drawingml/2006/main">
+              <a:graphicData uri="http://schemas.openxmlformats.org/drawingml/2006/picture">
+                <pic:pic xmlns:pic="http://schemas.openxmlformats.org/drawingml/2006/picture">
+                  <pic:nvPicPr>
+                    <pic:cNvPr id="1" name=""/>
+                    <pic:cNvPicPr/>
+                  </pic:nvPicPr>
+                  <pic:blipFill>
+                    <a:blip r:embed="rId9"/>
+                    <a:stretch>
+                      <a:fillRect/>
+                    </a:stretch>
+                  </pic:blipFill>
+                  <pic:spPr>
+                    <a:xfrm>
+                      <a:off x="0" y="0"/>
+                      <a:ext cx="4953691" cy="2543530"/>
+                    </a:xfrm>
+                    <a:prstGeom prst="rect">
+                      <a:avLst/>
+                    </a:prstGeom>
+                  </pic:spPr>
+                </pic:pic>
+              </a:graphicData>
+            </a:graphic>
+          </wp:inline>
+        </w:drawing>
+      </w:r>
+    </w:p>
+    <w:p>
+      <w:pPr>
+        <w:jc w:val="both"/>
+        <w:rPr>
+          <w:b/>
+          <w:sz w:val="28"/>
+          <w:szCs w:val="28"/>
+        </w:rPr>
+      </w:pPr>
+      <w:r>
+        <w:rPr>
+          <w:b/>
+          <w:noProof/>
+          <w:sz w:val="28"/>
+          <w:szCs w:val="28"/>
+        </w:rPr>
+        <w:drawing>
+          <wp:inline distT="0" distB="0" distL="0" distR="0" wp14:anchorId="52C1F7C9" wp14:editId="46EF982E">
+            <wp:extent cx="4429743" cy="1619476"/>
+            <wp:effectExtent l="0" t="0" r="9525" b="0"/>
+            <wp:docPr id="8" name="Picture 8"/>
+            <wp:cNvGraphicFramePr>
+              <a:graphicFrameLocks xmlns:a="http://schemas.openxmlformats.org/drawingml/2006/main" noChangeAspect="1"/>
+            </wp:cNvGraphicFramePr>
+            <a:graphic xmlns:a="http://schemas.openxmlformats.org/drawingml/2006/main">
+              <a:graphicData uri="http://schemas.openxmlformats.org/drawingml/2006/picture">
+                <pic:pic xmlns:pic="http://schemas.openxmlformats.org/drawingml/2006/picture">
+                  <pic:nvPicPr>
+                    <pic:cNvPr id="1" name=""/>
+                    <pic:cNvPicPr/>
+                  </pic:nvPicPr>
+                  <pic:blipFill>
+                    <a:blip r:embed="rId10"/>
+                    <a:stretch>
+                      <a:fillRect/>
+                    </a:stretch>
+                  </pic:blipFill>
+                  <pic:spPr>
+                    <a:xfrm>
+                      <a:off x="0" y="0"/>
+                      <a:ext cx="4429743" cy="1619476"/>
+                    </a:xfrm>
+                    <a:prstGeom prst="rect">
+                      <a:avLst/>
+                    </a:prstGeom>
+                  </pic:spPr>
+                </pic:pic>
+              </a:graphicData>
+            </a:graphic>
+          </wp:inline>
+        </w:drawing>
+      </w:r>
+    </w:p>
+    <w:p>
+      <w:pPr>
+        <w:jc w:val="both"/>
+        <w:rPr>
+          <w:b/>
+          <w:sz w:val="28"/>
+          <w:szCs w:val="28"/>
+        </w:rPr>
+      </w:pPr>
+      <w:r>
+        <w:rPr>
+          <w:b/>
+          <w:noProof/>
+          <w:sz w:val="28"/>
+          <w:szCs w:val="28"/>
+        </w:rPr>
+        <w:drawing>
+          <wp:inline distT="0" distB="0" distL="0" distR="0" wp14:anchorId="26E77B11" wp14:editId="421CF7D0">
+            <wp:extent cx="4906060" cy="2353003"/>
+            <wp:effectExtent l="0" t="0" r="8890" b="9525"/>
+            <wp:docPr id="9" name="Picture 9"/>
+            <wp:cNvGraphicFramePr>
+              <a:graphicFrameLocks xmlns:a="http://schemas.openxmlformats.org/drawingml/2006/main" noChangeAspect="1"/>
+            </wp:cNvGraphicFramePr>
+            <a:graphic xmlns:a="http://schemas.openxmlformats.org/drawingml/2006/main">
+              <a:graphicData uri="http://schemas.openxmlformats.org/drawingml/2006/picture">
+                <pic:pic xmlns:pic="http://schemas.openxmlformats.org/drawingml/2006/picture">
+                  <pic:nvPicPr>
+                    <pic:cNvPr id="1" name=""/>
+                    <pic:cNvPicPr/>
+                  </pic:nvPicPr>
+                  <pic:blipFill>
+                    <a:blip r:embed="rId11"/>
+                    <a:stretch>
+                      <a:fillRect/>
+                    </a:stretch>
+                  </pic:blipFill>
+                  <pic:spPr>
+                    <a:xfrm>
+                      <a:off x="0" y="0"/>
+                      <a:ext cx="4906060" cy="2353003"/>
+                    </a:xfrm>
+                    <a:prstGeom prst="rect">
+                      <a:avLst/>
+                    </a:prstGeom>
+                  </pic:spPr>
+                </pic:pic>
+              </a:graphicData>
+            </a:graphic>
+          </wp:inline>
+        </w:drawing>
+      </w:r>
+    </w:p>
+    <w:p>
+      <w:pPr>
+        <w:jc w:val="both"/>
+        <w:rPr>
+          <w:b/>
+          <w:sz w:val="28"/>
+          <w:szCs w:val="28"/>
+        </w:rPr>
+      </w:pPr>
+      <w:r>
+        <w:rPr>
+          <w:b/>
+          <w:noProof/>
+          <w:sz w:val="28"/>
+          <w:szCs w:val="28"/>
+        </w:rPr>
+        <w:lastRenderedPageBreak/>
+        <w:drawing>
+          <wp:inline distT="0" distB="0" distL="0" distR="0" wp14:anchorId="5C8EF366" wp14:editId="1C3AF386">
+            <wp:extent cx="4915586" cy="1629002"/>
+            <wp:effectExtent l="0" t="0" r="0" b="9525"/>
+            <wp:docPr id="10" name="Picture 10"/>
+            <wp:cNvGraphicFramePr>
+              <a:graphicFrameLocks xmlns:a="http://schemas.openxmlformats.org/drawingml/2006/main" noChangeAspect="1"/>
+            </wp:cNvGraphicFramePr>
+            <a:graphic xmlns:a="http://schemas.openxmlformats.org/drawingml/2006/main">
+              <a:graphicData uri="http://schemas.openxmlformats.org/drawingml/2006/picture">
+                <pic:pic xmlns:pic="http://schemas.openxmlformats.org/drawingml/2006/picture">
+                  <pic:nvPicPr>
+                    <pic:cNvPr id="1" name=""/>
+                    <pic:cNvPicPr/>
+                  </pic:nvPicPr>
+                  <pic:blipFill>
+                    <a:blip r:embed="rId12"/>
+                    <a:stretch>
+                      <a:fillRect/>
+                    </a:stretch>
+                  </pic:blipFill>
+                  <pic:spPr>
+                    <a:xfrm>
+                      <a:off x="0" y="0"/>
+                      <a:ext cx="4915586" cy="1629002"/>
+                    </a:xfrm>
+                    <a:prstGeom prst="rect">
+                      <a:avLst/>
+                    </a:prstGeom>
+                  </pic:spPr>
+                </pic:pic>
+              </a:graphicData>
+            </a:graphic>
+          </wp:inline>
+        </w:drawing>
+      </w:r>
+    </w:p>
+    <w:p>
+      <w:pPr>
+        <w:jc w:val="both"/>
+        <w:rPr>
+          <w:b/>
+          <w:sz w:val="28"/>
+          <w:szCs w:val="28"/>
+        </w:rPr>
+      </w:pPr>
+      <w:r>
+        <w:rPr>
+          <w:b/>
+          <w:noProof/>
+          <w:sz w:val="28"/>
+          <w:szCs w:val="28"/>
+        </w:rPr>
+        <w:drawing>
+          <wp:inline distT="0" distB="0" distL="0" distR="0" wp14:anchorId="0CE324D3" wp14:editId="5755B6CF">
+            <wp:extent cx="4620270" cy="2448267"/>
+            <wp:effectExtent l="0" t="0" r="8890" b="9525"/>
+            <wp:docPr id="11" name="Picture 11"/>
+            <wp:cNvGraphicFramePr>
+              <a:graphicFrameLocks xmlns:a="http://schemas.openxmlformats.org/drawingml/2006/main" noChangeAspect="1"/>
+            </wp:cNvGraphicFramePr>
+            <a:graphic xmlns:a="http://schemas.openxmlformats.org/drawingml/2006/main">
+              <a:graphicData uri="http://schemas.openxmlformats.org/drawingml/2006/picture">
+                <pic:pic xmlns:pic="http://schemas.openxmlformats.org/drawingml/2006/picture">
+                  <pic:nvPicPr>
+                    <pic:cNvPr id="1" name=""/>
+                    <pic:cNvPicPr/>
+                  </pic:nvPicPr>
+                  <pic:blipFill>
+                    <a:blip r:embed="rId13"/>
+                    <a:stretch>
+                      <a:fillRect/>
+                    </a:stretch>
+                  </pic:blipFill>
+                  <pic:spPr>
+                    <a:xfrm>
+                      <a:off x="0" y="0"/>
+                      <a:ext cx="4620270" cy="2448267"/>
+                    </a:xfrm>
+                    <a:prstGeom prst="rect">
+                      <a:avLst/>
+                    </a:prstGeom>
+                  </pic:spPr>
+                </pic:pic>
+              </a:graphicData>
+            </a:graphic>
+          </wp:inline>
+        </w:drawing>
+      </w:r>
+    </w:p>
+    <w:p>
+      <w:pPr>
+        <w:jc w:val="both"/>
+        <w:rPr>
+          <w:b/>
+          <w:sz w:val="28"/>
+          <w:szCs w:val="28"/>
+        </w:rPr>
+      </w:pPr>
+      <w:r>
+        <w:rPr>
+          <w:b/>
+          <w:sz w:val="28"/>
+          <w:szCs w:val="28"/>
+        </w:rPr>
+        <w:t>Parent to Child and Child to parent Communication</w:t>
+      </w:r>
+    </w:p>
+    <w:p>
+      <w:pPr>
+        <w:shd w:val="clear" w:color="auto" w:fill="1E1E1E"/>
+        <w:spacing w:after="0" w:line="285" w:lineRule="atLeast"/>
+        <w:rPr>
+          <w:rFonts w:ascii="Consolas" w:eastAsia="Times New Roman" w:hAnsi="Consolas" w:cs="Times New Roman"/>
+          <w:color w:val="D4D4D4"/>
+          <w:sz w:val="21"/>
+          <w:szCs w:val="21"/>
+        </w:rPr>
+      </w:pPr>
+      <w:r>
+        <w:rPr>
+          <w:rFonts w:ascii="Consolas" w:eastAsia="Times New Roman" w:hAnsi="Consolas" w:cs="Times New Roman"/>
+          <w:color w:val="D4D4D4"/>
+          <w:sz w:val="21"/>
+          <w:szCs w:val="21"/>
+        </w:rPr>
+        <w:t> </w:t>
+      </w:r>
+      <w:r>
+        <w:rPr>
+          <w:rFonts w:ascii="Consolas" w:eastAsia="Times New Roman" w:hAnsi="Consolas" w:cs="Times New Roman"/>
+          <w:color w:val="808080"/>
+          <w:sz w:val="21"/>
+          <w:szCs w:val="21"/>
+        </w:rPr>
+        <w:t>&lt;</w:t>
+      </w:r>
+      <w:r>
+        <w:rPr>
+          <w:rFonts w:ascii="Consolas" w:eastAsia="Times New Roman" w:hAnsi="Consolas" w:cs="Times New Roman"/>
+          <w:color w:val="569CD6"/>
+          <w:sz w:val="21"/>
+          <w:szCs w:val="21"/>
+        </w:rPr>
+        <w:t>app-register</w:t>
+      </w:r>
+      <w:r>
+        <w:rPr>
+          <w:rFonts w:ascii="Consolas" w:eastAsia="Times New Roman" w:hAnsi="Consolas" w:cs="Times New Roman"/>
+          <w:color w:val="D4D4D4"/>
+          <w:sz w:val="21"/>
+          <w:szCs w:val="21"/>
+        </w:rPr>
+        <w:t xml:space="preserve"> </w:t>
+      </w:r>
+      <w:r>
+        <w:rPr>
+          <w:rFonts w:ascii="Consolas" w:eastAsia="Times New Roman" w:hAnsi="Consolas" w:cs="Times New Roman"/>
+          <w:color w:val="9CDCFE"/>
+          <w:sz w:val="21"/>
+          <w:szCs w:val="21"/>
+        </w:rPr>
+        <w:t>[</w:t>
+      </w:r>
+      <w:proofErr w:type="spellStart"/>
+      <w:r>
+        <w:rPr>
+          <w:rFonts w:ascii="Consolas" w:eastAsia="Times New Roman" w:hAnsi="Consolas" w:cs="Times New Roman"/>
+          <w:color w:val="9CDCFE"/>
+          <w:sz w:val="21"/>
+          <w:szCs w:val="21"/>
+        </w:rPr>
+        <w:t>usersFromHomeComponent</w:t>
+      </w:r>
+      <w:proofErr w:type="spellEnd"/>
+      <w:proofErr w:type="gramStart"/>
+      <w:r>
+        <w:rPr>
+          <w:rFonts w:ascii="Consolas" w:eastAsia="Times New Roman" w:hAnsi="Consolas" w:cs="Times New Roman"/>
+          <w:color w:val="9CDCFE"/>
+          <w:sz w:val="21"/>
+          <w:szCs w:val="21"/>
+        </w:rPr>
+        <w:t>]</w:t>
+      </w:r>
+      <w:r>
+        <w:rPr>
+          <w:rFonts w:ascii="Consolas" w:eastAsia="Times New Roman" w:hAnsi="Consolas" w:cs="Times New Roman"/>
+          <w:color w:val="D4D4D4"/>
+          <w:sz w:val="21"/>
+          <w:szCs w:val="21"/>
+        </w:rPr>
+        <w:t>=</w:t>
+      </w:r>
+      <w:proofErr w:type="gramEnd"/>
+      <w:r>
+        <w:rPr>
+          <w:rFonts w:ascii="Consolas" w:eastAsia="Times New Roman" w:hAnsi="Consolas" w:cs="Times New Roman"/>
+          <w:color w:val="CE9178"/>
+          <w:sz w:val="21"/>
+          <w:szCs w:val="21"/>
+        </w:rPr>
+        <w:t>"</w:t>
+      </w:r>
+      <w:r>
+        <w:rPr>
+          <w:rFonts w:ascii="Consolas" w:eastAsia="Times New Roman" w:hAnsi="Consolas" w:cs="Times New Roman"/>
+          <w:color w:val="9CDCFE"/>
+          <w:sz w:val="21"/>
+          <w:szCs w:val="21"/>
+        </w:rPr>
+        <w:t>users</w:t>
+      </w:r>
+      <w:r>
+        <w:rPr>
+          <w:rFonts w:ascii="Consolas" w:eastAsia="Times New Roman" w:hAnsi="Consolas" w:cs="Times New Roman"/>
+          <w:color w:val="CE9178"/>
+          <w:sz w:val="21"/>
+          <w:szCs w:val="21"/>
+        </w:rPr>
+        <w:t>"</w:t>
+      </w:r>
+      <w:r>
+        <w:rPr>
+          <w:rFonts w:ascii="Consolas" w:eastAsia="Times New Roman" w:hAnsi="Consolas" w:cs="Times New Roman"/>
+          <w:color w:val="D4D4D4"/>
+          <w:sz w:val="21"/>
+          <w:szCs w:val="21"/>
+        </w:rPr>
+        <w:t xml:space="preserve">  </w:t>
+      </w:r>
+      <w:r>
+        <w:rPr>
+          <w:rFonts w:ascii="Consolas" w:eastAsia="Times New Roman" w:hAnsi="Consolas" w:cs="Times New Roman"/>
+          <w:color w:val="9CDCFE"/>
+          <w:sz w:val="21"/>
+          <w:szCs w:val="21"/>
+        </w:rPr>
+        <w:t>(</w:t>
+      </w:r>
+      <w:proofErr w:type="spellStart"/>
+      <w:r>
+        <w:rPr>
+          <w:rFonts w:ascii="Consolas" w:eastAsia="Times New Roman" w:hAnsi="Consolas" w:cs="Times New Roman"/>
+          <w:color w:val="9CDCFE"/>
+          <w:sz w:val="21"/>
+          <w:szCs w:val="21"/>
+        </w:rPr>
+        <w:t>cancelRegister</w:t>
+      </w:r>
+      <w:proofErr w:type="spellEnd"/>
+      <w:r>
+        <w:rPr>
+          <w:rFonts w:ascii="Consolas" w:eastAsia="Times New Roman" w:hAnsi="Consolas" w:cs="Times New Roman"/>
+          <w:color w:val="9CDCFE"/>
+          <w:sz w:val="21"/>
+          <w:szCs w:val="21"/>
+        </w:rPr>
+        <w:t>)</w:t>
+      </w:r>
+      <w:r>
+        <w:rPr>
+          <w:rFonts w:ascii="Consolas" w:eastAsia="Times New Roman" w:hAnsi="Consolas" w:cs="Times New Roman"/>
+          <w:color w:val="D4D4D4"/>
+          <w:sz w:val="21"/>
+          <w:szCs w:val="21"/>
+        </w:rPr>
+        <w:t>=</w:t>
+      </w:r>
+      <w:r>
+        <w:rPr>
+          <w:rFonts w:ascii="Consolas" w:eastAsia="Times New Roman" w:hAnsi="Consolas" w:cs="Times New Roman"/>
+          <w:color w:val="CE9178"/>
+          <w:sz w:val="21"/>
+          <w:szCs w:val="21"/>
+        </w:rPr>
+        <w:t>"</w:t>
+      </w:r>
+      <w:proofErr w:type="spellStart"/>
+      <w:r>
+        <w:rPr>
+          <w:rFonts w:ascii="Consolas" w:eastAsia="Times New Roman" w:hAnsi="Consolas" w:cs="Times New Roman"/>
+          <w:color w:val="DCDCAA"/>
+          <w:sz w:val="21"/>
+          <w:szCs w:val="21"/>
+        </w:rPr>
+        <w:t>cancelRegisterMode</w:t>
+      </w:r>
+      <w:proofErr w:type="spellEnd"/>
+      <w:r>
+        <w:rPr>
+          <w:rFonts w:ascii="Consolas" w:eastAsia="Times New Roman" w:hAnsi="Consolas" w:cs="Times New Roman"/>
+          <w:color w:val="D4D4D4"/>
+          <w:sz w:val="21"/>
+          <w:szCs w:val="21"/>
+        </w:rPr>
+        <w:t>(</w:t>
+      </w:r>
+      <w:r>
+        <w:rPr>
+          <w:rFonts w:ascii="Consolas" w:eastAsia="Times New Roman" w:hAnsi="Consolas" w:cs="Times New Roman"/>
+          <w:color w:val="9CDCFE"/>
+          <w:sz w:val="21"/>
+          <w:szCs w:val="21"/>
+        </w:rPr>
+        <w:t>$event</w:t>
+      </w:r>
+      <w:r>
+        <w:rPr>
+          <w:rFonts w:ascii="Consolas" w:eastAsia="Times New Roman" w:hAnsi="Consolas" w:cs="Times New Roman"/>
+          <w:color w:val="D4D4D4"/>
+          <w:sz w:val="21"/>
+          <w:szCs w:val="21"/>
+        </w:rPr>
+        <w:t>)</w:t>
+      </w:r>
+      <w:r>
+        <w:rPr>
+          <w:rFonts w:ascii="Consolas" w:eastAsia="Times New Roman" w:hAnsi="Consolas" w:cs="Times New Roman"/>
+          <w:color w:val="CE9178"/>
+          <w:sz w:val="21"/>
+          <w:szCs w:val="21"/>
+        </w:rPr>
+        <w:t>"</w:t>
+      </w:r>
+      <w:r>
+        <w:rPr>
+          <w:rFonts w:ascii="Consolas" w:eastAsia="Times New Roman" w:hAnsi="Consolas" w:cs="Times New Roman"/>
+          <w:color w:val="D4D4D4"/>
+          <w:sz w:val="21"/>
+          <w:szCs w:val="21"/>
+        </w:rPr>
+        <w:t xml:space="preserve"> </w:t>
+      </w:r>
+      <w:r>
+        <w:rPr>
+          <w:rFonts w:ascii="Consolas" w:eastAsia="Times New Roman" w:hAnsi="Consolas" w:cs="Times New Roman"/>
+          <w:color w:val="808080"/>
+          <w:sz w:val="21"/>
+          <w:szCs w:val="21"/>
+        </w:rPr>
+        <w:t>&gt;&lt;/</w:t>
+      </w:r>
+      <w:r>
+        <w:rPr>
+          <w:rFonts w:ascii="Consolas" w:eastAsia="Times New Roman" w:hAnsi="Consolas" w:cs="Times New Roman"/>
+          <w:color w:val="569CD6"/>
+          <w:sz w:val="21"/>
+          <w:szCs w:val="21"/>
+        </w:rPr>
+        <w:t>app-register</w:t>
+      </w:r>
+      <w:r>
+        <w:rPr>
+          <w:rFonts w:ascii="Consolas" w:eastAsia="Times New Roman" w:hAnsi="Consolas" w:cs="Times New Roman"/>
+          <w:color w:val="808080"/>
+          <w:sz w:val="21"/>
+          <w:szCs w:val="21"/>
+        </w:rPr>
+        <w:t>&gt;</w:t>
+      </w:r>
+    </w:p>
+    <w:p>
+      <w:pPr>
+        <w:jc w:val="both"/>
+        <w:rPr>
+          <w:b/>
+          <w:sz w:val="28"/>
+          <w:szCs w:val="28"/>
+        </w:rPr>
+      </w:pPr>
+      <w:r>
+        <w:rPr>
+          <w:b/>
+          <w:sz w:val="28"/>
+          <w:szCs w:val="28"/>
+        </w:rPr>
+        <w:t xml:space="preserve"> </w:t>
+      </w:r>
+    </w:p>
+    <w:p>
+      <w:pPr>
+        <w:jc w:val="both"/>
+        <w:rPr>
+          <w:rFonts w:ascii="Consolas" w:eastAsia="Times New Roman" w:hAnsi="Consolas" w:cs="Times New Roman"/>
+          <w:sz w:val="21"/>
+          <w:szCs w:val="21"/>
+        </w:rPr>
+      </w:pPr>
+      <w:r>
+        <w:rPr>
+          <w:rFonts w:ascii="Consolas" w:eastAsia="Times New Roman" w:hAnsi="Consolas" w:cs="Times New Roman"/>
+          <w:sz w:val="21"/>
+          <w:szCs w:val="21"/>
+        </w:rPr>
+        <w:t>[</w:t>
+      </w:r>
+      <w:proofErr w:type="spellStart"/>
+      <w:proofErr w:type="gramStart"/>
+      <w:r>
+        <w:rPr>
+          <w:rFonts w:ascii="Consolas" w:eastAsia="Times New Roman" w:hAnsi="Consolas" w:cs="Times New Roman"/>
+          <w:sz w:val="21"/>
+          <w:szCs w:val="21"/>
+        </w:rPr>
+        <w:t>usersFromHomeComponent</w:t>
+      </w:r>
+      <w:proofErr w:type="spellEnd"/>
+      <w:proofErr w:type="gramEnd"/>
+      <w:r>
+        <w:rPr>
+          <w:rFonts w:ascii="Consolas" w:eastAsia="Times New Roman" w:hAnsi="Consolas" w:cs="Times New Roman"/>
+          <w:sz w:val="21"/>
+          <w:szCs w:val="21"/>
+        </w:rPr>
+        <w:t xml:space="preserve">]="users </w:t>
+      </w:r>
+      <w:r>
+        <w:rPr>
+          <w:rFonts w:ascii="Consolas" w:eastAsia="Times New Roman" w:hAnsi="Consolas" w:cs="Times New Roman"/>
+          <w:color w:val="9CDCFE"/>
+          <w:sz w:val="21"/>
+          <w:szCs w:val="21"/>
+        </w:rPr>
+        <w:t xml:space="preserve">--- </w:t>
+      </w:r>
+      <w:r>
+        <w:rPr>
+          <w:rFonts w:ascii="Consolas" w:eastAsia="Times New Roman" w:hAnsi="Consolas" w:cs="Times New Roman"/>
+          <w:sz w:val="21"/>
+          <w:szCs w:val="21"/>
+        </w:rPr>
+        <w:t>parent to child</w:t>
+      </w:r>
+    </w:p>
+    <w:p>
+      <w:pPr>
+        <w:jc w:val="both"/>
+        <w:rPr>
+          <w:rFonts w:ascii="Consolas" w:eastAsia="Times New Roman" w:hAnsi="Consolas" w:cs="Times New Roman"/>
+          <w:color w:val="9CDCFE"/>
+          <w:sz w:val="21"/>
+          <w:szCs w:val="21"/>
+        </w:rPr>
+      </w:pPr>
+      <w:r>
+        <w:rPr>
+          <w:rFonts w:ascii="Consolas" w:eastAsia="Times New Roman" w:hAnsi="Consolas" w:cs="Times New Roman"/>
+          <w:color w:val="9CDCFE"/>
+          <w:sz w:val="21"/>
+          <w:szCs w:val="21"/>
+        </w:rPr>
+        <w:t>(</w:t>
+      </w:r>
+      <w:proofErr w:type="spellStart"/>
+      <w:r>
+        <w:rPr>
+          <w:rFonts w:ascii="Consolas" w:eastAsia="Times New Roman" w:hAnsi="Consolas" w:cs="Times New Roman"/>
+          <w:sz w:val="21"/>
+          <w:szCs w:val="21"/>
+        </w:rPr>
+        <w:t>cancelRegister</w:t>
+      </w:r>
+      <w:proofErr w:type="spellEnd"/>
+      <w:r>
+        <w:rPr>
+          <w:rFonts w:ascii="Consolas" w:eastAsia="Times New Roman" w:hAnsi="Consolas" w:cs="Times New Roman"/>
+          <w:sz w:val="21"/>
+          <w:szCs w:val="21"/>
+        </w:rPr>
+        <w:t>)="</w:t>
+      </w:r>
+      <w:proofErr w:type="spellStart"/>
+      <w:r>
+        <w:rPr>
+          <w:rFonts w:ascii="Consolas" w:eastAsia="Times New Roman" w:hAnsi="Consolas" w:cs="Times New Roman"/>
+          <w:sz w:val="21"/>
+          <w:szCs w:val="21"/>
+        </w:rPr>
+        <w:t>cancelRegisterMode</w:t>
+      </w:r>
+      <w:proofErr w:type="spellEnd"/>
+      <w:r>
+        <w:rPr>
+          <w:rFonts w:ascii="Consolas" w:eastAsia="Times New Roman" w:hAnsi="Consolas" w:cs="Times New Roman"/>
+          <w:sz w:val="21"/>
+          <w:szCs w:val="21"/>
+        </w:rPr>
+        <w:t>($event)"   ---- child to parent</w:t>
+      </w:r>
+    </w:p>
+    <w:p>
+      <w:pPr>
+        <w:jc w:val="both"/>
+        <w:rPr>
+          <w:b/>
+          <w:sz w:val="28"/>
+          <w:szCs w:val="28"/>
+        </w:rPr>
+      </w:pPr>
+    </w:p>
+    <w:p>
+      <w:pPr>
+        <w:jc w:val="both"/>
+        <w:rPr>
+          <w:b/>
+          <w:sz w:val="28"/>
+          <w:szCs w:val="28"/>
+        </w:rPr>
+      </w:pPr>
+    </w:p>
+    <w:p>
+      <w:pPr>
+        <w:jc w:val="both"/>
+        <w:rPr>
+          <w:b/>
+          <w:sz w:val="28"/>
+          <w:szCs w:val="28"/>
+        </w:rPr>
+      </w:pPr>
+    </w:p>
+    <w:p>
+      <w:pPr>
+        <w:jc w:val="both"/>
+        <w:rPr>
+          <w:b/>
+          <w:sz w:val="28"/>
+          <w:szCs w:val="28"/>
+        </w:rPr>
+      </w:pPr>
+    </w:p>
+    <w:p>
+      <w:pPr>
+        <w:jc w:val="both"/>
+        <w:rPr>
+          <w:b/>
+          <w:sz w:val="28"/>
+          <w:szCs w:val="28"/>
+        </w:rPr>
+      </w:pPr>
+    </w:p>
+    <w:p>
+      <w:pPr>
+        <w:jc w:val="both"/>
+        <w:rPr>
+          <w:b/>
+          <w:sz w:val="28"/>
+          <w:szCs w:val="28"/>
+        </w:rPr>
+      </w:pPr>
+    </w:p>
+    <w:p>
+      <w:pPr>
+        <w:jc w:val="center"/>
+        <w:rPr>
+          <w:b/>
+          <w:sz w:val="28"/>
+          <w:szCs w:val="28"/>
+          <w:u w:val="single"/>
+        </w:rPr>
+      </w:pPr>
+      <w:r>
+        <w:rPr>
+          <w:b/>
+          <w:sz w:val="28"/>
+          <w:szCs w:val="28"/>
+          <w:u w:val="single"/>
+        </w:rPr>
+        <w:lastRenderedPageBreak/>
+        <w:t>Section 6</w:t>
+      </w:r>
+    </w:p>
+    <w:p>
+      <w:pPr>
+        <w:jc w:val="both"/>
+        <w:rPr>
+          <w:b/>
+          <w:sz w:val="28"/>
+          <w:szCs w:val="28"/>
+        </w:rPr>
+      </w:pPr>
+      <w:r>
+        <w:rPr>
+          <w:b/>
+          <w:sz w:val="28"/>
+          <w:szCs w:val="28"/>
+        </w:rPr>
+        <w:drawing>
+          <wp:anchor distT="0" distB="0" distL="114300" distR="114300" simplePos="0" relativeHeight="251658240" behindDoc="0" locked="0" layoutInCell="1" allowOverlap="1">
+            <wp:simplePos x="914400" y="1247775"/>
+            <wp:positionH relativeFrom="column">
+              <wp:align>left</wp:align>
+            </wp:positionH>
+            <wp:positionV relativeFrom="paragraph">
+              <wp:align>top</wp:align>
+            </wp:positionV>
+            <wp:extent cx="3038899" cy="2667372"/>
+            <wp:effectExtent l="0" t="0" r="9525" b="0"/>
+            <wp:wrapSquare wrapText="bothSides"/>
+            <wp:docPr id="2" name="Picture 2"/>
+            <wp:cNvGraphicFramePr>
+              <a:graphicFrameLocks xmlns:a="http://schemas.openxmlformats.org/drawingml/2006/main" noChangeAspect="1"/>
+            </wp:cNvGraphicFramePr>
+            <a:graphic xmlns:a="http://schemas.openxmlformats.org/drawingml/2006/main">
+              <a:graphicData uri="http://schemas.openxmlformats.org/drawingml/2006/picture">
+                <pic:pic xmlns:pic="http://schemas.openxmlformats.org/drawingml/2006/picture">
+                  <pic:nvPicPr>
+                    <pic:cNvPr id="1" name=""/>
+                    <pic:cNvPicPr/>
+                  </pic:nvPicPr>
+                  <pic:blipFill>
+                    <a:blip r:embed="rId14">
+                      <a:extLst>
+                        <a:ext uri="{28A0092B-C50C-407E-A947-70E740481C1C}">
+                          <a14:useLocalDpi xmlns:a14="http://schemas.microsoft.com/office/drawing/2010/main" val="0"/>
+                        </a:ext>
+                      </a:extLst>
+                    </a:blip>
+                    <a:stretch>
+                      <a:fillRect/>
+                    </a:stretch>
+                  </pic:blipFill>
+                  <pic:spPr>
+                    <a:xfrm>
+                      <a:off x="0" y="0"/>
+                      <a:ext cx="3038899" cy="2667372"/>
+                    </a:xfrm>
+                    <a:prstGeom prst="rect">
+                      <a:avLst/>
+                    </a:prstGeom>
+                  </pic:spPr>
+                </pic:pic>
+              </a:graphicData>
+            </a:graphic>
+          </wp:anchor>
+        </w:drawing>
+      </w:r>
+      <w:r>
+        <w:rPr>
+          <w:b/>
+          <w:sz w:val="28"/>
+          <w:szCs w:val="28"/>
+        </w:rPr>
+        <w:br w:type="textWrapping" w:clear="all"/>
+      </w:r>
+      <w:r>
+        <w:rPr>
+          <w:b/>
+          <w:sz w:val="28"/>
+          <w:szCs w:val="28"/>
+        </w:rPr>
+        <w:t>1. Adding Angular Routings</w:t>
+      </w:r>
+    </w:p>
+    <w:p>
+      <w:pPr>
+        <w:jc w:val="both"/>
+        <w:rPr>
+          <w:b/>
+          <w:sz w:val="28"/>
+          <w:szCs w:val="28"/>
+        </w:rPr>
+      </w:pPr>
+      <w:r>
+        <w:rPr>
+          <w:b/>
+          <w:sz w:val="28"/>
+          <w:szCs w:val="28"/>
+        </w:rPr>
+        <w:t xml:space="preserve">2. Adding links to </w:t>
+      </w:r>
+      <w:proofErr w:type="spellStart"/>
+      <w:r>
+        <w:rPr>
+          <w:b/>
+          <w:sz w:val="28"/>
+          <w:szCs w:val="28"/>
+        </w:rPr>
+        <w:t>nav</w:t>
+      </w:r>
+      <w:proofErr w:type="spellEnd"/>
+      <w:r>
+        <w:rPr>
+          <w:b/>
+          <w:sz w:val="28"/>
+          <w:szCs w:val="28"/>
+        </w:rPr>
+        <w:t xml:space="preserve"> bar link based on the routing we have given</w:t>
+      </w:r>
+    </w:p>
+    <w:p>
+      <w:pPr>
+        <w:shd w:val="clear" w:color="auto" w:fill="263238"/>
+        <w:spacing w:line="285" w:lineRule="atLeast"/>
+        <w:rPr>
+          <w:rFonts w:ascii="Consolas" w:eastAsia="Times New Roman" w:hAnsi="Consolas" w:cs="Times New Roman"/>
+          <w:color w:val="EEFFFF"/>
+          <w:sz w:val="21"/>
+          <w:szCs w:val="21"/>
+        </w:rPr>
+      </w:pPr>
+      <w:r>
+        <w:rPr>
+          <w:b/>
+          <w:sz w:val="28"/>
+          <w:szCs w:val="28"/>
+        </w:rPr>
+        <w:t xml:space="preserve">To make selected link active in </w:t>
+      </w:r>
+      <w:proofErr w:type="spellStart"/>
+      <w:r>
+        <w:rPr>
+          <w:b/>
+          <w:sz w:val="28"/>
+          <w:szCs w:val="28"/>
+        </w:rPr>
+        <w:t>nav</w:t>
+      </w:r>
+      <w:proofErr w:type="spellEnd"/>
+      <w:r>
+        <w:rPr>
+          <w:b/>
+          <w:sz w:val="28"/>
+          <w:szCs w:val="28"/>
+        </w:rPr>
+        <w:t xml:space="preserve"> bar use </w:t>
+      </w:r>
+      <w:proofErr w:type="spellStart"/>
+      <w:r>
+        <w:rPr>
+          <w:rFonts w:ascii="Consolas" w:eastAsia="Times New Roman" w:hAnsi="Consolas" w:cs="Times New Roman"/>
+          <w:color w:val="C792EA"/>
+          <w:sz w:val="21"/>
+          <w:szCs w:val="21"/>
+        </w:rPr>
+        <w:t>routerLinkActive</w:t>
+      </w:r>
+      <w:proofErr w:type="spellEnd"/>
+      <w:r>
+        <w:rPr>
+          <w:rFonts w:ascii="Consolas" w:eastAsia="Times New Roman" w:hAnsi="Consolas" w:cs="Times New Roman"/>
+          <w:color w:val="89DDFF"/>
+          <w:sz w:val="21"/>
+          <w:szCs w:val="21"/>
+        </w:rPr>
+        <w:t>="</w:t>
+      </w:r>
+      <w:r>
+        <w:rPr>
+          <w:rFonts w:ascii="Consolas" w:eastAsia="Times New Roman" w:hAnsi="Consolas" w:cs="Times New Roman"/>
+          <w:color w:val="C3E88D"/>
+          <w:sz w:val="21"/>
+          <w:szCs w:val="21"/>
+        </w:rPr>
+        <w:t>active</w:t>
+      </w:r>
+      <w:r>
+        <w:rPr>
+          <w:rFonts w:ascii="Consolas" w:eastAsia="Times New Roman" w:hAnsi="Consolas" w:cs="Times New Roman"/>
+          <w:color w:val="89DDFF"/>
+          <w:sz w:val="21"/>
+          <w:szCs w:val="21"/>
+        </w:rPr>
+        <w:t>"</w:t>
+      </w:r>
+    </w:p>
+    <w:p>
+      <w:pPr>
+        <w:jc w:val="both"/>
+        <w:rPr>
+          <w:b/>
+          <w:sz w:val="28"/>
+          <w:szCs w:val="28"/>
+        </w:rPr>
+      </w:pPr>
+    </w:p>
+    <w:p>
+      <w:pPr>
+        <w:shd w:val="clear" w:color="auto" w:fill="263238"/>
+        <w:spacing w:line="285" w:lineRule="atLeast"/>
+        <w:rPr>
+          <w:rFonts w:ascii="Consolas" w:eastAsia="Times New Roman" w:hAnsi="Consolas" w:cs="Times New Roman"/>
+          <w:color w:val="EEFFFF"/>
+          <w:sz w:val="21"/>
+          <w:szCs w:val="21"/>
+        </w:rPr>
+      </w:pPr>
+      <w:r>
+        <w:rPr>
+          <w:b/>
+          <w:sz w:val="28"/>
+          <w:szCs w:val="28"/>
+        </w:rPr>
+        <w:t xml:space="preserve">Routing or redirecting in component level use this code </w:t>
+      </w:r>
+      <w:r>
+        <w:rPr>
+          <w:rFonts w:ascii="Consolas" w:eastAsia="Times New Roman" w:hAnsi="Consolas" w:cs="Times New Roman"/>
+          <w:color w:val="F07178"/>
+          <w:sz w:val="21"/>
+          <w:szCs w:val="21"/>
+        </w:rPr>
+        <w:t xml:space="preserve">      </w:t>
+      </w:r>
+      <w:proofErr w:type="spellStart"/>
+      <w:proofErr w:type="gramStart"/>
+      <w:r>
+        <w:rPr>
+          <w:rFonts w:ascii="Consolas" w:eastAsia="Times New Roman" w:hAnsi="Consolas" w:cs="Times New Roman"/>
+          <w:color w:val="89DDFF"/>
+          <w:sz w:val="21"/>
+          <w:szCs w:val="21"/>
+        </w:rPr>
+        <w:t>this.</w:t>
+      </w:r>
+      <w:r>
+        <w:rPr>
+          <w:rFonts w:ascii="Consolas" w:eastAsia="Times New Roman" w:hAnsi="Consolas" w:cs="Times New Roman"/>
+          <w:color w:val="EEFFFF"/>
+          <w:sz w:val="21"/>
+          <w:szCs w:val="21"/>
+        </w:rPr>
+        <w:t>router</w:t>
+      </w:r>
+      <w:r>
+        <w:rPr>
+          <w:rFonts w:ascii="Consolas" w:eastAsia="Times New Roman" w:hAnsi="Consolas" w:cs="Times New Roman"/>
+          <w:color w:val="89DDFF"/>
+          <w:sz w:val="21"/>
+          <w:szCs w:val="21"/>
+        </w:rPr>
+        <w:t>.</w:t>
+      </w:r>
+      <w:r>
+        <w:rPr>
+          <w:rFonts w:ascii="Consolas" w:eastAsia="Times New Roman" w:hAnsi="Consolas" w:cs="Times New Roman"/>
+          <w:color w:val="82AAFF"/>
+          <w:sz w:val="21"/>
+          <w:szCs w:val="21"/>
+        </w:rPr>
+        <w:t>navigateByUrl</w:t>
+      </w:r>
+      <w:proofErr w:type="spellEnd"/>
+      <w:r>
+        <w:rPr>
+          <w:rFonts w:ascii="Consolas" w:eastAsia="Times New Roman" w:hAnsi="Consolas" w:cs="Times New Roman"/>
+          <w:color w:val="F07178"/>
+          <w:sz w:val="21"/>
+          <w:szCs w:val="21"/>
+        </w:rPr>
+        <w:t>(</w:t>
+      </w:r>
+      <w:proofErr w:type="gramEnd"/>
+      <w:r>
+        <w:rPr>
+          <w:rFonts w:ascii="Consolas" w:eastAsia="Times New Roman" w:hAnsi="Consolas" w:cs="Times New Roman"/>
+          <w:color w:val="89DDFF"/>
+          <w:sz w:val="21"/>
+          <w:szCs w:val="21"/>
+        </w:rPr>
+        <w:t>'</w:t>
+      </w:r>
+      <w:r>
+        <w:rPr>
+          <w:rFonts w:ascii="Consolas" w:eastAsia="Times New Roman" w:hAnsi="Consolas" w:cs="Times New Roman"/>
+          <w:color w:val="C3E88D"/>
+          <w:sz w:val="21"/>
+          <w:szCs w:val="21"/>
+        </w:rPr>
+        <w:t>/members</w:t>
+      </w:r>
+      <w:r>
+        <w:rPr>
+          <w:rFonts w:ascii="Consolas" w:eastAsia="Times New Roman" w:hAnsi="Consolas" w:cs="Times New Roman"/>
+          <w:color w:val="89DDFF"/>
+          <w:sz w:val="21"/>
+          <w:szCs w:val="21"/>
+        </w:rPr>
+        <w:t>'</w:t>
+      </w:r>
+      <w:r>
+        <w:rPr>
+          <w:rFonts w:ascii="Consolas" w:eastAsia="Times New Roman" w:hAnsi="Consolas" w:cs="Times New Roman"/>
+          <w:color w:val="F07178"/>
+          <w:sz w:val="21"/>
+          <w:szCs w:val="21"/>
+        </w:rPr>
+        <w:t>)</w:t>
+      </w:r>
+      <w:r>
+        <w:rPr>
+          <w:rFonts w:ascii="Consolas" w:eastAsia="Times New Roman" w:hAnsi="Consolas" w:cs="Times New Roman"/>
+          <w:color w:val="89DDFF"/>
+          <w:sz w:val="21"/>
+          <w:szCs w:val="21"/>
+        </w:rPr>
+        <w:t>;</w:t>
+      </w:r>
+    </w:p>
+    <w:p>
+      <w:pPr>
+        <w:jc w:val="both"/>
+        <w:rPr>
+          <w:b/>
+          <w:sz w:val="28"/>
+          <w:szCs w:val="28"/>
+        </w:rPr>
+      </w:pPr>
       <w:bookmarkStart w:id="0" w:name="_GoBack"/>
       <w:bookmarkEnd w:id="0"/>
-      <w:r>
-        <w:rPr>
-          <w:b/>
-          <w:sz w:val="28"/>
-          <w:szCs w:val="28"/>
-        </w:rPr>
-        <w:t>ng g s account --skip-tests</w:t>
-      </w:r>
-    </w:p>
-    <w:p>
-      <w:pPr>
-        <w:jc w:val="both"/>
-        <w:rPr>
-          <w:b/>
-          <w:sz w:val="28"/>
-          <w:szCs w:val="28"/>
-        </w:rPr>
-      </w:pPr>
     </w:p>
     <w:sectPr>
       <w:pgSz w:w="12240" w:h="15840"/>

</xml_diff>

<commit_message>
All Files Are Tracked Now
</commit_message>
<xml_diff>
--- a/Note.docx
+++ b/Note.docx
@@ -2,6 +2,453 @@
 <file path=word/document.xml><?xml version="1.0" encoding="utf-8"?>
 <w:document xmlns:wpc="http://schemas.microsoft.com/office/word/2010/wordprocessingCanvas" xmlns:mc="http://schemas.openxmlformats.org/markup-compatibility/2006" xmlns:o="urn:schemas-microsoft-com:office:office" xmlns:r="http://schemas.openxmlformats.org/officeDocument/2006/relationships" xmlns:m="http://schemas.openxmlformats.org/officeDocument/2006/math" xmlns:v="urn:schemas-microsoft-com:vml" xmlns:wp14="http://schemas.microsoft.com/office/word/2010/wordprocessingDrawing" xmlns:wp="http://schemas.openxmlformats.org/drawingml/2006/wordprocessingDrawing" xmlns:w10="urn:schemas-microsoft-com:office:word" xmlns:w="http://schemas.openxmlformats.org/wordprocessingml/2006/main" xmlns:w14="http://schemas.microsoft.com/office/word/2010/wordml" xmlns:w15="http://schemas.microsoft.com/office/word/2012/wordml" xmlns:wpg="http://schemas.microsoft.com/office/word/2010/wordprocessingGroup" xmlns:wpi="http://schemas.microsoft.com/office/word/2010/wordprocessingInk" xmlns:wne="http://schemas.microsoft.com/office/word/2006/wordml" xmlns:wps="http://schemas.microsoft.com/office/word/2010/wordprocessingShape" mc:Ignorable="w14 w15 wp14">
   <w:body>
+    <w:p>
+      <w:pPr>
+        <w:shd w:val="clear" w:color="auto" w:fill="0D1117"/>
+        <w:spacing w:after="0" w:line="240" w:lineRule="auto"/>
+        <w:outlineLvl w:val="2"/>
+        <w:rPr>
+          <w:rFonts w:ascii="Segoe UI" w:eastAsia="Times New Roman" w:hAnsi="Segoe UI" w:cs="Segoe UI"/>
+          <w:b/>
+          <w:bCs/>
+          <w:color w:val="FF0000"/>
+          <w:sz w:val="30"/>
+          <w:szCs w:val="30"/>
+        </w:rPr>
+      </w:pPr>
+      <w:proofErr w:type="gramStart"/>
+      <w:r>
+        <w:rPr>
+          <w:rFonts w:ascii="Segoe UI" w:eastAsia="Times New Roman" w:hAnsi="Segoe UI" w:cs="Segoe UI"/>
+          <w:b/>
+          <w:bCs/>
+          <w:color w:val="FF0000"/>
+          <w:sz w:val="30"/>
+          <w:szCs w:val="30"/>
+        </w:rPr>
+        <w:t>or</w:t>
+      </w:r>
+      <w:proofErr w:type="gramEnd"/>
+      <w:r>
+        <w:rPr>
+          <w:rFonts w:ascii="Segoe UI" w:eastAsia="Times New Roman" w:hAnsi="Segoe UI" w:cs="Segoe UI"/>
+          <w:b/>
+          <w:bCs/>
+          <w:color w:val="FF0000"/>
+          <w:sz w:val="30"/>
+          <w:szCs w:val="30"/>
+        </w:rPr>
+        <w:t xml:space="preserve"> create a new repository on the command line</w:t>
+      </w:r>
+    </w:p>
+    <w:p>
+      <w:pPr>
+        <w:tabs>
+          <w:tab w:val="left" w:pos="916"/>
+          <w:tab w:val="left" w:pos="1832"/>
+          <w:tab w:val="left" w:pos="2748"/>
+          <w:tab w:val="left" w:pos="3664"/>
+          <w:tab w:val="left" w:pos="4580"/>
+          <w:tab w:val="left" w:pos="5496"/>
+          <w:tab w:val="left" w:pos="6412"/>
+          <w:tab w:val="left" w:pos="7328"/>
+          <w:tab w:val="left" w:pos="8244"/>
+          <w:tab w:val="left" w:pos="9160"/>
+          <w:tab w:val="left" w:pos="10076"/>
+          <w:tab w:val="left" w:pos="10992"/>
+          <w:tab w:val="left" w:pos="11908"/>
+          <w:tab w:val="left" w:pos="12824"/>
+          <w:tab w:val="left" w:pos="13740"/>
+          <w:tab w:val="left" w:pos="14656"/>
+        </w:tabs>
+        <w:spacing w:after="0" w:line="240" w:lineRule="auto"/>
+        <w:rPr>
+          <w:rFonts w:ascii="Consolas" w:eastAsia="Times New Roman" w:hAnsi="Consolas" w:cs="Courier New"/>
+          <w:color w:val="FF0000"/>
+          <w:sz w:val="20"/>
+          <w:szCs w:val="20"/>
+        </w:rPr>
+      </w:pPr>
+      <w:proofErr w:type="gramStart"/>
+      <w:r>
+        <w:rPr>
+          <w:rFonts w:ascii="Consolas" w:eastAsia="Times New Roman" w:hAnsi="Consolas" w:cs="Courier New"/>
+          <w:color w:val="FF0000"/>
+          <w:sz w:val="20"/>
+          <w:szCs w:val="20"/>
+        </w:rPr>
+        <w:t>echo</w:t>
+      </w:r>
+      <w:proofErr w:type="gramEnd"/>
+      <w:r>
+        <w:rPr>
+          <w:rFonts w:ascii="Consolas" w:eastAsia="Times New Roman" w:hAnsi="Consolas" w:cs="Courier New"/>
+          <w:color w:val="FF0000"/>
+          <w:sz w:val="20"/>
+          <w:szCs w:val="20"/>
+        </w:rPr>
+        <w:t xml:space="preserve"> "#</w:t>
+      </w:r>
+      <w:bookmarkStart w:id="0" w:name="_GoBack"/>
+      <w:bookmarkEnd w:id="0"/>
+      <w:r>
+        <w:rPr>
+          <w:rFonts w:ascii="Consolas" w:eastAsia="Times New Roman" w:hAnsi="Consolas" w:cs="Courier New"/>
+          <w:color w:val="FF0000"/>
+          <w:sz w:val="20"/>
+          <w:szCs w:val="20"/>
+        </w:rPr>
+        <w:t xml:space="preserve"> </w:t>
+      </w:r>
+      <w:proofErr w:type="spellStart"/>
+      <w:r>
+        <w:rPr>
+          <w:rFonts w:ascii="Consolas" w:eastAsia="Times New Roman" w:hAnsi="Consolas" w:cs="Courier New"/>
+          <w:color w:val="FF0000"/>
+          <w:sz w:val="20"/>
+          <w:szCs w:val="20"/>
+        </w:rPr>
+        <w:t>DatingApp_ByBiniyam</w:t>
+      </w:r>
+      <w:proofErr w:type="spellEnd"/>
+      <w:r>
+        <w:rPr>
+          <w:rFonts w:ascii="Consolas" w:eastAsia="Times New Roman" w:hAnsi="Consolas" w:cs="Courier New"/>
+          <w:color w:val="FF0000"/>
+          <w:sz w:val="20"/>
+          <w:szCs w:val="20"/>
+        </w:rPr>
+        <w:t>" &gt;&gt; README.md</w:t>
+      </w:r>
+    </w:p>
+    <w:p>
+      <w:pPr>
+        <w:tabs>
+          <w:tab w:val="left" w:pos="916"/>
+          <w:tab w:val="left" w:pos="1832"/>
+          <w:tab w:val="left" w:pos="2748"/>
+          <w:tab w:val="left" w:pos="3664"/>
+          <w:tab w:val="left" w:pos="4580"/>
+          <w:tab w:val="left" w:pos="5496"/>
+          <w:tab w:val="left" w:pos="6412"/>
+          <w:tab w:val="left" w:pos="7328"/>
+          <w:tab w:val="left" w:pos="8244"/>
+          <w:tab w:val="left" w:pos="9160"/>
+          <w:tab w:val="left" w:pos="10076"/>
+          <w:tab w:val="left" w:pos="10992"/>
+          <w:tab w:val="left" w:pos="11908"/>
+          <w:tab w:val="left" w:pos="12824"/>
+          <w:tab w:val="left" w:pos="13740"/>
+          <w:tab w:val="left" w:pos="14656"/>
+        </w:tabs>
+        <w:spacing w:after="0" w:line="240" w:lineRule="auto"/>
+        <w:rPr>
+          <w:rFonts w:ascii="Consolas" w:eastAsia="Times New Roman" w:hAnsi="Consolas" w:cs="Courier New"/>
+          <w:color w:val="FF0000"/>
+          <w:sz w:val="20"/>
+          <w:szCs w:val="20"/>
+        </w:rPr>
+      </w:pPr>
+      <w:proofErr w:type="spellStart"/>
+      <w:proofErr w:type="gramStart"/>
+      <w:r>
+        <w:rPr>
+          <w:rFonts w:ascii="Consolas" w:eastAsia="Times New Roman" w:hAnsi="Consolas" w:cs="Courier New"/>
+          <w:color w:val="FF0000"/>
+          <w:sz w:val="20"/>
+          <w:szCs w:val="20"/>
+        </w:rPr>
+        <w:t>git</w:t>
+      </w:r>
+      <w:proofErr w:type="spellEnd"/>
+      <w:proofErr w:type="gramEnd"/>
+      <w:r>
+        <w:rPr>
+          <w:rFonts w:ascii="Consolas" w:eastAsia="Times New Roman" w:hAnsi="Consolas" w:cs="Courier New"/>
+          <w:color w:val="FF0000"/>
+          <w:sz w:val="20"/>
+          <w:szCs w:val="20"/>
+        </w:rPr>
+        <w:t xml:space="preserve"> </w:t>
+      </w:r>
+      <w:proofErr w:type="spellStart"/>
+      <w:r>
+        <w:rPr>
+          <w:rFonts w:ascii="Consolas" w:eastAsia="Times New Roman" w:hAnsi="Consolas" w:cs="Courier New"/>
+          <w:color w:val="FF0000"/>
+          <w:sz w:val="20"/>
+          <w:szCs w:val="20"/>
+        </w:rPr>
+        <w:t>init</w:t>
+      </w:r>
+      <w:proofErr w:type="spellEnd"/>
+    </w:p>
+    <w:p>
+      <w:pPr>
+        <w:tabs>
+          <w:tab w:val="left" w:pos="916"/>
+          <w:tab w:val="left" w:pos="1832"/>
+          <w:tab w:val="left" w:pos="2748"/>
+          <w:tab w:val="left" w:pos="3664"/>
+          <w:tab w:val="left" w:pos="4580"/>
+          <w:tab w:val="left" w:pos="5496"/>
+          <w:tab w:val="left" w:pos="6412"/>
+          <w:tab w:val="left" w:pos="7328"/>
+          <w:tab w:val="left" w:pos="8244"/>
+          <w:tab w:val="left" w:pos="9160"/>
+          <w:tab w:val="left" w:pos="10076"/>
+          <w:tab w:val="left" w:pos="10992"/>
+          <w:tab w:val="left" w:pos="11908"/>
+          <w:tab w:val="left" w:pos="12824"/>
+          <w:tab w:val="left" w:pos="13740"/>
+          <w:tab w:val="left" w:pos="14656"/>
+        </w:tabs>
+        <w:spacing w:after="0" w:line="240" w:lineRule="auto"/>
+        <w:rPr>
+          <w:rFonts w:ascii="Consolas" w:eastAsia="Times New Roman" w:hAnsi="Consolas" w:cs="Courier New"/>
+          <w:color w:val="FF0000"/>
+          <w:sz w:val="20"/>
+          <w:szCs w:val="20"/>
+        </w:rPr>
+      </w:pPr>
+      <w:proofErr w:type="spellStart"/>
+      <w:proofErr w:type="gramStart"/>
+      <w:r>
+        <w:rPr>
+          <w:rFonts w:ascii="Consolas" w:eastAsia="Times New Roman" w:hAnsi="Consolas" w:cs="Courier New"/>
+          <w:color w:val="FF0000"/>
+          <w:sz w:val="20"/>
+          <w:szCs w:val="20"/>
+        </w:rPr>
+        <w:t>git</w:t>
+      </w:r>
+      <w:proofErr w:type="spellEnd"/>
+      <w:proofErr w:type="gramEnd"/>
+      <w:r>
+        <w:rPr>
+          <w:rFonts w:ascii="Consolas" w:eastAsia="Times New Roman" w:hAnsi="Consolas" w:cs="Courier New"/>
+          <w:color w:val="FF0000"/>
+          <w:sz w:val="20"/>
+          <w:szCs w:val="20"/>
+        </w:rPr>
+        <w:t xml:space="preserve"> add README.md</w:t>
+      </w:r>
+    </w:p>
+    <w:p>
+      <w:pPr>
+        <w:tabs>
+          <w:tab w:val="left" w:pos="916"/>
+          <w:tab w:val="left" w:pos="1832"/>
+          <w:tab w:val="left" w:pos="2748"/>
+          <w:tab w:val="left" w:pos="3664"/>
+          <w:tab w:val="left" w:pos="4580"/>
+          <w:tab w:val="left" w:pos="5496"/>
+          <w:tab w:val="left" w:pos="6412"/>
+          <w:tab w:val="left" w:pos="7328"/>
+          <w:tab w:val="left" w:pos="8244"/>
+          <w:tab w:val="left" w:pos="9160"/>
+          <w:tab w:val="left" w:pos="10076"/>
+          <w:tab w:val="left" w:pos="10992"/>
+          <w:tab w:val="left" w:pos="11908"/>
+          <w:tab w:val="left" w:pos="12824"/>
+          <w:tab w:val="left" w:pos="13740"/>
+          <w:tab w:val="left" w:pos="14656"/>
+        </w:tabs>
+        <w:spacing w:after="0" w:line="240" w:lineRule="auto"/>
+        <w:rPr>
+          <w:rFonts w:ascii="Consolas" w:eastAsia="Times New Roman" w:hAnsi="Consolas" w:cs="Courier New"/>
+          <w:color w:val="FF0000"/>
+          <w:sz w:val="20"/>
+          <w:szCs w:val="20"/>
+        </w:rPr>
+      </w:pPr>
+      <w:proofErr w:type="spellStart"/>
+      <w:proofErr w:type="gramStart"/>
+      <w:r>
+        <w:rPr>
+          <w:rFonts w:ascii="Consolas" w:eastAsia="Times New Roman" w:hAnsi="Consolas" w:cs="Courier New"/>
+          <w:color w:val="FF0000"/>
+          <w:sz w:val="20"/>
+          <w:szCs w:val="20"/>
+        </w:rPr>
+        <w:t>git</w:t>
+      </w:r>
+      <w:proofErr w:type="spellEnd"/>
+      <w:proofErr w:type="gramEnd"/>
+      <w:r>
+        <w:rPr>
+          <w:rFonts w:ascii="Consolas" w:eastAsia="Times New Roman" w:hAnsi="Consolas" w:cs="Courier New"/>
+          <w:color w:val="FF0000"/>
+          <w:sz w:val="20"/>
+          <w:szCs w:val="20"/>
+        </w:rPr>
+        <w:t xml:space="preserve"> commit -m "first commit"</w:t>
+      </w:r>
+    </w:p>
+    <w:p>
+      <w:pPr>
+        <w:tabs>
+          <w:tab w:val="left" w:pos="916"/>
+          <w:tab w:val="left" w:pos="1832"/>
+          <w:tab w:val="left" w:pos="2748"/>
+          <w:tab w:val="left" w:pos="3664"/>
+          <w:tab w:val="left" w:pos="4580"/>
+          <w:tab w:val="left" w:pos="5496"/>
+          <w:tab w:val="left" w:pos="6412"/>
+          <w:tab w:val="left" w:pos="7328"/>
+          <w:tab w:val="left" w:pos="8244"/>
+          <w:tab w:val="left" w:pos="9160"/>
+          <w:tab w:val="left" w:pos="10076"/>
+          <w:tab w:val="left" w:pos="10992"/>
+          <w:tab w:val="left" w:pos="11908"/>
+          <w:tab w:val="left" w:pos="12824"/>
+          <w:tab w:val="left" w:pos="13740"/>
+          <w:tab w:val="left" w:pos="14656"/>
+        </w:tabs>
+        <w:spacing w:after="0" w:line="240" w:lineRule="auto"/>
+        <w:rPr>
+          <w:rFonts w:ascii="Consolas" w:eastAsia="Times New Roman" w:hAnsi="Consolas" w:cs="Courier New"/>
+          <w:color w:val="FF0000"/>
+          <w:sz w:val="20"/>
+          <w:szCs w:val="20"/>
+        </w:rPr>
+      </w:pPr>
+      <w:proofErr w:type="spellStart"/>
+      <w:proofErr w:type="gramStart"/>
+      <w:r>
+        <w:rPr>
+          <w:rFonts w:ascii="Consolas" w:eastAsia="Times New Roman" w:hAnsi="Consolas" w:cs="Courier New"/>
+          <w:color w:val="FF0000"/>
+          <w:sz w:val="20"/>
+          <w:szCs w:val="20"/>
+        </w:rPr>
+        <w:t>git</w:t>
+      </w:r>
+      <w:proofErr w:type="spellEnd"/>
+      <w:proofErr w:type="gramEnd"/>
+      <w:r>
+        <w:rPr>
+          <w:rFonts w:ascii="Consolas" w:eastAsia="Times New Roman" w:hAnsi="Consolas" w:cs="Courier New"/>
+          <w:color w:val="FF0000"/>
+          <w:sz w:val="20"/>
+          <w:szCs w:val="20"/>
+        </w:rPr>
+        <w:t xml:space="preserve"> branch -M main</w:t>
+      </w:r>
+    </w:p>
+    <w:p>
+      <w:pPr>
+        <w:tabs>
+          <w:tab w:val="left" w:pos="916"/>
+          <w:tab w:val="left" w:pos="1832"/>
+          <w:tab w:val="left" w:pos="2748"/>
+          <w:tab w:val="left" w:pos="3664"/>
+          <w:tab w:val="left" w:pos="4580"/>
+          <w:tab w:val="left" w:pos="5496"/>
+          <w:tab w:val="left" w:pos="6412"/>
+          <w:tab w:val="left" w:pos="7328"/>
+          <w:tab w:val="left" w:pos="8244"/>
+          <w:tab w:val="left" w:pos="9160"/>
+          <w:tab w:val="left" w:pos="10076"/>
+          <w:tab w:val="left" w:pos="10992"/>
+          <w:tab w:val="left" w:pos="11908"/>
+          <w:tab w:val="left" w:pos="12824"/>
+          <w:tab w:val="left" w:pos="13740"/>
+          <w:tab w:val="left" w:pos="14656"/>
+        </w:tabs>
+        <w:spacing w:after="0" w:line="240" w:lineRule="auto"/>
+        <w:rPr>
+          <w:rFonts w:ascii="Consolas" w:eastAsia="Times New Roman" w:hAnsi="Consolas" w:cs="Courier New"/>
+          <w:color w:val="FF0000"/>
+          <w:sz w:val="20"/>
+          <w:szCs w:val="20"/>
+        </w:rPr>
+      </w:pPr>
+      <w:proofErr w:type="spellStart"/>
+      <w:proofErr w:type="gramStart"/>
+      <w:r>
+        <w:rPr>
+          <w:rFonts w:ascii="Consolas" w:eastAsia="Times New Roman" w:hAnsi="Consolas" w:cs="Courier New"/>
+          <w:color w:val="FF0000"/>
+          <w:sz w:val="20"/>
+          <w:szCs w:val="20"/>
+        </w:rPr>
+        <w:t>git</w:t>
+      </w:r>
+      <w:proofErr w:type="spellEnd"/>
+      <w:proofErr w:type="gramEnd"/>
+      <w:r>
+        <w:rPr>
+          <w:rFonts w:ascii="Consolas" w:eastAsia="Times New Roman" w:hAnsi="Consolas" w:cs="Courier New"/>
+          <w:color w:val="FF0000"/>
+          <w:sz w:val="20"/>
+          <w:szCs w:val="20"/>
+        </w:rPr>
+        <w:t xml:space="preserve"> remote add origin https://github.com/Amenbiniyam/DatingApp_ByBiniyam.git</w:t>
+      </w:r>
+    </w:p>
+    <w:p>
+      <w:pPr>
+        <w:tabs>
+          <w:tab w:val="left" w:pos="916"/>
+          <w:tab w:val="left" w:pos="1832"/>
+          <w:tab w:val="left" w:pos="2748"/>
+          <w:tab w:val="left" w:pos="3664"/>
+          <w:tab w:val="left" w:pos="4580"/>
+          <w:tab w:val="left" w:pos="5496"/>
+          <w:tab w:val="left" w:pos="6412"/>
+          <w:tab w:val="left" w:pos="7328"/>
+          <w:tab w:val="left" w:pos="8244"/>
+          <w:tab w:val="left" w:pos="9160"/>
+          <w:tab w:val="left" w:pos="10076"/>
+          <w:tab w:val="left" w:pos="10992"/>
+          <w:tab w:val="left" w:pos="11908"/>
+          <w:tab w:val="left" w:pos="12824"/>
+          <w:tab w:val="left" w:pos="13740"/>
+          <w:tab w:val="left" w:pos="14656"/>
+        </w:tabs>
+        <w:spacing w:after="0" w:line="240" w:lineRule="auto"/>
+        <w:rPr>
+          <w:rFonts w:ascii="Consolas" w:eastAsia="Times New Roman" w:hAnsi="Consolas" w:cs="Courier New"/>
+          <w:color w:val="FF0000"/>
+          <w:sz w:val="20"/>
+          <w:szCs w:val="20"/>
+        </w:rPr>
+      </w:pPr>
+      <w:proofErr w:type="spellStart"/>
+      <w:proofErr w:type="gramStart"/>
+      <w:r>
+        <w:rPr>
+          <w:rFonts w:ascii="Consolas" w:eastAsia="Times New Roman" w:hAnsi="Consolas" w:cs="Courier New"/>
+          <w:color w:val="FF0000"/>
+          <w:sz w:val="20"/>
+          <w:szCs w:val="20"/>
+        </w:rPr>
+        <w:t>git</w:t>
+      </w:r>
+      <w:proofErr w:type="spellEnd"/>
+      <w:proofErr w:type="gramEnd"/>
+      <w:r>
+        <w:rPr>
+          <w:rFonts w:ascii="Consolas" w:eastAsia="Times New Roman" w:hAnsi="Consolas" w:cs="Courier New"/>
+          <w:color w:val="FF0000"/>
+          <w:sz w:val="20"/>
+          <w:szCs w:val="20"/>
+        </w:rPr>
+        <w:t xml:space="preserve"> push -u origin main</w:t>
+      </w:r>
+    </w:p>
+    <w:p>
+      <w:pPr>
+        <w:jc w:val="center"/>
+        <w:rPr>
+          <w:b/>
+          <w:sz w:val="28"/>
+          <w:szCs w:val="28"/>
+          <w:u w:val="single"/>
+        </w:rPr>
+      </w:pPr>
+    </w:p>
     <w:p>
       <w:pPr>
         <w:jc w:val="center"/>
@@ -2664,8 +3111,6 @@
           <w:szCs w:val="28"/>
         </w:rPr>
       </w:pPr>
-      <w:bookmarkStart w:id="0" w:name="_GoBack"/>
-      <w:bookmarkEnd w:id="0"/>
     </w:p>
     <w:sectPr>
       <w:pgSz w:w="12240" w:h="15840"/>
@@ -3540,6 +3985,25 @@
     <w:name w:val="Normal"/>
     <w:qFormat/>
   </w:style>
+  <w:style w:type="paragraph" w:styleId="Heading3">
+    <w:name w:val="heading 3"/>
+    <w:basedOn w:val="Normal"/>
+    <w:link w:val="Heading3Char"/>
+    <w:uiPriority w:val="9"/>
+    <w:qFormat/>
+    <w:rsid w:val="00D93035"/>
+    <w:pPr>
+      <w:spacing w:before="100" w:beforeAutospacing="1" w:after="100" w:afterAutospacing="1" w:line="240" w:lineRule="auto"/>
+      <w:outlineLvl w:val="2"/>
+    </w:pPr>
+    <w:rPr>
+      <w:rFonts w:ascii="Times New Roman" w:eastAsia="Times New Roman" w:hAnsi="Times New Roman" w:cs="Times New Roman"/>
+      <w:b/>
+      <w:bCs/>
+      <w:sz w:val="27"/>
+      <w:szCs w:val="27"/>
+    </w:rPr>
+  </w:style>
   <w:style w:type="character" w:default="1" w:styleId="DefaultParagraphFont">
     <w:name w:val="Default Paragraph Font"/>
     <w:uiPriority w:val="1"/>
@@ -3577,6 +4041,73 @@
       <w:ind w:left="720"/>
       <w:contextualSpacing/>
     </w:pPr>
+  </w:style>
+  <w:style w:type="character" w:customStyle="1" w:styleId="Heading3Char">
+    <w:name w:val="Heading 3 Char"/>
+    <w:basedOn w:val="DefaultParagraphFont"/>
+    <w:link w:val="Heading3"/>
+    <w:uiPriority w:val="9"/>
+    <w:rsid w:val="00D93035"/>
+    <w:rPr>
+      <w:rFonts w:ascii="Times New Roman" w:eastAsia="Times New Roman" w:hAnsi="Times New Roman" w:cs="Times New Roman"/>
+      <w:b/>
+      <w:bCs/>
+      <w:sz w:val="27"/>
+      <w:szCs w:val="27"/>
+    </w:rPr>
+  </w:style>
+  <w:style w:type="paragraph" w:styleId="HTMLPreformatted">
+    <w:name w:val="HTML Preformatted"/>
+    <w:basedOn w:val="Normal"/>
+    <w:link w:val="HTMLPreformattedChar"/>
+    <w:uiPriority w:val="99"/>
+    <w:semiHidden/>
+    <w:unhideWhenUsed/>
+    <w:rsid w:val="00D93035"/>
+    <w:pPr>
+      <w:tabs>
+        <w:tab w:val="left" w:pos="916"/>
+        <w:tab w:val="left" w:pos="1832"/>
+        <w:tab w:val="left" w:pos="2748"/>
+        <w:tab w:val="left" w:pos="3664"/>
+        <w:tab w:val="left" w:pos="4580"/>
+        <w:tab w:val="left" w:pos="5496"/>
+        <w:tab w:val="left" w:pos="6412"/>
+        <w:tab w:val="left" w:pos="7328"/>
+        <w:tab w:val="left" w:pos="8244"/>
+        <w:tab w:val="left" w:pos="9160"/>
+        <w:tab w:val="left" w:pos="10076"/>
+        <w:tab w:val="left" w:pos="10992"/>
+        <w:tab w:val="left" w:pos="11908"/>
+        <w:tab w:val="left" w:pos="12824"/>
+        <w:tab w:val="left" w:pos="13740"/>
+        <w:tab w:val="left" w:pos="14656"/>
+      </w:tabs>
+      <w:spacing w:after="0" w:line="240" w:lineRule="auto"/>
+    </w:pPr>
+    <w:rPr>
+      <w:rFonts w:ascii="Courier New" w:eastAsia="Times New Roman" w:hAnsi="Courier New" w:cs="Courier New"/>
+      <w:sz w:val="20"/>
+      <w:szCs w:val="20"/>
+    </w:rPr>
+  </w:style>
+  <w:style w:type="character" w:customStyle="1" w:styleId="HTMLPreformattedChar">
+    <w:name w:val="HTML Preformatted Char"/>
+    <w:basedOn w:val="DefaultParagraphFont"/>
+    <w:link w:val="HTMLPreformatted"/>
+    <w:uiPriority w:val="99"/>
+    <w:semiHidden/>
+    <w:rsid w:val="00D93035"/>
+    <w:rPr>
+      <w:rFonts w:ascii="Courier New" w:eastAsia="Times New Roman" w:hAnsi="Courier New" w:cs="Courier New"/>
+      <w:sz w:val="20"/>
+      <w:szCs w:val="20"/>
+    </w:rPr>
+  </w:style>
+  <w:style w:type="character" w:customStyle="1" w:styleId="user-select-contain">
+    <w:name w:val="user-select-contain"/>
+    <w:basedOn w:val="DefaultParagraphFont"/>
+    <w:rsid w:val="00D93035"/>
   </w:style>
 </w:styles>
 </file>

</xml_diff>

<commit_message>
End of Section 5 All tracked
</commit_message>
<xml_diff>
--- a/Note.docx
+++ b/Note.docx
@@ -87,18 +87,7 @@
           <w:sz w:val="20"/>
           <w:szCs w:val="20"/>
         </w:rPr>
-        <w:t xml:space="preserve"> "#</w:t>
-      </w:r>
-      <w:bookmarkStart w:id="0" w:name="_GoBack"/>
-      <w:bookmarkEnd w:id="0"/>
-      <w:r>
-        <w:rPr>
-          <w:rFonts w:ascii="Consolas" w:eastAsia="Times New Roman" w:hAnsi="Consolas" w:cs="Courier New"/>
-          <w:color w:val="FF0000"/>
-          <w:sz w:val="20"/>
-          <w:szCs w:val="20"/>
-        </w:rPr>
-        <w:t xml:space="preserve"> </w:t>
+        <w:t xml:space="preserve"> "# </w:t>
       </w:r>
       <w:proofErr w:type="spellStart"/>
       <w:r>
@@ -3111,6 +3100,1703 @@
           <w:szCs w:val="28"/>
         </w:rPr>
       </w:pPr>
+    </w:p>
+    <w:p>
+      <w:pPr>
+        <w:jc w:val="both"/>
+        <w:rPr>
+          <w:b/>
+          <w:sz w:val="28"/>
+          <w:szCs w:val="28"/>
+        </w:rPr>
+      </w:pPr>
+      <w:r>
+        <w:rPr>
+          <w:b/>
+          <w:sz w:val="28"/>
+          <w:szCs w:val="28"/>
+        </w:rPr>
+        <w:t>Adding Toaster in Angular use this command</w:t>
+      </w:r>
+    </w:p>
+    <w:p>
+      <w:pPr>
+        <w:jc w:val="both"/>
+        <w:rPr>
+          <w:b/>
+          <w:sz w:val="28"/>
+          <w:szCs w:val="28"/>
+        </w:rPr>
+      </w:pPr>
+      <w:r>
+        <w:rPr>
+          <w:b/>
+          <w:sz w:val="28"/>
+          <w:szCs w:val="28"/>
+        </w:rPr>
+        <w:t xml:space="preserve">PS D:\DatingApp\client&gt; </w:t>
+      </w:r>
+      <w:proofErr w:type="spellStart"/>
+      <w:r>
+        <w:rPr>
+          <w:b/>
+          <w:sz w:val="28"/>
+          <w:szCs w:val="28"/>
+        </w:rPr>
+        <w:t>npm</w:t>
+      </w:r>
+      <w:proofErr w:type="spellEnd"/>
+      <w:r>
+        <w:rPr>
+          <w:b/>
+          <w:sz w:val="28"/>
+          <w:szCs w:val="28"/>
+        </w:rPr>
+        <w:t xml:space="preserve"> install </w:t>
+      </w:r>
+      <w:proofErr w:type="spellStart"/>
+      <w:r>
+        <w:rPr>
+          <w:b/>
+          <w:sz w:val="28"/>
+          <w:szCs w:val="28"/>
+        </w:rPr>
+        <w:t>ngx-toastr</w:t>
+      </w:r>
+      <w:proofErr w:type="spellEnd"/>
+    </w:p>
+    <w:p>
+      <w:pPr>
+        <w:jc w:val="both"/>
+        <w:rPr>
+          <w:b/>
+          <w:sz w:val="28"/>
+          <w:szCs w:val="28"/>
+        </w:rPr>
+      </w:pPr>
+    </w:p>
+    <w:p>
+      <w:pPr>
+        <w:jc w:val="both"/>
+        <w:rPr>
+          <w:b/>
+          <w:sz w:val="28"/>
+          <w:szCs w:val="28"/>
+        </w:rPr>
+      </w:pPr>
+      <w:r>
+        <w:rPr>
+          <w:b/>
+          <w:sz w:val="28"/>
+          <w:szCs w:val="28"/>
+        </w:rPr>
+        <w:t xml:space="preserve">Generating guards for our component using </w:t>
+      </w:r>
+    </w:p>
+    <w:p>
+      <w:pPr>
+        <w:jc w:val="both"/>
+        <w:rPr>
+          <w:b/>
+          <w:sz w:val="28"/>
+          <w:szCs w:val="28"/>
+        </w:rPr>
+      </w:pPr>
+      <w:r>
+        <w:rPr>
+          <w:b/>
+          <w:sz w:val="28"/>
+          <w:szCs w:val="28"/>
+        </w:rPr>
+        <w:t xml:space="preserve">PS D:\DatingApp\client\src\app\_guards&gt; ng g guard </w:t>
+      </w:r>
+      <w:proofErr w:type="spellStart"/>
+      <w:r>
+        <w:rPr>
+          <w:b/>
+          <w:sz w:val="28"/>
+          <w:szCs w:val="28"/>
+        </w:rPr>
+        <w:t>auth</w:t>
+      </w:r>
+      <w:proofErr w:type="spellEnd"/>
+      <w:r>
+        <w:rPr>
+          <w:b/>
+          <w:sz w:val="28"/>
+          <w:szCs w:val="28"/>
+        </w:rPr>
+        <w:t xml:space="preserve"> --skip-tests</w:t>
+      </w:r>
+    </w:p>
+    <w:p>
+      <w:pPr>
+        <w:jc w:val="both"/>
+        <w:rPr>
+          <w:b/>
+          <w:sz w:val="28"/>
+          <w:szCs w:val="28"/>
+        </w:rPr>
+      </w:pPr>
+    </w:p>
+    <w:p>
+      <w:pPr>
+        <w:jc w:val="both"/>
+        <w:rPr>
+          <w:b/>
+          <w:sz w:val="28"/>
+          <w:szCs w:val="28"/>
+        </w:rPr>
+      </w:pPr>
+      <w:r>
+        <w:rPr>
+          <w:b/>
+          <w:sz w:val="28"/>
+          <w:szCs w:val="28"/>
+        </w:rPr>
+        <w:t xml:space="preserve">Using guards for multiple links </w:t>
+      </w:r>
+    </w:p>
+    <w:p>
+      <w:pPr>
+        <w:shd w:val="clear" w:color="auto" w:fill="263238"/>
+        <w:spacing w:after="0" w:line="285" w:lineRule="atLeast"/>
+        <w:rPr>
+          <w:rFonts w:ascii="Consolas" w:eastAsia="Times New Roman" w:hAnsi="Consolas" w:cs="Times New Roman"/>
+          <w:color w:val="EEFFFF"/>
+          <w:sz w:val="21"/>
+          <w:szCs w:val="21"/>
+        </w:rPr>
+      </w:pPr>
+      <w:proofErr w:type="spellStart"/>
+      <w:proofErr w:type="gramStart"/>
+      <w:r>
+        <w:rPr>
+          <w:rFonts w:ascii="Consolas" w:eastAsia="Times New Roman" w:hAnsi="Consolas" w:cs="Times New Roman"/>
+          <w:color w:val="C792EA"/>
+          <w:sz w:val="21"/>
+          <w:szCs w:val="21"/>
+        </w:rPr>
+        <w:t>const</w:t>
+      </w:r>
+      <w:proofErr w:type="spellEnd"/>
+      <w:proofErr w:type="gramEnd"/>
+      <w:r>
+        <w:rPr>
+          <w:rFonts w:ascii="Consolas" w:eastAsia="Times New Roman" w:hAnsi="Consolas" w:cs="Times New Roman"/>
+          <w:color w:val="EEFFFF"/>
+          <w:sz w:val="21"/>
+          <w:szCs w:val="21"/>
+        </w:rPr>
+        <w:t xml:space="preserve"> routes</w:t>
+      </w:r>
+      <w:r>
+        <w:rPr>
+          <w:rFonts w:ascii="Consolas" w:eastAsia="Times New Roman" w:hAnsi="Consolas" w:cs="Times New Roman"/>
+          <w:color w:val="89DDFF"/>
+          <w:sz w:val="21"/>
+          <w:szCs w:val="21"/>
+        </w:rPr>
+        <w:t>:</w:t>
+      </w:r>
+      <w:r>
+        <w:rPr>
+          <w:rFonts w:ascii="Consolas" w:eastAsia="Times New Roman" w:hAnsi="Consolas" w:cs="Times New Roman"/>
+          <w:color w:val="EEFFFF"/>
+          <w:sz w:val="21"/>
+          <w:szCs w:val="21"/>
+        </w:rPr>
+        <w:t xml:space="preserve"> </w:t>
+      </w:r>
+      <w:r>
+        <w:rPr>
+          <w:rFonts w:ascii="Consolas" w:eastAsia="Times New Roman" w:hAnsi="Consolas" w:cs="Times New Roman"/>
+          <w:color w:val="FFCB6B"/>
+          <w:sz w:val="21"/>
+          <w:szCs w:val="21"/>
+        </w:rPr>
+        <w:t>Routes</w:t>
+      </w:r>
+      <w:r>
+        <w:rPr>
+          <w:rFonts w:ascii="Consolas" w:eastAsia="Times New Roman" w:hAnsi="Consolas" w:cs="Times New Roman"/>
+          <w:color w:val="EEFFFF"/>
+          <w:sz w:val="21"/>
+          <w:szCs w:val="21"/>
+        </w:rPr>
+        <w:t xml:space="preserve"> </w:t>
+      </w:r>
+      <w:r>
+        <w:rPr>
+          <w:rFonts w:ascii="Consolas" w:eastAsia="Times New Roman" w:hAnsi="Consolas" w:cs="Times New Roman"/>
+          <w:color w:val="89DDFF"/>
+          <w:sz w:val="21"/>
+          <w:szCs w:val="21"/>
+        </w:rPr>
+        <w:t>=</w:t>
+      </w:r>
+      <w:r>
+        <w:rPr>
+          <w:rFonts w:ascii="Consolas" w:eastAsia="Times New Roman" w:hAnsi="Consolas" w:cs="Times New Roman"/>
+          <w:color w:val="EEFFFF"/>
+          <w:sz w:val="21"/>
+          <w:szCs w:val="21"/>
+        </w:rPr>
+        <w:t xml:space="preserve"> [</w:t>
+      </w:r>
+    </w:p>
+    <w:p>
+      <w:pPr>
+        <w:shd w:val="clear" w:color="auto" w:fill="263238"/>
+        <w:spacing w:after="0" w:line="285" w:lineRule="atLeast"/>
+        <w:rPr>
+          <w:rFonts w:ascii="Consolas" w:eastAsia="Times New Roman" w:hAnsi="Consolas" w:cs="Times New Roman"/>
+          <w:color w:val="EEFFFF"/>
+          <w:sz w:val="21"/>
+          <w:szCs w:val="21"/>
+        </w:rPr>
+      </w:pPr>
+      <w:r>
+        <w:rPr>
+          <w:rFonts w:ascii="Consolas" w:eastAsia="Times New Roman" w:hAnsi="Consolas" w:cs="Times New Roman"/>
+          <w:color w:val="EEFFFF"/>
+          <w:sz w:val="21"/>
+          <w:szCs w:val="21"/>
+        </w:rPr>
+        <w:t xml:space="preserve">  </w:t>
+      </w:r>
+      <w:r>
+        <w:rPr>
+          <w:rFonts w:ascii="Consolas" w:eastAsia="Times New Roman" w:hAnsi="Consolas" w:cs="Times New Roman"/>
+          <w:color w:val="89DDFF"/>
+          <w:sz w:val="21"/>
+          <w:szCs w:val="21"/>
+        </w:rPr>
+        <w:t>{</w:t>
+      </w:r>
+      <w:proofErr w:type="gramStart"/>
+      <w:r>
+        <w:rPr>
+          <w:rFonts w:ascii="Consolas" w:eastAsia="Times New Roman" w:hAnsi="Consolas" w:cs="Times New Roman"/>
+          <w:color w:val="EEFFFF"/>
+          <w:sz w:val="21"/>
+          <w:szCs w:val="21"/>
+        </w:rPr>
+        <w:t>path</w:t>
+      </w:r>
+      <w:proofErr w:type="gramEnd"/>
+      <w:r>
+        <w:rPr>
+          <w:rFonts w:ascii="Consolas" w:eastAsia="Times New Roman" w:hAnsi="Consolas" w:cs="Times New Roman"/>
+          <w:color w:val="89DDFF"/>
+          <w:sz w:val="21"/>
+          <w:szCs w:val="21"/>
+        </w:rPr>
+        <w:t>:</w:t>
+      </w:r>
+      <w:r>
+        <w:rPr>
+          <w:rFonts w:ascii="Consolas" w:eastAsia="Times New Roman" w:hAnsi="Consolas" w:cs="Times New Roman"/>
+          <w:color w:val="EEFFFF"/>
+          <w:sz w:val="21"/>
+          <w:szCs w:val="21"/>
+        </w:rPr>
+        <w:t xml:space="preserve"> </w:t>
+      </w:r>
+      <w:r>
+        <w:rPr>
+          <w:rFonts w:ascii="Consolas" w:eastAsia="Times New Roman" w:hAnsi="Consolas" w:cs="Times New Roman"/>
+          <w:color w:val="89DDFF"/>
+          <w:sz w:val="21"/>
+          <w:szCs w:val="21"/>
+        </w:rPr>
+        <w:t>'',</w:t>
+      </w:r>
+      <w:r>
+        <w:rPr>
+          <w:rFonts w:ascii="Consolas" w:eastAsia="Times New Roman" w:hAnsi="Consolas" w:cs="Times New Roman"/>
+          <w:color w:val="EEFFFF"/>
+          <w:sz w:val="21"/>
+          <w:szCs w:val="21"/>
+        </w:rPr>
+        <w:t xml:space="preserve"> </w:t>
+      </w:r>
+      <w:r>
+        <w:rPr>
+          <w:rFonts w:ascii="Consolas" w:eastAsia="Times New Roman" w:hAnsi="Consolas" w:cs="Times New Roman"/>
+          <w:color w:val="FFCB6B"/>
+          <w:sz w:val="21"/>
+          <w:szCs w:val="21"/>
+        </w:rPr>
+        <w:t>component</w:t>
+      </w:r>
+      <w:r>
+        <w:rPr>
+          <w:rFonts w:ascii="Consolas" w:eastAsia="Times New Roman" w:hAnsi="Consolas" w:cs="Times New Roman"/>
+          <w:color w:val="89DDFF"/>
+          <w:sz w:val="21"/>
+          <w:szCs w:val="21"/>
+        </w:rPr>
+        <w:t>:</w:t>
+      </w:r>
+      <w:r>
+        <w:rPr>
+          <w:rFonts w:ascii="Consolas" w:eastAsia="Times New Roman" w:hAnsi="Consolas" w:cs="Times New Roman"/>
+          <w:color w:val="EEFFFF"/>
+          <w:sz w:val="21"/>
+          <w:szCs w:val="21"/>
+        </w:rPr>
+        <w:t xml:space="preserve"> </w:t>
+      </w:r>
+      <w:proofErr w:type="spellStart"/>
+      <w:r>
+        <w:rPr>
+          <w:rFonts w:ascii="Consolas" w:eastAsia="Times New Roman" w:hAnsi="Consolas" w:cs="Times New Roman"/>
+          <w:color w:val="FFCB6B"/>
+          <w:sz w:val="21"/>
+          <w:szCs w:val="21"/>
+        </w:rPr>
+        <w:t>HomeComponent</w:t>
+      </w:r>
+      <w:proofErr w:type="spellEnd"/>
+      <w:r>
+        <w:rPr>
+          <w:rFonts w:ascii="Consolas" w:eastAsia="Times New Roman" w:hAnsi="Consolas" w:cs="Times New Roman"/>
+          <w:color w:val="89DDFF"/>
+          <w:sz w:val="21"/>
+          <w:szCs w:val="21"/>
+        </w:rPr>
+        <w:t>},</w:t>
+      </w:r>
+    </w:p>
+    <w:p>
+      <w:pPr>
+        <w:shd w:val="clear" w:color="auto" w:fill="263238"/>
+        <w:spacing w:after="0" w:line="285" w:lineRule="atLeast"/>
+        <w:rPr>
+          <w:rFonts w:ascii="Consolas" w:eastAsia="Times New Roman" w:hAnsi="Consolas" w:cs="Times New Roman"/>
+          <w:color w:val="EEFFFF"/>
+          <w:sz w:val="21"/>
+          <w:szCs w:val="21"/>
+        </w:rPr>
+      </w:pPr>
+      <w:r>
+        <w:rPr>
+          <w:rFonts w:ascii="Consolas" w:eastAsia="Times New Roman" w:hAnsi="Consolas" w:cs="Times New Roman"/>
+          <w:color w:val="EEFFFF"/>
+          <w:sz w:val="21"/>
+          <w:szCs w:val="21"/>
+        </w:rPr>
+        <w:t xml:space="preserve">  </w:t>
+      </w:r>
+      <w:r>
+        <w:rPr>
+          <w:rFonts w:ascii="Consolas" w:eastAsia="Times New Roman" w:hAnsi="Consolas" w:cs="Times New Roman"/>
+          <w:color w:val="89DDFF"/>
+          <w:sz w:val="21"/>
+          <w:szCs w:val="21"/>
+        </w:rPr>
+        <w:t>{</w:t>
+      </w:r>
+      <w:proofErr w:type="gramStart"/>
+      <w:r>
+        <w:rPr>
+          <w:rFonts w:ascii="Consolas" w:eastAsia="Times New Roman" w:hAnsi="Consolas" w:cs="Times New Roman"/>
+          <w:color w:val="EEFFFF"/>
+          <w:sz w:val="21"/>
+          <w:szCs w:val="21"/>
+        </w:rPr>
+        <w:t>path</w:t>
+      </w:r>
+      <w:proofErr w:type="gramEnd"/>
+      <w:r>
+        <w:rPr>
+          <w:rFonts w:ascii="Consolas" w:eastAsia="Times New Roman" w:hAnsi="Consolas" w:cs="Times New Roman"/>
+          <w:color w:val="89DDFF"/>
+          <w:sz w:val="21"/>
+          <w:szCs w:val="21"/>
+        </w:rPr>
+        <w:t>:</w:t>
+      </w:r>
+      <w:r>
+        <w:rPr>
+          <w:rFonts w:ascii="Consolas" w:eastAsia="Times New Roman" w:hAnsi="Consolas" w:cs="Times New Roman"/>
+          <w:color w:val="EEFFFF"/>
+          <w:sz w:val="21"/>
+          <w:szCs w:val="21"/>
+        </w:rPr>
+        <w:t xml:space="preserve"> </w:t>
+      </w:r>
+      <w:r>
+        <w:rPr>
+          <w:rFonts w:ascii="Consolas" w:eastAsia="Times New Roman" w:hAnsi="Consolas" w:cs="Times New Roman"/>
+          <w:color w:val="89DDFF"/>
+          <w:sz w:val="21"/>
+          <w:szCs w:val="21"/>
+        </w:rPr>
+        <w:t>'',</w:t>
+      </w:r>
+    </w:p>
+    <w:p>
+      <w:pPr>
+        <w:shd w:val="clear" w:color="auto" w:fill="263238"/>
+        <w:spacing w:after="0" w:line="285" w:lineRule="atLeast"/>
+        <w:rPr>
+          <w:rFonts w:ascii="Consolas" w:eastAsia="Times New Roman" w:hAnsi="Consolas" w:cs="Times New Roman"/>
+          <w:color w:val="EEFFFF"/>
+          <w:sz w:val="21"/>
+          <w:szCs w:val="21"/>
+        </w:rPr>
+      </w:pPr>
+      <w:r>
+        <w:rPr>
+          <w:rFonts w:ascii="Consolas" w:eastAsia="Times New Roman" w:hAnsi="Consolas" w:cs="Times New Roman"/>
+          <w:color w:val="EEFFFF"/>
+          <w:sz w:val="21"/>
+          <w:szCs w:val="21"/>
+        </w:rPr>
+        <w:lastRenderedPageBreak/>
+        <w:t>   </w:t>
+      </w:r>
+      <w:proofErr w:type="spellStart"/>
+      <w:proofErr w:type="gramStart"/>
+      <w:r>
+        <w:rPr>
+          <w:rFonts w:ascii="Consolas" w:eastAsia="Times New Roman" w:hAnsi="Consolas" w:cs="Times New Roman"/>
+          <w:color w:val="EEFFFF"/>
+          <w:sz w:val="21"/>
+          <w:szCs w:val="21"/>
+        </w:rPr>
+        <w:t>runGuardsAndResolvers</w:t>
+      </w:r>
+      <w:proofErr w:type="spellEnd"/>
+      <w:proofErr w:type="gramEnd"/>
+      <w:r>
+        <w:rPr>
+          <w:rFonts w:ascii="Consolas" w:eastAsia="Times New Roman" w:hAnsi="Consolas" w:cs="Times New Roman"/>
+          <w:color w:val="89DDFF"/>
+          <w:sz w:val="21"/>
+          <w:szCs w:val="21"/>
+        </w:rPr>
+        <w:t>:</w:t>
+      </w:r>
+      <w:r>
+        <w:rPr>
+          <w:rFonts w:ascii="Consolas" w:eastAsia="Times New Roman" w:hAnsi="Consolas" w:cs="Times New Roman"/>
+          <w:color w:val="EEFFFF"/>
+          <w:sz w:val="21"/>
+          <w:szCs w:val="21"/>
+        </w:rPr>
+        <w:t xml:space="preserve"> </w:t>
+      </w:r>
+      <w:r>
+        <w:rPr>
+          <w:rFonts w:ascii="Consolas" w:eastAsia="Times New Roman" w:hAnsi="Consolas" w:cs="Times New Roman"/>
+          <w:color w:val="89DDFF"/>
+          <w:sz w:val="21"/>
+          <w:szCs w:val="21"/>
+        </w:rPr>
+        <w:t>'</w:t>
+      </w:r>
+      <w:r>
+        <w:rPr>
+          <w:rFonts w:ascii="Consolas" w:eastAsia="Times New Roman" w:hAnsi="Consolas" w:cs="Times New Roman"/>
+          <w:color w:val="C3E88D"/>
+          <w:sz w:val="21"/>
+          <w:szCs w:val="21"/>
+        </w:rPr>
+        <w:t>always</w:t>
+      </w:r>
+      <w:r>
+        <w:rPr>
+          <w:rFonts w:ascii="Consolas" w:eastAsia="Times New Roman" w:hAnsi="Consolas" w:cs="Times New Roman"/>
+          <w:color w:val="89DDFF"/>
+          <w:sz w:val="21"/>
+          <w:szCs w:val="21"/>
+        </w:rPr>
+        <w:t>',</w:t>
+      </w:r>
+    </w:p>
+    <w:p>
+      <w:pPr>
+        <w:shd w:val="clear" w:color="auto" w:fill="263238"/>
+        <w:spacing w:after="0" w:line="285" w:lineRule="atLeast"/>
+        <w:rPr>
+          <w:rFonts w:ascii="Consolas" w:eastAsia="Times New Roman" w:hAnsi="Consolas" w:cs="Times New Roman"/>
+          <w:color w:val="EEFFFF"/>
+          <w:sz w:val="21"/>
+          <w:szCs w:val="21"/>
+        </w:rPr>
+      </w:pPr>
+      <w:r>
+        <w:rPr>
+          <w:rFonts w:ascii="Consolas" w:eastAsia="Times New Roman" w:hAnsi="Consolas" w:cs="Times New Roman"/>
+          <w:color w:val="EEFFFF"/>
+          <w:sz w:val="21"/>
+          <w:szCs w:val="21"/>
+        </w:rPr>
+        <w:t>   </w:t>
+      </w:r>
+      <w:proofErr w:type="spellStart"/>
+      <w:proofErr w:type="gramStart"/>
+      <w:r>
+        <w:rPr>
+          <w:rFonts w:ascii="Consolas" w:eastAsia="Times New Roman" w:hAnsi="Consolas" w:cs="Times New Roman"/>
+          <w:color w:val="EEFFFF"/>
+          <w:sz w:val="21"/>
+          <w:szCs w:val="21"/>
+        </w:rPr>
+        <w:t>canActivate</w:t>
+      </w:r>
+      <w:proofErr w:type="spellEnd"/>
+      <w:proofErr w:type="gramEnd"/>
+      <w:r>
+        <w:rPr>
+          <w:rFonts w:ascii="Consolas" w:eastAsia="Times New Roman" w:hAnsi="Consolas" w:cs="Times New Roman"/>
+          <w:color w:val="89DDFF"/>
+          <w:sz w:val="21"/>
+          <w:szCs w:val="21"/>
+        </w:rPr>
+        <w:t>:</w:t>
+      </w:r>
+      <w:r>
+        <w:rPr>
+          <w:rFonts w:ascii="Consolas" w:eastAsia="Times New Roman" w:hAnsi="Consolas" w:cs="Times New Roman"/>
+          <w:color w:val="EEFFFF"/>
+          <w:sz w:val="21"/>
+          <w:szCs w:val="21"/>
+        </w:rPr>
+        <w:t xml:space="preserve"> [</w:t>
+      </w:r>
+      <w:proofErr w:type="spellStart"/>
+      <w:r>
+        <w:rPr>
+          <w:rFonts w:ascii="Consolas" w:eastAsia="Times New Roman" w:hAnsi="Consolas" w:cs="Times New Roman"/>
+          <w:color w:val="FFCB6B"/>
+          <w:sz w:val="21"/>
+          <w:szCs w:val="21"/>
+        </w:rPr>
+        <w:t>AuthGuard</w:t>
+      </w:r>
+      <w:proofErr w:type="spellEnd"/>
+      <w:r>
+        <w:rPr>
+          <w:rFonts w:ascii="Consolas" w:eastAsia="Times New Roman" w:hAnsi="Consolas" w:cs="Times New Roman"/>
+          <w:color w:val="EEFFFF"/>
+          <w:sz w:val="21"/>
+          <w:szCs w:val="21"/>
+        </w:rPr>
+        <w:t>]</w:t>
+      </w:r>
+      <w:r>
+        <w:rPr>
+          <w:rFonts w:ascii="Consolas" w:eastAsia="Times New Roman" w:hAnsi="Consolas" w:cs="Times New Roman"/>
+          <w:color w:val="89DDFF"/>
+          <w:sz w:val="21"/>
+          <w:szCs w:val="21"/>
+        </w:rPr>
+        <w:t>,</w:t>
+      </w:r>
+    </w:p>
+    <w:p>
+      <w:pPr>
+        <w:shd w:val="clear" w:color="auto" w:fill="263238"/>
+        <w:spacing w:after="0" w:line="285" w:lineRule="atLeast"/>
+        <w:rPr>
+          <w:rFonts w:ascii="Consolas" w:eastAsia="Times New Roman" w:hAnsi="Consolas" w:cs="Times New Roman"/>
+          <w:color w:val="EEFFFF"/>
+          <w:sz w:val="21"/>
+          <w:szCs w:val="21"/>
+        </w:rPr>
+      </w:pPr>
+      <w:r>
+        <w:rPr>
+          <w:rFonts w:ascii="Consolas" w:eastAsia="Times New Roman" w:hAnsi="Consolas" w:cs="Times New Roman"/>
+          <w:color w:val="EEFFFF"/>
+          <w:sz w:val="21"/>
+          <w:szCs w:val="21"/>
+        </w:rPr>
+        <w:t>   </w:t>
+      </w:r>
+      <w:proofErr w:type="gramStart"/>
+      <w:r>
+        <w:rPr>
+          <w:rFonts w:ascii="Consolas" w:eastAsia="Times New Roman" w:hAnsi="Consolas" w:cs="Times New Roman"/>
+          <w:color w:val="EEFFFF"/>
+          <w:sz w:val="21"/>
+          <w:szCs w:val="21"/>
+        </w:rPr>
+        <w:t>children</w:t>
+      </w:r>
+      <w:proofErr w:type="gramEnd"/>
+      <w:r>
+        <w:rPr>
+          <w:rFonts w:ascii="Consolas" w:eastAsia="Times New Roman" w:hAnsi="Consolas" w:cs="Times New Roman"/>
+          <w:color w:val="89DDFF"/>
+          <w:sz w:val="21"/>
+          <w:szCs w:val="21"/>
+        </w:rPr>
+        <w:t>:</w:t>
+      </w:r>
+      <w:r>
+        <w:rPr>
+          <w:rFonts w:ascii="Consolas" w:eastAsia="Times New Roman" w:hAnsi="Consolas" w:cs="Times New Roman"/>
+          <w:color w:val="EEFFFF"/>
+          <w:sz w:val="21"/>
+          <w:szCs w:val="21"/>
+        </w:rPr>
+        <w:t xml:space="preserve"> [</w:t>
+      </w:r>
+    </w:p>
+    <w:p>
+      <w:pPr>
+        <w:shd w:val="clear" w:color="auto" w:fill="263238"/>
+        <w:spacing w:after="0" w:line="285" w:lineRule="atLeast"/>
+        <w:rPr>
+          <w:rFonts w:ascii="Consolas" w:eastAsia="Times New Roman" w:hAnsi="Consolas" w:cs="Times New Roman"/>
+          <w:color w:val="EEFFFF"/>
+          <w:sz w:val="21"/>
+          <w:szCs w:val="21"/>
+        </w:rPr>
+      </w:pPr>
+      <w:r>
+        <w:rPr>
+          <w:rFonts w:ascii="Consolas" w:eastAsia="Times New Roman" w:hAnsi="Consolas" w:cs="Times New Roman"/>
+          <w:color w:val="EEFFFF"/>
+          <w:sz w:val="21"/>
+          <w:szCs w:val="21"/>
+        </w:rPr>
+        <w:t xml:space="preserve">    </w:t>
+      </w:r>
+      <w:r>
+        <w:rPr>
+          <w:rFonts w:ascii="Consolas" w:eastAsia="Times New Roman" w:hAnsi="Consolas" w:cs="Times New Roman"/>
+          <w:color w:val="89DDFF"/>
+          <w:sz w:val="21"/>
+          <w:szCs w:val="21"/>
+        </w:rPr>
+        <w:t>{</w:t>
+      </w:r>
+      <w:proofErr w:type="gramStart"/>
+      <w:r>
+        <w:rPr>
+          <w:rFonts w:ascii="Consolas" w:eastAsia="Times New Roman" w:hAnsi="Consolas" w:cs="Times New Roman"/>
+          <w:color w:val="EEFFFF"/>
+          <w:sz w:val="21"/>
+          <w:szCs w:val="21"/>
+        </w:rPr>
+        <w:t>path</w:t>
+      </w:r>
+      <w:proofErr w:type="gramEnd"/>
+      <w:r>
+        <w:rPr>
+          <w:rFonts w:ascii="Consolas" w:eastAsia="Times New Roman" w:hAnsi="Consolas" w:cs="Times New Roman"/>
+          <w:color w:val="89DDFF"/>
+          <w:sz w:val="21"/>
+          <w:szCs w:val="21"/>
+        </w:rPr>
+        <w:t>:</w:t>
+      </w:r>
+      <w:r>
+        <w:rPr>
+          <w:rFonts w:ascii="Consolas" w:eastAsia="Times New Roman" w:hAnsi="Consolas" w:cs="Times New Roman"/>
+          <w:color w:val="EEFFFF"/>
+          <w:sz w:val="21"/>
+          <w:szCs w:val="21"/>
+        </w:rPr>
+        <w:t xml:space="preserve"> </w:t>
+      </w:r>
+      <w:r>
+        <w:rPr>
+          <w:rFonts w:ascii="Consolas" w:eastAsia="Times New Roman" w:hAnsi="Consolas" w:cs="Times New Roman"/>
+          <w:color w:val="89DDFF"/>
+          <w:sz w:val="21"/>
+          <w:szCs w:val="21"/>
+        </w:rPr>
+        <w:t>'</w:t>
+      </w:r>
+      <w:r>
+        <w:rPr>
+          <w:rFonts w:ascii="Consolas" w:eastAsia="Times New Roman" w:hAnsi="Consolas" w:cs="Times New Roman"/>
+          <w:color w:val="C3E88D"/>
+          <w:sz w:val="21"/>
+          <w:szCs w:val="21"/>
+        </w:rPr>
+        <w:t>members</w:t>
+      </w:r>
+      <w:r>
+        <w:rPr>
+          <w:rFonts w:ascii="Consolas" w:eastAsia="Times New Roman" w:hAnsi="Consolas" w:cs="Times New Roman"/>
+          <w:color w:val="89DDFF"/>
+          <w:sz w:val="21"/>
+          <w:szCs w:val="21"/>
+        </w:rPr>
+        <w:t>',</w:t>
+      </w:r>
+      <w:r>
+        <w:rPr>
+          <w:rFonts w:ascii="Consolas" w:eastAsia="Times New Roman" w:hAnsi="Consolas" w:cs="Times New Roman"/>
+          <w:color w:val="EEFFFF"/>
+          <w:sz w:val="21"/>
+          <w:szCs w:val="21"/>
+        </w:rPr>
+        <w:t xml:space="preserve"> </w:t>
+      </w:r>
+      <w:r>
+        <w:rPr>
+          <w:rFonts w:ascii="Consolas" w:eastAsia="Times New Roman" w:hAnsi="Consolas" w:cs="Times New Roman"/>
+          <w:color w:val="FFCB6B"/>
+          <w:sz w:val="21"/>
+          <w:szCs w:val="21"/>
+        </w:rPr>
+        <w:t>component</w:t>
+      </w:r>
+      <w:r>
+        <w:rPr>
+          <w:rFonts w:ascii="Consolas" w:eastAsia="Times New Roman" w:hAnsi="Consolas" w:cs="Times New Roman"/>
+          <w:color w:val="89DDFF"/>
+          <w:sz w:val="21"/>
+          <w:szCs w:val="21"/>
+        </w:rPr>
+        <w:t>:</w:t>
+      </w:r>
+      <w:r>
+        <w:rPr>
+          <w:rFonts w:ascii="Consolas" w:eastAsia="Times New Roman" w:hAnsi="Consolas" w:cs="Times New Roman"/>
+          <w:color w:val="EEFFFF"/>
+          <w:sz w:val="21"/>
+          <w:szCs w:val="21"/>
+        </w:rPr>
+        <w:t xml:space="preserve"> </w:t>
+      </w:r>
+      <w:proofErr w:type="spellStart"/>
+      <w:r>
+        <w:rPr>
+          <w:rFonts w:ascii="Consolas" w:eastAsia="Times New Roman" w:hAnsi="Consolas" w:cs="Times New Roman"/>
+          <w:color w:val="FFCB6B"/>
+          <w:sz w:val="21"/>
+          <w:szCs w:val="21"/>
+        </w:rPr>
+        <w:t>MemberListComponent</w:t>
+      </w:r>
+      <w:proofErr w:type="spellEnd"/>
+      <w:r>
+        <w:rPr>
+          <w:rFonts w:ascii="Consolas" w:eastAsia="Times New Roman" w:hAnsi="Consolas" w:cs="Times New Roman"/>
+          <w:color w:val="89DDFF"/>
+          <w:sz w:val="21"/>
+          <w:szCs w:val="21"/>
+        </w:rPr>
+        <w:t>,</w:t>
+      </w:r>
+      <w:r>
+        <w:rPr>
+          <w:rFonts w:ascii="Consolas" w:eastAsia="Times New Roman" w:hAnsi="Consolas" w:cs="Times New Roman"/>
+          <w:color w:val="EEFFFF"/>
+          <w:sz w:val="21"/>
+          <w:szCs w:val="21"/>
+        </w:rPr>
+        <w:t xml:space="preserve"> </w:t>
+      </w:r>
+      <w:proofErr w:type="spellStart"/>
+      <w:r>
+        <w:rPr>
+          <w:rFonts w:ascii="Consolas" w:eastAsia="Times New Roman" w:hAnsi="Consolas" w:cs="Times New Roman"/>
+          <w:color w:val="EEFFFF"/>
+          <w:sz w:val="21"/>
+          <w:szCs w:val="21"/>
+        </w:rPr>
+        <w:t>canActivate</w:t>
+      </w:r>
+      <w:proofErr w:type="spellEnd"/>
+      <w:r>
+        <w:rPr>
+          <w:rFonts w:ascii="Consolas" w:eastAsia="Times New Roman" w:hAnsi="Consolas" w:cs="Times New Roman"/>
+          <w:color w:val="89DDFF"/>
+          <w:sz w:val="21"/>
+          <w:szCs w:val="21"/>
+        </w:rPr>
+        <w:t>:</w:t>
+      </w:r>
+      <w:r>
+        <w:rPr>
+          <w:rFonts w:ascii="Consolas" w:eastAsia="Times New Roman" w:hAnsi="Consolas" w:cs="Times New Roman"/>
+          <w:color w:val="EEFFFF"/>
+          <w:sz w:val="21"/>
+          <w:szCs w:val="21"/>
+        </w:rPr>
+        <w:t xml:space="preserve"> [</w:t>
+      </w:r>
+      <w:proofErr w:type="spellStart"/>
+      <w:r>
+        <w:rPr>
+          <w:rFonts w:ascii="Consolas" w:eastAsia="Times New Roman" w:hAnsi="Consolas" w:cs="Times New Roman"/>
+          <w:color w:val="FFCB6B"/>
+          <w:sz w:val="21"/>
+          <w:szCs w:val="21"/>
+        </w:rPr>
+        <w:t>AuthGuard</w:t>
+      </w:r>
+      <w:proofErr w:type="spellEnd"/>
+      <w:r>
+        <w:rPr>
+          <w:rFonts w:ascii="Consolas" w:eastAsia="Times New Roman" w:hAnsi="Consolas" w:cs="Times New Roman"/>
+          <w:color w:val="EEFFFF"/>
+          <w:sz w:val="21"/>
+          <w:szCs w:val="21"/>
+        </w:rPr>
+        <w:t>]</w:t>
+      </w:r>
+      <w:r>
+        <w:rPr>
+          <w:rFonts w:ascii="Consolas" w:eastAsia="Times New Roman" w:hAnsi="Consolas" w:cs="Times New Roman"/>
+          <w:color w:val="89DDFF"/>
+          <w:sz w:val="21"/>
+          <w:szCs w:val="21"/>
+        </w:rPr>
+        <w:t>},</w:t>
+      </w:r>
+    </w:p>
+    <w:p>
+      <w:pPr>
+        <w:shd w:val="clear" w:color="auto" w:fill="263238"/>
+        <w:spacing w:after="0" w:line="285" w:lineRule="atLeast"/>
+        <w:rPr>
+          <w:rFonts w:ascii="Consolas" w:eastAsia="Times New Roman" w:hAnsi="Consolas" w:cs="Times New Roman"/>
+          <w:color w:val="EEFFFF"/>
+          <w:sz w:val="21"/>
+          <w:szCs w:val="21"/>
+        </w:rPr>
+      </w:pPr>
+      <w:r>
+        <w:rPr>
+          <w:rFonts w:ascii="Consolas" w:eastAsia="Times New Roman" w:hAnsi="Consolas" w:cs="Times New Roman"/>
+          <w:color w:val="EEFFFF"/>
+          <w:sz w:val="21"/>
+          <w:szCs w:val="21"/>
+        </w:rPr>
+        <w:t xml:space="preserve">    </w:t>
+      </w:r>
+      <w:r>
+        <w:rPr>
+          <w:rFonts w:ascii="Consolas" w:eastAsia="Times New Roman" w:hAnsi="Consolas" w:cs="Times New Roman"/>
+          <w:color w:val="89DDFF"/>
+          <w:sz w:val="21"/>
+          <w:szCs w:val="21"/>
+        </w:rPr>
+        <w:t>{</w:t>
+      </w:r>
+      <w:proofErr w:type="gramStart"/>
+      <w:r>
+        <w:rPr>
+          <w:rFonts w:ascii="Consolas" w:eastAsia="Times New Roman" w:hAnsi="Consolas" w:cs="Times New Roman"/>
+          <w:color w:val="EEFFFF"/>
+          <w:sz w:val="21"/>
+          <w:szCs w:val="21"/>
+        </w:rPr>
+        <w:t>path</w:t>
+      </w:r>
+      <w:proofErr w:type="gramEnd"/>
+      <w:r>
+        <w:rPr>
+          <w:rFonts w:ascii="Consolas" w:eastAsia="Times New Roman" w:hAnsi="Consolas" w:cs="Times New Roman"/>
+          <w:color w:val="89DDFF"/>
+          <w:sz w:val="21"/>
+          <w:szCs w:val="21"/>
+        </w:rPr>
+        <w:t>:</w:t>
+      </w:r>
+      <w:r>
+        <w:rPr>
+          <w:rFonts w:ascii="Consolas" w:eastAsia="Times New Roman" w:hAnsi="Consolas" w:cs="Times New Roman"/>
+          <w:color w:val="EEFFFF"/>
+          <w:sz w:val="21"/>
+          <w:szCs w:val="21"/>
+        </w:rPr>
+        <w:t xml:space="preserve"> </w:t>
+      </w:r>
+      <w:r>
+        <w:rPr>
+          <w:rFonts w:ascii="Consolas" w:eastAsia="Times New Roman" w:hAnsi="Consolas" w:cs="Times New Roman"/>
+          <w:color w:val="89DDFF"/>
+          <w:sz w:val="21"/>
+          <w:szCs w:val="21"/>
+        </w:rPr>
+        <w:t>'</w:t>
+      </w:r>
+      <w:r>
+        <w:rPr>
+          <w:rFonts w:ascii="Consolas" w:eastAsia="Times New Roman" w:hAnsi="Consolas" w:cs="Times New Roman"/>
+          <w:color w:val="C3E88D"/>
+          <w:sz w:val="21"/>
+          <w:szCs w:val="21"/>
+        </w:rPr>
+        <w:t>members/:id</w:t>
+      </w:r>
+      <w:r>
+        <w:rPr>
+          <w:rFonts w:ascii="Consolas" w:eastAsia="Times New Roman" w:hAnsi="Consolas" w:cs="Times New Roman"/>
+          <w:color w:val="89DDFF"/>
+          <w:sz w:val="21"/>
+          <w:szCs w:val="21"/>
+        </w:rPr>
+        <w:t>',</w:t>
+      </w:r>
+      <w:r>
+        <w:rPr>
+          <w:rFonts w:ascii="Consolas" w:eastAsia="Times New Roman" w:hAnsi="Consolas" w:cs="Times New Roman"/>
+          <w:color w:val="EEFFFF"/>
+          <w:sz w:val="21"/>
+          <w:szCs w:val="21"/>
+        </w:rPr>
+        <w:t xml:space="preserve"> </w:t>
+      </w:r>
+      <w:r>
+        <w:rPr>
+          <w:rFonts w:ascii="Consolas" w:eastAsia="Times New Roman" w:hAnsi="Consolas" w:cs="Times New Roman"/>
+          <w:color w:val="FFCB6B"/>
+          <w:sz w:val="21"/>
+          <w:szCs w:val="21"/>
+        </w:rPr>
+        <w:t>component</w:t>
+      </w:r>
+      <w:r>
+        <w:rPr>
+          <w:rFonts w:ascii="Consolas" w:eastAsia="Times New Roman" w:hAnsi="Consolas" w:cs="Times New Roman"/>
+          <w:color w:val="89DDFF"/>
+          <w:sz w:val="21"/>
+          <w:szCs w:val="21"/>
+        </w:rPr>
+        <w:t>:</w:t>
+      </w:r>
+      <w:r>
+        <w:rPr>
+          <w:rFonts w:ascii="Consolas" w:eastAsia="Times New Roman" w:hAnsi="Consolas" w:cs="Times New Roman"/>
+          <w:color w:val="EEFFFF"/>
+          <w:sz w:val="21"/>
+          <w:szCs w:val="21"/>
+        </w:rPr>
+        <w:t xml:space="preserve"> </w:t>
+      </w:r>
+      <w:proofErr w:type="spellStart"/>
+      <w:r>
+        <w:rPr>
+          <w:rFonts w:ascii="Consolas" w:eastAsia="Times New Roman" w:hAnsi="Consolas" w:cs="Times New Roman"/>
+          <w:color w:val="FFCB6B"/>
+          <w:sz w:val="21"/>
+          <w:szCs w:val="21"/>
+        </w:rPr>
+        <w:t>MemberDetailComponent</w:t>
+      </w:r>
+      <w:proofErr w:type="spellEnd"/>
+      <w:r>
+        <w:rPr>
+          <w:rFonts w:ascii="Consolas" w:eastAsia="Times New Roman" w:hAnsi="Consolas" w:cs="Times New Roman"/>
+          <w:color w:val="89DDFF"/>
+          <w:sz w:val="21"/>
+          <w:szCs w:val="21"/>
+        </w:rPr>
+        <w:t>},</w:t>
+      </w:r>
+    </w:p>
+    <w:p>
+      <w:pPr>
+        <w:shd w:val="clear" w:color="auto" w:fill="263238"/>
+        <w:spacing w:after="0" w:line="285" w:lineRule="atLeast"/>
+        <w:rPr>
+          <w:rFonts w:ascii="Consolas" w:eastAsia="Times New Roman" w:hAnsi="Consolas" w:cs="Times New Roman"/>
+          <w:color w:val="EEFFFF"/>
+          <w:sz w:val="21"/>
+          <w:szCs w:val="21"/>
+        </w:rPr>
+      </w:pPr>
+      <w:r>
+        <w:rPr>
+          <w:rFonts w:ascii="Consolas" w:eastAsia="Times New Roman" w:hAnsi="Consolas" w:cs="Times New Roman"/>
+          <w:color w:val="EEFFFF"/>
+          <w:sz w:val="21"/>
+          <w:szCs w:val="21"/>
+        </w:rPr>
+        <w:t xml:space="preserve">    </w:t>
+      </w:r>
+      <w:r>
+        <w:rPr>
+          <w:rFonts w:ascii="Consolas" w:eastAsia="Times New Roman" w:hAnsi="Consolas" w:cs="Times New Roman"/>
+          <w:color w:val="89DDFF"/>
+          <w:sz w:val="21"/>
+          <w:szCs w:val="21"/>
+        </w:rPr>
+        <w:t>{</w:t>
+      </w:r>
+      <w:proofErr w:type="gramStart"/>
+      <w:r>
+        <w:rPr>
+          <w:rFonts w:ascii="Consolas" w:eastAsia="Times New Roman" w:hAnsi="Consolas" w:cs="Times New Roman"/>
+          <w:color w:val="EEFFFF"/>
+          <w:sz w:val="21"/>
+          <w:szCs w:val="21"/>
+        </w:rPr>
+        <w:t>path</w:t>
+      </w:r>
+      <w:proofErr w:type="gramEnd"/>
+      <w:r>
+        <w:rPr>
+          <w:rFonts w:ascii="Consolas" w:eastAsia="Times New Roman" w:hAnsi="Consolas" w:cs="Times New Roman"/>
+          <w:color w:val="89DDFF"/>
+          <w:sz w:val="21"/>
+          <w:szCs w:val="21"/>
+        </w:rPr>
+        <w:t>:</w:t>
+      </w:r>
+      <w:r>
+        <w:rPr>
+          <w:rFonts w:ascii="Consolas" w:eastAsia="Times New Roman" w:hAnsi="Consolas" w:cs="Times New Roman"/>
+          <w:color w:val="EEFFFF"/>
+          <w:sz w:val="21"/>
+          <w:szCs w:val="21"/>
+        </w:rPr>
+        <w:t xml:space="preserve"> </w:t>
+      </w:r>
+      <w:r>
+        <w:rPr>
+          <w:rFonts w:ascii="Consolas" w:eastAsia="Times New Roman" w:hAnsi="Consolas" w:cs="Times New Roman"/>
+          <w:color w:val="89DDFF"/>
+          <w:sz w:val="21"/>
+          <w:szCs w:val="21"/>
+        </w:rPr>
+        <w:t>'</w:t>
+      </w:r>
+      <w:r>
+        <w:rPr>
+          <w:rFonts w:ascii="Consolas" w:eastAsia="Times New Roman" w:hAnsi="Consolas" w:cs="Times New Roman"/>
+          <w:color w:val="C3E88D"/>
+          <w:sz w:val="21"/>
+          <w:szCs w:val="21"/>
+        </w:rPr>
+        <w:t>lists</w:t>
+      </w:r>
+      <w:r>
+        <w:rPr>
+          <w:rFonts w:ascii="Consolas" w:eastAsia="Times New Roman" w:hAnsi="Consolas" w:cs="Times New Roman"/>
+          <w:color w:val="89DDFF"/>
+          <w:sz w:val="21"/>
+          <w:szCs w:val="21"/>
+        </w:rPr>
+        <w:t>',</w:t>
+      </w:r>
+      <w:r>
+        <w:rPr>
+          <w:rFonts w:ascii="Consolas" w:eastAsia="Times New Roman" w:hAnsi="Consolas" w:cs="Times New Roman"/>
+          <w:color w:val="EEFFFF"/>
+          <w:sz w:val="21"/>
+          <w:szCs w:val="21"/>
+        </w:rPr>
+        <w:t xml:space="preserve"> </w:t>
+      </w:r>
+      <w:r>
+        <w:rPr>
+          <w:rFonts w:ascii="Consolas" w:eastAsia="Times New Roman" w:hAnsi="Consolas" w:cs="Times New Roman"/>
+          <w:color w:val="FFCB6B"/>
+          <w:sz w:val="21"/>
+          <w:szCs w:val="21"/>
+        </w:rPr>
+        <w:t>component</w:t>
+      </w:r>
+      <w:r>
+        <w:rPr>
+          <w:rFonts w:ascii="Consolas" w:eastAsia="Times New Roman" w:hAnsi="Consolas" w:cs="Times New Roman"/>
+          <w:color w:val="89DDFF"/>
+          <w:sz w:val="21"/>
+          <w:szCs w:val="21"/>
+        </w:rPr>
+        <w:t>:</w:t>
+      </w:r>
+      <w:r>
+        <w:rPr>
+          <w:rFonts w:ascii="Consolas" w:eastAsia="Times New Roman" w:hAnsi="Consolas" w:cs="Times New Roman"/>
+          <w:color w:val="EEFFFF"/>
+          <w:sz w:val="21"/>
+          <w:szCs w:val="21"/>
+        </w:rPr>
+        <w:t xml:space="preserve"> </w:t>
+      </w:r>
+      <w:proofErr w:type="spellStart"/>
+      <w:r>
+        <w:rPr>
+          <w:rFonts w:ascii="Consolas" w:eastAsia="Times New Roman" w:hAnsi="Consolas" w:cs="Times New Roman"/>
+          <w:color w:val="FFCB6B"/>
+          <w:sz w:val="21"/>
+          <w:szCs w:val="21"/>
+        </w:rPr>
+        <w:t>ListComponent</w:t>
+      </w:r>
+      <w:proofErr w:type="spellEnd"/>
+      <w:r>
+        <w:rPr>
+          <w:rFonts w:ascii="Consolas" w:eastAsia="Times New Roman" w:hAnsi="Consolas" w:cs="Times New Roman"/>
+          <w:color w:val="89DDFF"/>
+          <w:sz w:val="21"/>
+          <w:szCs w:val="21"/>
+        </w:rPr>
+        <w:t>},</w:t>
+      </w:r>
+    </w:p>
+    <w:p>
+      <w:pPr>
+        <w:shd w:val="clear" w:color="auto" w:fill="263238"/>
+        <w:spacing w:after="0" w:line="285" w:lineRule="atLeast"/>
+        <w:rPr>
+          <w:rFonts w:ascii="Consolas" w:eastAsia="Times New Roman" w:hAnsi="Consolas" w:cs="Times New Roman"/>
+          <w:color w:val="EEFFFF"/>
+          <w:sz w:val="21"/>
+          <w:szCs w:val="21"/>
+        </w:rPr>
+      </w:pPr>
+      <w:r>
+        <w:rPr>
+          <w:rFonts w:ascii="Consolas" w:eastAsia="Times New Roman" w:hAnsi="Consolas" w:cs="Times New Roman"/>
+          <w:color w:val="EEFFFF"/>
+          <w:sz w:val="21"/>
+          <w:szCs w:val="21"/>
+        </w:rPr>
+        <w:t xml:space="preserve">    </w:t>
+      </w:r>
+      <w:r>
+        <w:rPr>
+          <w:rFonts w:ascii="Consolas" w:eastAsia="Times New Roman" w:hAnsi="Consolas" w:cs="Times New Roman"/>
+          <w:color w:val="89DDFF"/>
+          <w:sz w:val="21"/>
+          <w:szCs w:val="21"/>
+        </w:rPr>
+        <w:t>{</w:t>
+      </w:r>
+      <w:proofErr w:type="gramStart"/>
+      <w:r>
+        <w:rPr>
+          <w:rFonts w:ascii="Consolas" w:eastAsia="Times New Roman" w:hAnsi="Consolas" w:cs="Times New Roman"/>
+          <w:color w:val="EEFFFF"/>
+          <w:sz w:val="21"/>
+          <w:szCs w:val="21"/>
+        </w:rPr>
+        <w:t>path</w:t>
+      </w:r>
+      <w:proofErr w:type="gramEnd"/>
+      <w:r>
+        <w:rPr>
+          <w:rFonts w:ascii="Consolas" w:eastAsia="Times New Roman" w:hAnsi="Consolas" w:cs="Times New Roman"/>
+          <w:color w:val="89DDFF"/>
+          <w:sz w:val="21"/>
+          <w:szCs w:val="21"/>
+        </w:rPr>
+        <w:t>:</w:t>
+      </w:r>
+      <w:r>
+        <w:rPr>
+          <w:rFonts w:ascii="Consolas" w:eastAsia="Times New Roman" w:hAnsi="Consolas" w:cs="Times New Roman"/>
+          <w:color w:val="EEFFFF"/>
+          <w:sz w:val="21"/>
+          <w:szCs w:val="21"/>
+        </w:rPr>
+        <w:t xml:space="preserve"> </w:t>
+      </w:r>
+      <w:r>
+        <w:rPr>
+          <w:rFonts w:ascii="Consolas" w:eastAsia="Times New Roman" w:hAnsi="Consolas" w:cs="Times New Roman"/>
+          <w:color w:val="89DDFF"/>
+          <w:sz w:val="21"/>
+          <w:szCs w:val="21"/>
+        </w:rPr>
+        <w:t>'</w:t>
+      </w:r>
+      <w:r>
+        <w:rPr>
+          <w:rFonts w:ascii="Consolas" w:eastAsia="Times New Roman" w:hAnsi="Consolas" w:cs="Times New Roman"/>
+          <w:color w:val="C3E88D"/>
+          <w:sz w:val="21"/>
+          <w:szCs w:val="21"/>
+        </w:rPr>
+        <w:t>messages</w:t>
+      </w:r>
+      <w:r>
+        <w:rPr>
+          <w:rFonts w:ascii="Consolas" w:eastAsia="Times New Roman" w:hAnsi="Consolas" w:cs="Times New Roman"/>
+          <w:color w:val="89DDFF"/>
+          <w:sz w:val="21"/>
+          <w:szCs w:val="21"/>
+        </w:rPr>
+        <w:t>',</w:t>
+      </w:r>
+      <w:r>
+        <w:rPr>
+          <w:rFonts w:ascii="Consolas" w:eastAsia="Times New Roman" w:hAnsi="Consolas" w:cs="Times New Roman"/>
+          <w:color w:val="EEFFFF"/>
+          <w:sz w:val="21"/>
+          <w:szCs w:val="21"/>
+        </w:rPr>
+        <w:t xml:space="preserve"> </w:t>
+      </w:r>
+      <w:r>
+        <w:rPr>
+          <w:rFonts w:ascii="Consolas" w:eastAsia="Times New Roman" w:hAnsi="Consolas" w:cs="Times New Roman"/>
+          <w:color w:val="FFCB6B"/>
+          <w:sz w:val="21"/>
+          <w:szCs w:val="21"/>
+        </w:rPr>
+        <w:t>component</w:t>
+      </w:r>
+      <w:r>
+        <w:rPr>
+          <w:rFonts w:ascii="Consolas" w:eastAsia="Times New Roman" w:hAnsi="Consolas" w:cs="Times New Roman"/>
+          <w:color w:val="89DDFF"/>
+          <w:sz w:val="21"/>
+          <w:szCs w:val="21"/>
+        </w:rPr>
+        <w:t>:</w:t>
+      </w:r>
+      <w:r>
+        <w:rPr>
+          <w:rFonts w:ascii="Consolas" w:eastAsia="Times New Roman" w:hAnsi="Consolas" w:cs="Times New Roman"/>
+          <w:color w:val="EEFFFF"/>
+          <w:sz w:val="21"/>
+          <w:szCs w:val="21"/>
+        </w:rPr>
+        <w:t xml:space="preserve"> </w:t>
+      </w:r>
+      <w:proofErr w:type="spellStart"/>
+      <w:r>
+        <w:rPr>
+          <w:rFonts w:ascii="Consolas" w:eastAsia="Times New Roman" w:hAnsi="Consolas" w:cs="Times New Roman"/>
+          <w:color w:val="FFCB6B"/>
+          <w:sz w:val="21"/>
+          <w:szCs w:val="21"/>
+        </w:rPr>
+        <w:t>MessagesComponent</w:t>
+      </w:r>
+      <w:proofErr w:type="spellEnd"/>
+      <w:r>
+        <w:rPr>
+          <w:rFonts w:ascii="Consolas" w:eastAsia="Times New Roman" w:hAnsi="Consolas" w:cs="Times New Roman"/>
+          <w:color w:val="89DDFF"/>
+          <w:sz w:val="21"/>
+          <w:szCs w:val="21"/>
+        </w:rPr>
+        <w:t>},</w:t>
+      </w:r>
+    </w:p>
+    <w:p>
+      <w:pPr>
+        <w:shd w:val="clear" w:color="auto" w:fill="263238"/>
+        <w:spacing w:after="0" w:line="285" w:lineRule="atLeast"/>
+        <w:rPr>
+          <w:rFonts w:ascii="Consolas" w:eastAsia="Times New Roman" w:hAnsi="Consolas" w:cs="Times New Roman"/>
+          <w:color w:val="EEFFFF"/>
+          <w:sz w:val="21"/>
+          <w:szCs w:val="21"/>
+        </w:rPr>
+      </w:pPr>
+      <w:r>
+        <w:rPr>
+          <w:rFonts w:ascii="Consolas" w:eastAsia="Times New Roman" w:hAnsi="Consolas" w:cs="Times New Roman"/>
+          <w:color w:val="EEFFFF"/>
+          <w:sz w:val="21"/>
+          <w:szCs w:val="21"/>
+        </w:rPr>
+        <w:t>   ]</w:t>
+      </w:r>
+    </w:p>
+    <w:p>
+      <w:pPr>
+        <w:shd w:val="clear" w:color="auto" w:fill="263238"/>
+        <w:spacing w:after="0" w:line="285" w:lineRule="atLeast"/>
+        <w:rPr>
+          <w:rFonts w:ascii="Consolas" w:eastAsia="Times New Roman" w:hAnsi="Consolas" w:cs="Times New Roman"/>
+          <w:color w:val="EEFFFF"/>
+          <w:sz w:val="21"/>
+          <w:szCs w:val="21"/>
+        </w:rPr>
+      </w:pPr>
+      <w:r>
+        <w:rPr>
+          <w:rFonts w:ascii="Consolas" w:eastAsia="Times New Roman" w:hAnsi="Consolas" w:cs="Times New Roman"/>
+          <w:color w:val="EEFFFF"/>
+          <w:sz w:val="21"/>
+          <w:szCs w:val="21"/>
+        </w:rPr>
+        <w:t xml:space="preserve">  </w:t>
+      </w:r>
+      <w:r>
+        <w:rPr>
+          <w:rFonts w:ascii="Consolas" w:eastAsia="Times New Roman" w:hAnsi="Consolas" w:cs="Times New Roman"/>
+          <w:color w:val="89DDFF"/>
+          <w:sz w:val="21"/>
+          <w:szCs w:val="21"/>
+        </w:rPr>
+        <w:t>},</w:t>
+      </w:r>
+    </w:p>
+    <w:p>
+      <w:pPr>
+        <w:shd w:val="clear" w:color="auto" w:fill="263238"/>
+        <w:spacing w:after="0" w:line="285" w:lineRule="atLeast"/>
+        <w:rPr>
+          <w:rFonts w:ascii="Consolas" w:eastAsia="Times New Roman" w:hAnsi="Consolas" w:cs="Times New Roman"/>
+          <w:color w:val="EEFFFF"/>
+          <w:sz w:val="21"/>
+          <w:szCs w:val="21"/>
+        </w:rPr>
+      </w:pPr>
+      <w:r>
+        <w:rPr>
+          <w:rFonts w:ascii="Consolas" w:eastAsia="Times New Roman" w:hAnsi="Consolas" w:cs="Times New Roman"/>
+          <w:color w:val="EEFFFF"/>
+          <w:sz w:val="21"/>
+          <w:szCs w:val="21"/>
+        </w:rPr>
+        <w:t> </w:t>
+      </w:r>
+    </w:p>
+    <w:p>
+      <w:pPr>
+        <w:shd w:val="clear" w:color="auto" w:fill="263238"/>
+        <w:spacing w:after="0" w:line="285" w:lineRule="atLeast"/>
+        <w:rPr>
+          <w:rFonts w:ascii="Consolas" w:eastAsia="Times New Roman" w:hAnsi="Consolas" w:cs="Times New Roman"/>
+          <w:color w:val="EEFFFF"/>
+          <w:sz w:val="21"/>
+          <w:szCs w:val="21"/>
+        </w:rPr>
+      </w:pPr>
+      <w:r>
+        <w:rPr>
+          <w:rFonts w:ascii="Consolas" w:eastAsia="Times New Roman" w:hAnsi="Consolas" w:cs="Times New Roman"/>
+          <w:color w:val="EEFFFF"/>
+          <w:sz w:val="21"/>
+          <w:szCs w:val="21"/>
+        </w:rPr>
+        <w:t xml:space="preserve">  </w:t>
+      </w:r>
+      <w:r>
+        <w:rPr>
+          <w:rFonts w:ascii="Consolas" w:eastAsia="Times New Roman" w:hAnsi="Consolas" w:cs="Times New Roman"/>
+          <w:color w:val="89DDFF"/>
+          <w:sz w:val="21"/>
+          <w:szCs w:val="21"/>
+        </w:rPr>
+        <w:t>{</w:t>
+      </w:r>
+      <w:proofErr w:type="gramStart"/>
+      <w:r>
+        <w:rPr>
+          <w:rFonts w:ascii="Consolas" w:eastAsia="Times New Roman" w:hAnsi="Consolas" w:cs="Times New Roman"/>
+          <w:color w:val="EEFFFF"/>
+          <w:sz w:val="21"/>
+          <w:szCs w:val="21"/>
+        </w:rPr>
+        <w:t>path</w:t>
+      </w:r>
+      <w:proofErr w:type="gramEnd"/>
+      <w:r>
+        <w:rPr>
+          <w:rFonts w:ascii="Consolas" w:eastAsia="Times New Roman" w:hAnsi="Consolas" w:cs="Times New Roman"/>
+          <w:color w:val="89DDFF"/>
+          <w:sz w:val="21"/>
+          <w:szCs w:val="21"/>
+        </w:rPr>
+        <w:t>:</w:t>
+      </w:r>
+      <w:r>
+        <w:rPr>
+          <w:rFonts w:ascii="Consolas" w:eastAsia="Times New Roman" w:hAnsi="Consolas" w:cs="Times New Roman"/>
+          <w:color w:val="EEFFFF"/>
+          <w:sz w:val="21"/>
+          <w:szCs w:val="21"/>
+        </w:rPr>
+        <w:t xml:space="preserve"> </w:t>
+      </w:r>
+      <w:r>
+        <w:rPr>
+          <w:rFonts w:ascii="Consolas" w:eastAsia="Times New Roman" w:hAnsi="Consolas" w:cs="Times New Roman"/>
+          <w:color w:val="89DDFF"/>
+          <w:sz w:val="21"/>
+          <w:szCs w:val="21"/>
+        </w:rPr>
+        <w:t>'</w:t>
+      </w:r>
+      <w:r>
+        <w:rPr>
+          <w:rFonts w:ascii="Consolas" w:eastAsia="Times New Roman" w:hAnsi="Consolas" w:cs="Times New Roman"/>
+          <w:color w:val="C3E88D"/>
+          <w:sz w:val="21"/>
+          <w:szCs w:val="21"/>
+        </w:rPr>
+        <w:t>**</w:t>
+      </w:r>
+      <w:r>
+        <w:rPr>
+          <w:rFonts w:ascii="Consolas" w:eastAsia="Times New Roman" w:hAnsi="Consolas" w:cs="Times New Roman"/>
+          <w:color w:val="89DDFF"/>
+          <w:sz w:val="21"/>
+          <w:szCs w:val="21"/>
+        </w:rPr>
+        <w:t>',</w:t>
+      </w:r>
+      <w:r>
+        <w:rPr>
+          <w:rFonts w:ascii="Consolas" w:eastAsia="Times New Roman" w:hAnsi="Consolas" w:cs="Times New Roman"/>
+          <w:color w:val="EEFFFF"/>
+          <w:sz w:val="21"/>
+          <w:szCs w:val="21"/>
+        </w:rPr>
+        <w:t xml:space="preserve"> </w:t>
+      </w:r>
+      <w:r>
+        <w:rPr>
+          <w:rFonts w:ascii="Consolas" w:eastAsia="Times New Roman" w:hAnsi="Consolas" w:cs="Times New Roman"/>
+          <w:color w:val="FFCB6B"/>
+          <w:sz w:val="21"/>
+          <w:szCs w:val="21"/>
+        </w:rPr>
+        <w:t>component</w:t>
+      </w:r>
+      <w:r>
+        <w:rPr>
+          <w:rFonts w:ascii="Consolas" w:eastAsia="Times New Roman" w:hAnsi="Consolas" w:cs="Times New Roman"/>
+          <w:color w:val="89DDFF"/>
+          <w:sz w:val="21"/>
+          <w:szCs w:val="21"/>
+        </w:rPr>
+        <w:t>:</w:t>
+      </w:r>
+      <w:r>
+        <w:rPr>
+          <w:rFonts w:ascii="Consolas" w:eastAsia="Times New Roman" w:hAnsi="Consolas" w:cs="Times New Roman"/>
+          <w:color w:val="EEFFFF"/>
+          <w:sz w:val="21"/>
+          <w:szCs w:val="21"/>
+        </w:rPr>
+        <w:t xml:space="preserve"> </w:t>
+      </w:r>
+      <w:proofErr w:type="spellStart"/>
+      <w:r>
+        <w:rPr>
+          <w:rFonts w:ascii="Consolas" w:eastAsia="Times New Roman" w:hAnsi="Consolas" w:cs="Times New Roman"/>
+          <w:color w:val="FFCB6B"/>
+          <w:sz w:val="21"/>
+          <w:szCs w:val="21"/>
+        </w:rPr>
+        <w:t>HomeComponent</w:t>
+      </w:r>
+      <w:proofErr w:type="spellEnd"/>
+      <w:r>
+        <w:rPr>
+          <w:rFonts w:ascii="Consolas" w:eastAsia="Times New Roman" w:hAnsi="Consolas" w:cs="Times New Roman"/>
+          <w:color w:val="89DDFF"/>
+          <w:sz w:val="21"/>
+          <w:szCs w:val="21"/>
+        </w:rPr>
+        <w:t>,</w:t>
+      </w:r>
+      <w:r>
+        <w:rPr>
+          <w:rFonts w:ascii="Consolas" w:eastAsia="Times New Roman" w:hAnsi="Consolas" w:cs="Times New Roman"/>
+          <w:color w:val="EEFFFF"/>
+          <w:sz w:val="21"/>
+          <w:szCs w:val="21"/>
+        </w:rPr>
+        <w:t xml:space="preserve"> </w:t>
+      </w:r>
+      <w:proofErr w:type="spellStart"/>
+      <w:r>
+        <w:rPr>
+          <w:rFonts w:ascii="Consolas" w:eastAsia="Times New Roman" w:hAnsi="Consolas" w:cs="Times New Roman"/>
+          <w:color w:val="EEFFFF"/>
+          <w:sz w:val="21"/>
+          <w:szCs w:val="21"/>
+        </w:rPr>
+        <w:t>pathMatch</w:t>
+      </w:r>
+      <w:proofErr w:type="spellEnd"/>
+      <w:r>
+        <w:rPr>
+          <w:rFonts w:ascii="Consolas" w:eastAsia="Times New Roman" w:hAnsi="Consolas" w:cs="Times New Roman"/>
+          <w:color w:val="89DDFF"/>
+          <w:sz w:val="21"/>
+          <w:szCs w:val="21"/>
+        </w:rPr>
+        <w:t>:</w:t>
+      </w:r>
+      <w:r>
+        <w:rPr>
+          <w:rFonts w:ascii="Consolas" w:eastAsia="Times New Roman" w:hAnsi="Consolas" w:cs="Times New Roman"/>
+          <w:color w:val="EEFFFF"/>
+          <w:sz w:val="21"/>
+          <w:szCs w:val="21"/>
+        </w:rPr>
+        <w:t xml:space="preserve"> </w:t>
+      </w:r>
+      <w:r>
+        <w:rPr>
+          <w:rFonts w:ascii="Consolas" w:eastAsia="Times New Roman" w:hAnsi="Consolas" w:cs="Times New Roman"/>
+          <w:color w:val="89DDFF"/>
+          <w:sz w:val="21"/>
+          <w:szCs w:val="21"/>
+        </w:rPr>
+        <w:t>'</w:t>
+      </w:r>
+      <w:r>
+        <w:rPr>
+          <w:rFonts w:ascii="Consolas" w:eastAsia="Times New Roman" w:hAnsi="Consolas" w:cs="Times New Roman"/>
+          <w:color w:val="C3E88D"/>
+          <w:sz w:val="21"/>
+          <w:szCs w:val="21"/>
+        </w:rPr>
+        <w:t>full</w:t>
+      </w:r>
+      <w:r>
+        <w:rPr>
+          <w:rFonts w:ascii="Consolas" w:eastAsia="Times New Roman" w:hAnsi="Consolas" w:cs="Times New Roman"/>
+          <w:color w:val="89DDFF"/>
+          <w:sz w:val="21"/>
+          <w:szCs w:val="21"/>
+        </w:rPr>
+        <w:t>'},</w:t>
+      </w:r>
+    </w:p>
+    <w:p>
+      <w:pPr>
+        <w:shd w:val="clear" w:color="auto" w:fill="263238"/>
+        <w:spacing w:after="0" w:line="285" w:lineRule="atLeast"/>
+        <w:rPr>
+          <w:rFonts w:ascii="Consolas" w:eastAsia="Times New Roman" w:hAnsi="Consolas" w:cs="Times New Roman"/>
+          <w:color w:val="EEFFFF"/>
+          <w:sz w:val="21"/>
+          <w:szCs w:val="21"/>
+        </w:rPr>
+      </w:pPr>
+      <w:r>
+        <w:rPr>
+          <w:rFonts w:ascii="Consolas" w:eastAsia="Times New Roman" w:hAnsi="Consolas" w:cs="Times New Roman"/>
+          <w:color w:val="EEFFFF"/>
+          <w:sz w:val="21"/>
+          <w:szCs w:val="21"/>
+        </w:rPr>
+        <w:t>]</w:t>
+      </w:r>
+      <w:r>
+        <w:rPr>
+          <w:rFonts w:ascii="Consolas" w:eastAsia="Times New Roman" w:hAnsi="Consolas" w:cs="Times New Roman"/>
+          <w:color w:val="89DDFF"/>
+          <w:sz w:val="21"/>
+          <w:szCs w:val="21"/>
+        </w:rPr>
+        <w:t>;</w:t>
+      </w:r>
+    </w:p>
+    <w:p>
+      <w:pPr>
+        <w:shd w:val="clear" w:color="auto" w:fill="263238"/>
+        <w:spacing w:after="0" w:line="285" w:lineRule="atLeast"/>
+        <w:rPr>
+          <w:rFonts w:ascii="Consolas" w:eastAsia="Times New Roman" w:hAnsi="Consolas" w:cs="Times New Roman"/>
+          <w:color w:val="EEFFFF"/>
+          <w:sz w:val="21"/>
+          <w:szCs w:val="21"/>
+        </w:rPr>
+      </w:pPr>
+    </w:p>
+    <w:p>
+      <w:pPr>
+        <w:jc w:val="both"/>
+        <w:rPr>
+          <w:b/>
+          <w:sz w:val="28"/>
+          <w:szCs w:val="28"/>
+        </w:rPr>
+      </w:pPr>
+    </w:p>
+    <w:p>
+      <w:pPr>
+        <w:jc w:val="both"/>
+        <w:rPr>
+          <w:b/>
+          <w:sz w:val="28"/>
+          <w:szCs w:val="28"/>
+        </w:rPr>
+      </w:pPr>
+    </w:p>
+    <w:p>
+      <w:pPr>
+        <w:jc w:val="both"/>
+        <w:rPr>
+          <w:b/>
+          <w:sz w:val="28"/>
+          <w:szCs w:val="28"/>
+        </w:rPr>
+      </w:pPr>
+      <w:r>
+        <w:rPr>
+          <w:b/>
+          <w:sz w:val="28"/>
+          <w:szCs w:val="28"/>
+        </w:rPr>
+        <w:t xml:space="preserve">Adding </w:t>
+      </w:r>
+      <w:proofErr w:type="spellStart"/>
+      <w:r>
+        <w:rPr>
+          <w:b/>
+          <w:sz w:val="28"/>
+          <w:szCs w:val="28"/>
+        </w:rPr>
+        <w:t>Bootswatch</w:t>
+      </w:r>
+      <w:proofErr w:type="spellEnd"/>
+      <w:r>
+        <w:rPr>
+          <w:b/>
+          <w:sz w:val="28"/>
+          <w:szCs w:val="28"/>
+        </w:rPr>
+        <w:t xml:space="preserve"> </w:t>
+      </w:r>
+    </w:p>
+    <w:p>
+      <w:pPr>
+        <w:jc w:val="both"/>
+        <w:rPr>
+          <w:b/>
+          <w:sz w:val="28"/>
+          <w:szCs w:val="28"/>
+        </w:rPr>
+      </w:pPr>
+      <w:r>
+        <w:rPr>
+          <w:b/>
+          <w:sz w:val="28"/>
+          <w:szCs w:val="28"/>
+        </w:rPr>
+        <w:t xml:space="preserve">PS D:\DatingApp\client&gt; </w:t>
+      </w:r>
+      <w:proofErr w:type="spellStart"/>
+      <w:r>
+        <w:rPr>
+          <w:b/>
+          <w:sz w:val="28"/>
+          <w:szCs w:val="28"/>
+        </w:rPr>
+        <w:t>npm</w:t>
+      </w:r>
+      <w:proofErr w:type="spellEnd"/>
+      <w:r>
+        <w:rPr>
+          <w:b/>
+          <w:sz w:val="28"/>
+          <w:szCs w:val="28"/>
+        </w:rPr>
+        <w:t xml:space="preserve"> install bootswatch</w:t>
+      </w:r>
+      <w:bookmarkStart w:id="0" w:name="_GoBack"/>
+      <w:bookmarkEnd w:id="0"/>
     </w:p>
     <w:sectPr>
       <w:pgSz w:w="12240" w:h="15840"/>

</xml_diff>

<commit_message>
End of Section 7
</commit_message>
<xml_diff>
--- a/Note.docx
+++ b/Note.docx
@@ -2748,17 +2748,31 @@
         <w:jc w:val="center"/>
         <w:rPr>
           <w:b/>
-          <w:sz w:val="28"/>
+          <w:sz w:val="44"/>
           <w:szCs w:val="28"/>
           <w:u w:val="single"/>
-        </w:rPr>
-      </w:pPr>
-      <w:r>
-        <w:rPr>
-          <w:b/>
-          <w:sz w:val="28"/>
+          <w14:textOutline w14:w="9525" w14:cap="rnd" w14:cmpd="sng" w14:algn="ctr">
+            <w14:solidFill>
+              <w14:srgbClr w14:val="000000"/>
+            </w14:solidFill>
+            <w14:prstDash w14:val="solid"/>
+            <w14:bevel/>
+          </w14:textOutline>
+        </w:rPr>
+      </w:pPr>
+      <w:r>
+        <w:rPr>
+          <w:b/>
+          <w:sz w:val="44"/>
           <w:szCs w:val="28"/>
           <w:u w:val="single"/>
+          <w14:textOutline w14:w="9525" w14:cap="rnd" w14:cmpd="sng" w14:algn="ctr">
+            <w14:solidFill>
+              <w14:srgbClr w14:val="000000"/>
+            </w14:solidFill>
+            <w14:prstDash w14:val="solid"/>
+            <w14:bevel/>
+          </w14:textOutline>
         </w:rPr>
         <w:lastRenderedPageBreak/>
         <w:t>Section 6</w:t>
@@ -2776,6 +2790,7 @@
       <w:r>
         <w:rPr>
           <w:b/>
+          <w:noProof/>
           <w:sz w:val="28"/>
           <w:szCs w:val="28"/>
         </w:rPr>
@@ -4793,8 +4808,236 @@
           <w:sz w:val="28"/>
           <w:szCs w:val="28"/>
         </w:rPr>
-        <w:t xml:space="preserve"> install bootswatch</w:t>
-      </w:r>
+        <w:t xml:space="preserve"> install </w:t>
+      </w:r>
+      <w:proofErr w:type="spellStart"/>
+      <w:r>
+        <w:rPr>
+          <w:b/>
+          <w:sz w:val="28"/>
+          <w:szCs w:val="28"/>
+        </w:rPr>
+        <w:t>bootswatch</w:t>
+      </w:r>
+      <w:proofErr w:type="spellEnd"/>
+    </w:p>
+    <w:p>
+      <w:pPr>
+        <w:jc w:val="both"/>
+        <w:rPr>
+          <w:b/>
+          <w:sz w:val="28"/>
+          <w:szCs w:val="28"/>
+        </w:rPr>
+      </w:pPr>
+      <w:r>
+        <w:rPr>
+          <w:b/>
+          <w:sz w:val="28"/>
+          <w:szCs w:val="28"/>
+        </w:rPr>
+        <w:t>Creating Shared Modules</w:t>
+      </w:r>
+    </w:p>
+    <w:p>
+      <w:pPr>
+        <w:tabs>
+          <w:tab w:val="left" w:pos="8010"/>
+        </w:tabs>
+        <w:jc w:val="both"/>
+        <w:rPr>
+          <w:b/>
+          <w:sz w:val="28"/>
+          <w:szCs w:val="28"/>
+        </w:rPr>
+      </w:pPr>
+      <w:r>
+        <w:rPr>
+          <w:b/>
+          <w:sz w:val="28"/>
+          <w:szCs w:val="28"/>
+        </w:rPr>
+        <w:t>PS D:\DatingApp\client\src\app\_modules&gt; ng g m shared --flat</w:t>
+      </w:r>
+      <w:r>
+        <w:rPr>
+          <w:b/>
+          <w:sz w:val="28"/>
+          <w:szCs w:val="28"/>
+        </w:rPr>
+        <w:tab/>
+      </w:r>
+    </w:p>
+    <w:p>
+      <w:pPr>
+        <w:tabs>
+          <w:tab w:val="left" w:pos="8010"/>
+        </w:tabs>
+        <w:jc w:val="both"/>
+        <w:rPr>
+          <w:b/>
+          <w:sz w:val="28"/>
+          <w:szCs w:val="28"/>
+        </w:rPr>
+      </w:pPr>
+    </w:p>
+    <w:p>
+      <w:pPr>
+        <w:jc w:val="center"/>
+        <w:rPr>
+          <w:b/>
+          <w:sz w:val="44"/>
+          <w:szCs w:val="28"/>
+          <w:u w:val="single"/>
+          <w14:textOutline w14:w="9525" w14:cap="rnd" w14:cmpd="sng" w14:algn="ctr">
+            <w14:solidFill>
+              <w14:srgbClr w14:val="000000"/>
+            </w14:solidFill>
+            <w14:prstDash w14:val="solid"/>
+            <w14:bevel/>
+          </w14:textOutline>
+        </w:rPr>
+      </w:pPr>
+      <w:r>
+        <w:rPr>
+          <w:b/>
+          <w:sz w:val="44"/>
+          <w:szCs w:val="28"/>
+          <w:u w:val="single"/>
+          <w14:textOutline w14:w="9525" w14:cap="rnd" w14:cmpd="sng" w14:algn="ctr">
+            <w14:solidFill>
+              <w14:srgbClr w14:val="000000"/>
+            </w14:solidFill>
+            <w14:prstDash w14:val="solid"/>
+            <w14:bevel/>
+          </w14:textOutline>
+        </w:rPr>
+        <w:t>Section 7</w:t>
+      </w:r>
+    </w:p>
+    <w:p>
+      <w:pPr>
+        <w:jc w:val="center"/>
+        <w:rPr>
+          <w:b/>
+          <w:sz w:val="44"/>
+          <w:szCs w:val="28"/>
+          <w:u w:val="single"/>
+          <w14:textOutline w14:w="9525" w14:cap="rnd" w14:cmpd="sng" w14:algn="ctr">
+            <w14:solidFill>
+              <w14:srgbClr w14:val="000000"/>
+            </w14:solidFill>
+            <w14:prstDash w14:val="solid"/>
+            <w14:bevel/>
+          </w14:textOutline>
+        </w:rPr>
+      </w:pPr>
+      <w:r>
+        <w:rPr>
+          <w:b/>
+          <w:sz w:val="44"/>
+          <w:szCs w:val="28"/>
+          <w:u w:val="single"/>
+          <w14:textOutline w14:w="9525" w14:cap="rnd" w14:cmpd="sng" w14:algn="ctr">
+            <w14:solidFill>
+              <w14:srgbClr w14:val="000000"/>
+            </w14:solidFill>
+            <w14:prstDash w14:val="solid"/>
+            <w14:bevel/>
+          </w14:textOutline>
+        </w:rPr>
+        <w:t>Error Handling</w:t>
+      </w:r>
+    </w:p>
+    <w:p>
+      <w:pPr>
+        <w:tabs>
+          <w:tab w:val="left" w:pos="8010"/>
+        </w:tabs>
+        <w:jc w:val="both"/>
+        <w:rPr>
+          <w:b/>
+          <w:sz w:val="28"/>
+          <w:szCs w:val="28"/>
+        </w:rPr>
+      </w:pPr>
+      <w:r>
+        <w:rPr>
+          <w:b/>
+          <w:sz w:val="28"/>
+          <w:szCs w:val="28"/>
+        </w:rPr>
+        <w:drawing>
+          <wp:inline distT="0" distB="0" distL="0" distR="0" wp14:anchorId="78F3A6A0" wp14:editId="2471B371">
+            <wp:extent cx="3029373" cy="2572109"/>
+            <wp:effectExtent l="0" t="0" r="0" b="0"/>
+            <wp:docPr id="7" name="Picture 7"/>
+            <wp:cNvGraphicFramePr>
+              <a:graphicFrameLocks xmlns:a="http://schemas.openxmlformats.org/drawingml/2006/main" noChangeAspect="1"/>
+            </wp:cNvGraphicFramePr>
+            <a:graphic xmlns:a="http://schemas.openxmlformats.org/drawingml/2006/main">
+              <a:graphicData uri="http://schemas.openxmlformats.org/drawingml/2006/picture">
+                <pic:pic xmlns:pic="http://schemas.openxmlformats.org/drawingml/2006/picture">
+                  <pic:nvPicPr>
+                    <pic:cNvPr id="1" name=""/>
+                    <pic:cNvPicPr/>
+                  </pic:nvPicPr>
+                  <pic:blipFill>
+                    <a:blip r:embed="rId15"/>
+                    <a:stretch>
+                      <a:fillRect/>
+                    </a:stretch>
+                  </pic:blipFill>
+                  <pic:spPr>
+                    <a:xfrm>
+                      <a:off x="0" y="0"/>
+                      <a:ext cx="3029373" cy="2572109"/>
+                    </a:xfrm>
+                    <a:prstGeom prst="rect">
+                      <a:avLst/>
+                    </a:prstGeom>
+                  </pic:spPr>
+                </pic:pic>
+              </a:graphicData>
+            </a:graphic>
+          </wp:inline>
+        </w:drawing>
+      </w:r>
+    </w:p>
+    <w:p>
+      <w:pPr>
+        <w:tabs>
+          <w:tab w:val="left" w:pos="8010"/>
+        </w:tabs>
+        <w:jc w:val="both"/>
+        <w:rPr>
+          <w:b/>
+          <w:sz w:val="28"/>
+          <w:szCs w:val="28"/>
+        </w:rPr>
+      </w:pPr>
+      <w:r>
+        <w:rPr>
+          <w:b/>
+          <w:sz w:val="28"/>
+          <w:szCs w:val="28"/>
+        </w:rPr>
+        <w:lastRenderedPageBreak/>
+        <w:t>Creating Interceptors</w:t>
+      </w:r>
+    </w:p>
+    <w:p>
+      <w:pPr>
+        <w:tabs>
+          <w:tab w:val="left" w:pos="8010"/>
+        </w:tabs>
+        <w:jc w:val="both"/>
+        <w:rPr>
+          <w:b/>
+          <w:sz w:val="28"/>
+          <w:szCs w:val="28"/>
+        </w:rPr>
+      </w:pPr>
       <w:bookmarkStart w:id="0" w:name="_GoBack"/>
       <w:bookmarkEnd w:id="0"/>
     </w:p>

</xml_diff>